<commit_message>
Extended disk i/o section
</commit_message>
<xml_diff>
--- a/doc/Xentrace Analysis - Latest.docx
+++ b/doc/Xentrace Analysis - Latest.docx
@@ -5416,29 +5416,25 @@
         <w:rPr>
           <w:rFonts w:ascii="Times" w:hAnsi="Times"/>
         </w:rPr>
-        <w:t xml:space="preserve"> has a split device driver model where part of the driver resides in guest domain (frontend) and rest (backend) of it in the device driver domain usually the control domain</w:t>
-      </w:r>
-      <w:proofErr w:type="gramStart"/>
-      <w:r>
-        <w:rPr>
-          <w:rFonts w:ascii="Times" w:hAnsi="Times"/>
-        </w:rPr>
-        <w:t xml:space="preserve">,  </w:t>
-      </w:r>
-      <w:proofErr w:type="spellStart"/>
-      <w:r>
-        <w:rPr>
-          <w:rFonts w:ascii="Times" w:hAnsi="Times"/>
-        </w:rPr>
-        <w:t>dom</w:t>
-      </w:r>
-      <w:proofErr w:type="spellEnd"/>
-      <w:proofErr w:type="gramEnd"/>
-      <w:r>
-        <w:rPr>
-          <w:rFonts w:ascii="Times" w:hAnsi="Times"/>
-        </w:rPr>
-        <w:t xml:space="preserve"> 0. Hence a</w:t>
+        <w:t xml:space="preserve"> has a split device driver model where part of the driver resides in guest domain (frontend) and rest (backend) of it in the device driver doma</w:t>
+      </w:r>
+      <w:r>
+        <w:rPr>
+          <w:rFonts w:ascii="Times" w:hAnsi="Times"/>
+        </w:rPr>
+        <w:t xml:space="preserve">in usually the control domain, </w:t>
+      </w:r>
+      <w:r>
+        <w:rPr>
+          <w:rFonts w:ascii="Times" w:hAnsi="Times"/>
+        </w:rPr>
+        <w:t>D</w:t>
+      </w:r>
+      <w:r>
+        <w:rPr>
+          <w:rFonts w:ascii="Times" w:hAnsi="Times"/>
+        </w:rPr>
+        <w:t>om 0. Hence a</w:t>
       </w:r>
       <w:r>
         <w:rPr>
@@ -5474,27 +5470,13 @@
         <w:rPr>
           <w:rFonts w:ascii="Times" w:hAnsi="Times"/>
         </w:rPr>
-        <w:t xml:space="preserve">ed ring buffers, queues inside </w:t>
-      </w:r>
-      <w:proofErr w:type="spellStart"/>
-      <w:r>
-        <w:rPr>
-          <w:rFonts w:ascii="Times" w:hAnsi="Times"/>
-        </w:rPr>
-        <w:t>d</w:t>
-      </w:r>
-      <w:r>
-        <w:rPr>
-          <w:rFonts w:ascii="Times" w:hAnsi="Times"/>
-        </w:rPr>
-        <w:t>om</w:t>
-      </w:r>
-      <w:proofErr w:type="spellEnd"/>
-      <w:r>
-        <w:rPr>
-          <w:rFonts w:ascii="Times" w:hAnsi="Times"/>
-        </w:rPr>
-        <w:t xml:space="preserve"> 0 </w:t>
+        <w:t>ed ring buffers, queues inside D</w:t>
+      </w:r>
+      <w:r>
+        <w:rPr>
+          <w:rFonts w:ascii="Times" w:hAnsi="Times"/>
+        </w:rPr>
+        <w:t xml:space="preserve">om 0 </w:t>
       </w:r>
       <w:r>
         <w:rPr>
@@ -5526,21 +5508,25 @@
           <w:rFonts w:ascii="Times" w:hAnsi="Times"/>
         </w:rPr>
         <w:lastRenderedPageBreak/>
-        <w:t>M</w:t>
-      </w:r>
-      <w:r>
-        <w:rPr>
-          <w:rFonts w:ascii="Times" w:hAnsi="Times"/>
-        </w:rPr>
-        <w:t xml:space="preserve">onitoring the state of these queues can help </w:t>
-      </w:r>
-      <w:bookmarkStart w:id="0" w:name="_GoBack"/>
-      <w:bookmarkEnd w:id="0"/>
-      <w:r>
-        <w:rPr>
-          <w:rFonts w:ascii="Times" w:hAnsi="Times"/>
-        </w:rPr>
-        <w:t xml:space="preserve">identify overheads of </w:t>
+        <w:t>To</w:t>
+      </w:r>
+      <w:r>
+        <w:rPr>
+          <w:rFonts w:ascii="Times" w:hAnsi="Times"/>
+        </w:rPr>
+        <w:t xml:space="preserve"> identify </w:t>
+      </w:r>
+      <w:r>
+        <w:rPr>
+          <w:rFonts w:ascii="Times" w:hAnsi="Times"/>
+        </w:rPr>
+        <w:t xml:space="preserve">the </w:t>
+      </w:r>
+      <w:r>
+        <w:rPr>
+          <w:rFonts w:ascii="Times" w:hAnsi="Times"/>
+        </w:rPr>
+        <w:t xml:space="preserve">overheads of </w:t>
       </w:r>
       <w:r>
         <w:rPr>
@@ -5552,7 +5538,97 @@
         <w:rPr>
           <w:rFonts w:ascii="Times" w:hAnsi="Times"/>
         </w:rPr>
-        <w:t>and identify bottlenecks in the disk I/O pipeline.</w:t>
+        <w:t>and identify bottl</w:t>
+      </w:r>
+      <w:r>
+        <w:rPr>
+          <w:rFonts w:ascii="Times" w:hAnsi="Times"/>
+        </w:rPr>
+        <w:t>enecks in the disk I/O pipeline,</w:t>
+      </w:r>
+      <w:r>
+        <w:rPr>
+          <w:rFonts w:ascii="Times" w:hAnsi="Times"/>
+        </w:rPr>
+        <w:t xml:space="preserve"> </w:t>
+      </w:r>
+      <w:r>
+        <w:rPr>
+          <w:rFonts w:ascii="Times" w:hAnsi="Times"/>
+        </w:rPr>
+        <w:t>w</w:t>
+      </w:r>
+      <w:r>
+        <w:rPr>
+          <w:rFonts w:ascii="Times" w:hAnsi="Times"/>
+        </w:rPr>
+        <w:t xml:space="preserve">e built analysis to monitor the state of most of these </w:t>
+      </w:r>
+      <w:r>
+        <w:rPr>
+          <w:rFonts w:ascii="Times" w:hAnsi="Times"/>
+        </w:rPr>
+        <w:t>queues</w:t>
+      </w:r>
+      <w:r>
+        <w:rPr>
+          <w:rFonts w:ascii="Times" w:hAnsi="Times"/>
+        </w:rPr>
+        <w:t xml:space="preserve"> </w:t>
+      </w:r>
+      <w:r>
+        <w:rPr>
+          <w:rFonts w:ascii="Times" w:hAnsi="Times"/>
+        </w:rPr>
+        <w:t xml:space="preserve">and ring buffers </w:t>
+      </w:r>
+      <w:r>
+        <w:rPr>
+          <w:rFonts w:ascii="Times" w:hAnsi="Times"/>
+        </w:rPr>
+        <w:t>to see how long they were blocked (cannot accept new requests)</w:t>
+      </w:r>
+      <w:r>
+        <w:rPr>
+          <w:rFonts w:ascii="Times" w:hAnsi="Times"/>
+        </w:rPr>
+        <w:t xml:space="preserve"> </w:t>
+      </w:r>
+      <w:r>
+        <w:rPr>
+          <w:rFonts w:ascii="Times" w:hAnsi="Times"/>
+        </w:rPr>
+        <w:t xml:space="preserve">and unblocked (open to new requests). The intuition was that </w:t>
+      </w:r>
+      <w:r>
+        <w:rPr>
+          <w:rFonts w:ascii="Times" w:hAnsi="Times"/>
+        </w:rPr>
+        <w:t xml:space="preserve">latency in the I/O path </w:t>
+      </w:r>
+      <w:r>
+        <w:rPr>
+          <w:rFonts w:ascii="Times" w:hAnsi="Times"/>
+        </w:rPr>
+        <w:t>could</w:t>
+      </w:r>
+      <w:r>
+        <w:rPr>
+          <w:rFonts w:ascii="Times" w:hAnsi="Times"/>
+        </w:rPr>
+        <w:t xml:space="preserve"> be pinpointed if any of the queues </w:t>
+      </w:r>
+      <w:r>
+        <w:rPr>
+          <w:rFonts w:ascii="Times" w:hAnsi="Times"/>
+        </w:rPr>
+        <w:t>stays</w:t>
+      </w:r>
+      <w:r>
+        <w:rPr>
+          <w:rFonts w:ascii="Times" w:hAnsi="Times"/>
+        </w:rPr>
+        <w:t xml:space="preserve"> blocked for a long time.</w:t>
       </w:r>
       <w:r>
         <w:rPr>
@@ -5573,6 +5649,93 @@
           <w:rFonts w:ascii="Times" w:hAnsi="Times"/>
         </w:rPr>
       </w:pPr>
+      <w:proofErr w:type="spellStart"/>
+      <w:r>
+        <w:rPr>
+          <w:rFonts w:ascii="Times" w:hAnsi="Times"/>
+        </w:rPr>
+        <w:t>Xen</w:t>
+      </w:r>
+      <w:proofErr w:type="spellEnd"/>
+      <w:r>
+        <w:rPr>
+          <w:rFonts w:ascii="Times" w:hAnsi="Times"/>
+        </w:rPr>
+        <w:t xml:space="preserve"> provides an event channel mechanism that is used by guest domains and Dom</w:t>
+      </w:r>
+      <w:r>
+        <w:rPr>
+          <w:rFonts w:ascii="Times" w:hAnsi="Times"/>
+        </w:rPr>
+        <w:t xml:space="preserve"> </w:t>
+      </w:r>
+      <w:r>
+        <w:rPr>
+          <w:rFonts w:ascii="Times" w:hAnsi="Times"/>
+        </w:rPr>
+        <w:t>0 to notify each other when there is a reques</w:t>
+      </w:r>
+      <w:r>
+        <w:rPr>
+          <w:rFonts w:ascii="Times" w:hAnsi="Times"/>
+        </w:rPr>
+        <w:t xml:space="preserve">t or a response on </w:t>
+      </w:r>
+      <w:r>
+        <w:rPr>
+          <w:rFonts w:ascii="Times" w:hAnsi="Times"/>
+        </w:rPr>
+        <w:t xml:space="preserve">the </w:t>
+      </w:r>
+      <w:r>
+        <w:rPr>
+          <w:rFonts w:ascii="Times" w:hAnsi="Times"/>
+        </w:rPr>
+        <w:t>shared ring.</w:t>
+      </w:r>
+      <w:r>
+        <w:rPr>
+          <w:rFonts w:ascii="Times" w:hAnsi="Times"/>
+        </w:rPr>
+        <w:t xml:space="preserve">  Any delay in </w:t>
+      </w:r>
+      <w:r>
+        <w:rPr>
+          <w:rFonts w:ascii="Times" w:hAnsi="Times"/>
+        </w:rPr>
+        <w:t xml:space="preserve">processing </w:t>
+      </w:r>
+      <w:r>
+        <w:rPr>
+          <w:rFonts w:ascii="Times" w:hAnsi="Times"/>
+        </w:rPr>
+        <w:t>this notificat</w:t>
+      </w:r>
+      <w:r>
+        <w:rPr>
+          <w:rFonts w:ascii="Times" w:hAnsi="Times"/>
+        </w:rPr>
+        <w:t xml:space="preserve">ion can also add to the latency, even when queues are </w:t>
+      </w:r>
+      <w:r>
+        <w:rPr>
+          <w:rFonts w:ascii="Times" w:hAnsi="Times"/>
+        </w:rPr>
+        <w:t>unblocked.</w:t>
+      </w:r>
+    </w:p>
+    <w:p>
+      <w:pPr>
+        <w:pStyle w:val="NoSpacing"/>
+        <w:jc w:val="both"/>
+        <w:rPr>
+          <w:rFonts w:ascii="Times" w:hAnsi="Times"/>
+          <w:sz w:val="24"/>
+          <w:szCs w:val="24"/>
+        </w:rPr>
+      </w:pPr>
+      <w:bookmarkStart w:id="0" w:name="_GoBack"/>
+      <w:bookmarkEnd w:id="0"/>
     </w:p>
     <w:p>
       <w:pPr>
@@ -7423,7 +7586,7 @@
 </file>
 
 <file path=customXml/itemProps1.xml><?xml version="1.0" encoding="utf-8"?>
-<ds:datastoreItem xmlns:ds="http://schemas.openxmlformats.org/officeDocument/2006/customXml" ds:itemID="{8ECA4C90-F5E2-0841-98BB-9EA47C071BDD}">
+<ds:datastoreItem xmlns:ds="http://schemas.openxmlformats.org/officeDocument/2006/customXml" ds:itemID="{91148D8D-2404-7E46-A9F0-B5B63CA50A38}">
   <ds:schemaRefs>
     <ds:schemaRef ds:uri="http://schemas.openxmlformats.org/officeDocument/2006/bibliography"/>
   </ds:schemaRefs>

</xml_diff>

<commit_message>
Added composibilty section; in progress
</commit_message>
<xml_diff>
--- a/doc/Xentrace Analysis - Latest.docx
+++ b/doc/Xentrace Analysis - Latest.docx
@@ -4776,7 +4776,19 @@
         <w:rPr>
           <w:rFonts w:ascii="Times" w:hAnsi="Times"/>
         </w:rPr>
-        <w:t xml:space="preserve">s was to quantify phenomena usually observed only in virtual setups. </w:t>
+        <w:t>s</w:t>
+      </w:r>
+      <w:r>
+        <w:rPr>
+          <w:rFonts w:ascii="Times" w:hAnsi="Times"/>
+        </w:rPr>
+        <w:t xml:space="preserve"> tools</w:t>
+      </w:r>
+      <w:r>
+        <w:rPr>
+          <w:rFonts w:ascii="Times" w:hAnsi="Times"/>
+        </w:rPr>
+        <w:t xml:space="preserve"> was to quantify phenomena usually observed only in virtual setups. </w:t>
       </w:r>
       <w:r>
         <w:rPr>
@@ -4868,7 +4880,19 @@
         <w:rPr>
           <w:rFonts w:ascii="Times" w:hAnsi="Times"/>
         </w:rPr>
-        <w:t xml:space="preserve">As you can see measuring performance in a virtual setup is not exactly straightforward. Many times the developer or user </w:t>
+        <w:t xml:space="preserve">As you can see </w:t>
+      </w:r>
+      <w:r>
+        <w:rPr>
+          <w:rFonts w:ascii="Times" w:hAnsi="Times"/>
+        </w:rPr>
+        <w:t>reasoning about</w:t>
+      </w:r>
+      <w:r>
+        <w:rPr>
+          <w:rFonts w:ascii="Times" w:hAnsi="Times"/>
+        </w:rPr>
+        <w:t xml:space="preserve"> performance in a virtual setup is not exactly straightforward. Many times the developer or user </w:t>
       </w:r>
       <w:r>
         <w:rPr>
@@ -5734,8 +5758,6 @@
           <w:szCs w:val="24"/>
         </w:rPr>
       </w:pPr>
-      <w:bookmarkStart w:id="0" w:name="_GoBack"/>
-      <w:bookmarkEnd w:id="0"/>
     </w:p>
     <w:p>
       <w:pPr>
@@ -5775,6 +5797,370 @@
         <w:t>Composibility</w:t>
       </w:r>
       <w:proofErr w:type="spellEnd"/>
+    </w:p>
+    <w:p>
+      <w:pPr>
+        <w:pStyle w:val="NoSpacing"/>
+        <w:jc w:val="both"/>
+        <w:rPr>
+          <w:rFonts w:ascii="Times" w:hAnsi="Times"/>
+        </w:rPr>
+      </w:pPr>
+      <w:r>
+        <w:rPr>
+          <w:rFonts w:ascii="Times" w:hAnsi="Times"/>
+        </w:rPr>
+        <w:t xml:space="preserve">Although our framework made it easier to create new tools, building and using many of them gave us insight into what it lacks and what could be improved. </w:t>
+      </w:r>
+    </w:p>
+    <w:p>
+      <w:pPr>
+        <w:pStyle w:val="NoSpacing"/>
+        <w:jc w:val="both"/>
+        <w:rPr>
+          <w:rFonts w:ascii="Times" w:hAnsi="Times"/>
+        </w:rPr>
+      </w:pPr>
+    </w:p>
+    <w:p>
+      <w:pPr>
+        <w:pStyle w:val="NoSpacing"/>
+        <w:numPr>
+          <w:ilvl w:val="1"/>
+          <w:numId w:val="2"/>
+        </w:numPr>
+        <w:ind w:left="360" w:hanging="360"/>
+        <w:jc w:val="both"/>
+        <w:rPr>
+          <w:rFonts w:ascii="Times" w:hAnsi="Times"/>
+          <w:b/>
+        </w:rPr>
+      </w:pPr>
+      <w:bookmarkStart w:id="0" w:name="_GoBack"/>
+      <w:r>
+        <w:rPr>
+          <w:rFonts w:ascii="Times" w:hAnsi="Times"/>
+          <w:b/>
+        </w:rPr>
+        <w:t>Motivation</w:t>
+      </w:r>
+    </w:p>
+    <w:bookmarkEnd w:id="0"/>
+    <w:p>
+      <w:pPr>
+        <w:pStyle w:val="NoSpacing"/>
+        <w:numPr>
+          <w:ilvl w:val="0"/>
+          <w:numId w:val="17"/>
+        </w:numPr>
+        <w:jc w:val="both"/>
+        <w:rPr>
+          <w:rFonts w:ascii="Times" w:hAnsi="Times"/>
+        </w:rPr>
+      </w:pPr>
+      <w:r>
+        <w:rPr>
+          <w:rFonts w:ascii="Times" w:hAnsi="Times"/>
+        </w:rPr>
+        <w:t xml:space="preserve">Firstly, many handlers shared lot of similar logic with </w:t>
+      </w:r>
+      <w:r>
+        <w:rPr>
+          <w:rFonts w:ascii="Times" w:hAnsi="Times"/>
+        </w:rPr>
+        <w:t xml:space="preserve">the </w:t>
+      </w:r>
+      <w:r>
+        <w:rPr>
+          <w:rFonts w:ascii="Times" w:hAnsi="Times"/>
+        </w:rPr>
+        <w:t>exception being what type o</w:t>
+      </w:r>
+      <w:r>
+        <w:rPr>
+          <w:rFonts w:ascii="Times" w:hAnsi="Times"/>
+        </w:rPr>
+        <w:t xml:space="preserve">f events they each handled. </w:t>
+      </w:r>
+      <w:proofErr w:type="spellStart"/>
+      <w:r>
+        <w:rPr>
+          <w:rFonts w:ascii="Times" w:hAnsi="Times"/>
+        </w:rPr>
+        <w:t>E.x</w:t>
+      </w:r>
+      <w:proofErr w:type="spellEnd"/>
+      <w:r>
+        <w:rPr>
+          <w:rFonts w:ascii="Times" w:hAnsi="Times"/>
+        </w:rPr>
+        <w:t xml:space="preserve">: Both </w:t>
+      </w:r>
+      <w:r>
+        <w:rPr>
+          <w:rFonts w:ascii="Times" w:hAnsi="Times"/>
+          <w:i/>
+        </w:rPr>
+        <w:t>CPU Scheduling Latency</w:t>
+      </w:r>
+      <w:r>
+        <w:rPr>
+          <w:rFonts w:ascii="Times" w:hAnsi="Times"/>
+          <w:i/>
+        </w:rPr>
+        <w:t xml:space="preserve"> </w:t>
+      </w:r>
+      <w:r>
+        <w:rPr>
+          <w:rFonts w:ascii="Times" w:hAnsi="Times"/>
+        </w:rPr>
+        <w:t xml:space="preserve">and </w:t>
+      </w:r>
+      <w:r>
+        <w:rPr>
+          <w:rFonts w:ascii="Times" w:hAnsi="Times"/>
+          <w:i/>
+        </w:rPr>
+        <w:t>Time in Hypervisor</w:t>
+      </w:r>
+      <w:r>
+        <w:rPr>
+          <w:rFonts w:ascii="Times" w:hAnsi="Times"/>
+          <w:i/>
+        </w:rPr>
+        <w:t xml:space="preserve"> </w:t>
+      </w:r>
+      <w:r>
+        <w:rPr>
+          <w:rFonts w:ascii="Times" w:hAnsi="Times"/>
+        </w:rPr>
+        <w:t xml:space="preserve">ultimately </w:t>
+      </w:r>
+      <w:r>
+        <w:rPr>
+          <w:rFonts w:ascii="Times" w:hAnsi="Times"/>
+        </w:rPr>
+        <w:t xml:space="preserve">take the cumulative </w:t>
+      </w:r>
+      <w:r>
+        <w:rPr>
+          <w:rFonts w:ascii="Times" w:hAnsi="Times"/>
+        </w:rPr>
+        <w:t>sum of differences of two event timestamps</w:t>
+      </w:r>
+      <w:r>
+        <w:rPr>
+          <w:rFonts w:ascii="Times" w:hAnsi="Times"/>
+        </w:rPr>
+        <w:t>. If ever we need to do an analysis, which requires similar logic, we would either have to create a new tool or modify an existing one.</w:t>
+      </w:r>
+    </w:p>
+    <w:p>
+      <w:pPr>
+        <w:pStyle w:val="NoSpacing"/>
+        <w:numPr>
+          <w:ilvl w:val="0"/>
+          <w:numId w:val="17"/>
+        </w:numPr>
+        <w:jc w:val="both"/>
+        <w:rPr>
+          <w:rFonts w:ascii="Times" w:hAnsi="Times"/>
+        </w:rPr>
+      </w:pPr>
+      <w:r>
+        <w:rPr>
+          <w:rFonts w:ascii="Times" w:hAnsi="Times"/>
+        </w:rPr>
+        <w:t xml:space="preserve">As </w:t>
+      </w:r>
+      <w:r>
+        <w:rPr>
+          <w:rFonts w:ascii="Times" w:hAnsi="Times"/>
+        </w:rPr>
+        <w:t>indicated in Section 4</w:t>
+      </w:r>
+      <w:r>
+        <w:rPr>
+          <w:rFonts w:ascii="Times" w:hAnsi="Times"/>
+        </w:rPr>
+        <w:t xml:space="preserve">, to make reasonable deductions about performance we </w:t>
+      </w:r>
+      <w:r>
+        <w:rPr>
+          <w:rFonts w:ascii="Times" w:hAnsi="Times"/>
+        </w:rPr>
+        <w:t xml:space="preserve">probably have to consider results from multiple tools and sometimes even compare them during a specific context. </w:t>
+      </w:r>
+    </w:p>
+    <w:p>
+      <w:pPr>
+        <w:pStyle w:val="NoSpacing"/>
+        <w:ind w:left="720"/>
+        <w:jc w:val="both"/>
+        <w:rPr>
+          <w:rFonts w:ascii="Times" w:hAnsi="Times"/>
+        </w:rPr>
+      </w:pPr>
+      <w:proofErr w:type="spellStart"/>
+      <w:r>
+        <w:rPr>
+          <w:rFonts w:ascii="Times" w:hAnsi="Times"/>
+        </w:rPr>
+        <w:t>E.x</w:t>
+      </w:r>
+      <w:proofErr w:type="spellEnd"/>
+      <w:r>
+        <w:rPr>
+          <w:rFonts w:ascii="Times" w:hAnsi="Times"/>
+        </w:rPr>
+        <w:t xml:space="preserve">: Looking at both </w:t>
+      </w:r>
+      <w:r>
+        <w:rPr>
+          <w:rFonts w:ascii="Times" w:hAnsi="Times"/>
+          <w:i/>
+        </w:rPr>
+        <w:t>CPU Utilization</w:t>
+      </w:r>
+      <w:r>
+        <w:rPr>
+          <w:rFonts w:ascii="Times" w:hAnsi="Times"/>
+          <w:i/>
+        </w:rPr>
+        <w:t xml:space="preserve"> </w:t>
+      </w:r>
+      <w:r>
+        <w:rPr>
+          <w:rFonts w:ascii="Times" w:hAnsi="Times"/>
+        </w:rPr>
+        <w:t xml:space="preserve">and </w:t>
+      </w:r>
+      <w:r>
+        <w:rPr>
+          <w:rFonts w:ascii="Times" w:hAnsi="Times"/>
+          <w:i/>
+        </w:rPr>
+        <w:t>Time in Hypervisor</w:t>
+      </w:r>
+      <w:r>
+        <w:rPr>
+          <w:rFonts w:ascii="Times" w:hAnsi="Times"/>
+          <w:i/>
+        </w:rPr>
+        <w:t xml:space="preserve"> </w:t>
+      </w:r>
+      <w:r>
+        <w:rPr>
+          <w:rFonts w:ascii="Times" w:hAnsi="Times"/>
+        </w:rPr>
+        <w:t xml:space="preserve">is logical, but both these tools give a good overall picture. If we needed more context, more granularity, like say we would like to see how much time was spent in the hypervisor when CPU utilization was greater than say 70%, then there is no straightforward way achieve this with the framework we had at this point. </w:t>
+      </w:r>
+    </w:p>
+    <w:p>
+      <w:pPr>
+        <w:pStyle w:val="NoSpacing"/>
+        <w:jc w:val="both"/>
+        <w:rPr>
+          <w:rFonts w:ascii="Times" w:hAnsi="Times"/>
+        </w:rPr>
+      </w:pPr>
+    </w:p>
+    <w:p>
+      <w:pPr>
+        <w:pStyle w:val="NoSpacing"/>
+        <w:jc w:val="both"/>
+        <w:rPr>
+          <w:rFonts w:ascii="Times" w:hAnsi="Times"/>
+        </w:rPr>
+      </w:pPr>
+      <w:r>
+        <w:rPr>
+          <w:rFonts w:ascii="Times" w:hAnsi="Times"/>
+        </w:rPr>
+        <w:t>As you can tell</w:t>
+      </w:r>
+      <w:r>
+        <w:rPr>
+          <w:rFonts w:ascii="Times" w:hAnsi="Times"/>
+        </w:rPr>
+        <w:t>,</w:t>
+      </w:r>
+      <w:r>
+        <w:rPr>
+          <w:rFonts w:ascii="Times" w:hAnsi="Times"/>
+        </w:rPr>
+        <w:t xml:space="preserve"> what we needed was a way to </w:t>
+      </w:r>
+      <w:r>
+        <w:rPr>
+          <w:rFonts w:ascii="Times" w:hAnsi="Times"/>
+          <w:i/>
+        </w:rPr>
+        <w:t>compose</w:t>
+      </w:r>
+      <w:r>
+        <w:rPr>
+          <w:rFonts w:ascii="Times" w:hAnsi="Times"/>
+        </w:rPr>
+        <w:t xml:space="preserve"> new analysis using reusable components</w:t>
+      </w:r>
+      <w:r>
+        <w:rPr>
+          <w:rFonts w:ascii="Times" w:hAnsi="Times"/>
+        </w:rPr>
+        <w:t xml:space="preserve"> or existing tools. To meet this goal we came up with a simple language, based on a streaming language [1], which allowed us to create different and complex configurations of analysis. </w:t>
+      </w:r>
+    </w:p>
+    <w:p>
+      <w:pPr>
+        <w:pStyle w:val="NoSpacing"/>
+        <w:jc w:val="both"/>
+        <w:rPr>
+          <w:rFonts w:ascii="Times" w:hAnsi="Times"/>
+        </w:rPr>
+      </w:pPr>
+    </w:p>
+    <w:p>
+      <w:pPr>
+        <w:pStyle w:val="NoSpacing"/>
+        <w:jc w:val="both"/>
+        <w:rPr>
+          <w:rFonts w:ascii="Times" w:hAnsi="Times"/>
+        </w:rPr>
+      </w:pPr>
+      <w:r>
+        <w:rPr>
+          <w:rFonts w:ascii="Times" w:hAnsi="Times"/>
+        </w:rPr>
+        <w:t>A simplified grammar of the syntax is shown below,</w:t>
+      </w:r>
+    </w:p>
+    <w:p>
+      <w:pPr>
+        <w:pStyle w:val="NoSpacing"/>
+        <w:jc w:val="both"/>
+        <w:rPr>
+          <w:rFonts w:ascii="Times" w:hAnsi="Times"/>
+        </w:rPr>
+      </w:pPr>
+    </w:p>
+    <w:p>
+      <w:pPr>
+        <w:pStyle w:val="NoSpacing"/>
+        <w:jc w:val="both"/>
+        <w:rPr>
+          <w:rFonts w:ascii="Times" w:hAnsi="Times"/>
+        </w:rPr>
+      </w:pPr>
+    </w:p>
+    <w:p>
+      <w:pPr>
+        <w:pStyle w:val="NoSpacing"/>
+        <w:jc w:val="both"/>
+        <w:rPr>
+          <w:rFonts w:ascii="Times" w:hAnsi="Times"/>
+        </w:rPr>
+      </w:pPr>
     </w:p>
     <w:sectPr>
       <w:pgSz w:w="12240" w:h="15840"/>
@@ -6476,6 +6862,119 @@
     </w:lvl>
   </w:abstractNum>
   <w:abstractNum w:abstractNumId="14">
+    <w:nsid w:val="59224210"/>
+    <w:multiLevelType w:val="hybridMultilevel"/>
+    <w:tmpl w:val="428095C0"/>
+    <w:lvl w:ilvl="0" w:tplc="04090001">
+      <w:start w:val="1"/>
+      <w:numFmt w:val="bullet"/>
+      <w:lvlText w:val=""/>
+      <w:lvlJc w:val="left"/>
+      <w:pPr>
+        <w:ind w:left="720" w:hanging="360"/>
+      </w:pPr>
+      <w:rPr>
+        <w:rFonts w:ascii="Symbol" w:hAnsi="Symbol" w:hint="default"/>
+      </w:rPr>
+    </w:lvl>
+    <w:lvl w:ilvl="1" w:tplc="04090003" w:tentative="1">
+      <w:start w:val="1"/>
+      <w:numFmt w:val="bullet"/>
+      <w:lvlText w:val="o"/>
+      <w:lvlJc w:val="left"/>
+      <w:pPr>
+        <w:ind w:left="1440" w:hanging="360"/>
+      </w:pPr>
+      <w:rPr>
+        <w:rFonts w:ascii="Courier New" w:hAnsi="Courier New" w:hint="default"/>
+      </w:rPr>
+    </w:lvl>
+    <w:lvl w:ilvl="2" w:tplc="04090005" w:tentative="1">
+      <w:start w:val="1"/>
+      <w:numFmt w:val="bullet"/>
+      <w:lvlText w:val=""/>
+      <w:lvlJc w:val="left"/>
+      <w:pPr>
+        <w:ind w:left="2160" w:hanging="360"/>
+      </w:pPr>
+      <w:rPr>
+        <w:rFonts w:ascii="Wingdings" w:hAnsi="Wingdings" w:hint="default"/>
+      </w:rPr>
+    </w:lvl>
+    <w:lvl w:ilvl="3" w:tplc="04090001" w:tentative="1">
+      <w:start w:val="1"/>
+      <w:numFmt w:val="bullet"/>
+      <w:lvlText w:val=""/>
+      <w:lvlJc w:val="left"/>
+      <w:pPr>
+        <w:ind w:left="2880" w:hanging="360"/>
+      </w:pPr>
+      <w:rPr>
+        <w:rFonts w:ascii="Symbol" w:hAnsi="Symbol" w:hint="default"/>
+      </w:rPr>
+    </w:lvl>
+    <w:lvl w:ilvl="4" w:tplc="04090003" w:tentative="1">
+      <w:start w:val="1"/>
+      <w:numFmt w:val="bullet"/>
+      <w:lvlText w:val="o"/>
+      <w:lvlJc w:val="left"/>
+      <w:pPr>
+        <w:ind w:left="3600" w:hanging="360"/>
+      </w:pPr>
+      <w:rPr>
+        <w:rFonts w:ascii="Courier New" w:hAnsi="Courier New" w:hint="default"/>
+      </w:rPr>
+    </w:lvl>
+    <w:lvl w:ilvl="5" w:tplc="04090005" w:tentative="1">
+      <w:start w:val="1"/>
+      <w:numFmt w:val="bullet"/>
+      <w:lvlText w:val=""/>
+      <w:lvlJc w:val="left"/>
+      <w:pPr>
+        <w:ind w:left="4320" w:hanging="360"/>
+      </w:pPr>
+      <w:rPr>
+        <w:rFonts w:ascii="Wingdings" w:hAnsi="Wingdings" w:hint="default"/>
+      </w:rPr>
+    </w:lvl>
+    <w:lvl w:ilvl="6" w:tplc="04090001" w:tentative="1">
+      <w:start w:val="1"/>
+      <w:numFmt w:val="bullet"/>
+      <w:lvlText w:val=""/>
+      <w:lvlJc w:val="left"/>
+      <w:pPr>
+        <w:ind w:left="5040" w:hanging="360"/>
+      </w:pPr>
+      <w:rPr>
+        <w:rFonts w:ascii="Symbol" w:hAnsi="Symbol" w:hint="default"/>
+      </w:rPr>
+    </w:lvl>
+    <w:lvl w:ilvl="7" w:tplc="04090003" w:tentative="1">
+      <w:start w:val="1"/>
+      <w:numFmt w:val="bullet"/>
+      <w:lvlText w:val="o"/>
+      <w:lvlJc w:val="left"/>
+      <w:pPr>
+        <w:ind w:left="5760" w:hanging="360"/>
+      </w:pPr>
+      <w:rPr>
+        <w:rFonts w:ascii="Courier New" w:hAnsi="Courier New" w:hint="default"/>
+      </w:rPr>
+    </w:lvl>
+    <w:lvl w:ilvl="8" w:tplc="04090005" w:tentative="1">
+      <w:start w:val="1"/>
+      <w:numFmt w:val="bullet"/>
+      <w:lvlText w:val=""/>
+      <w:lvlJc w:val="left"/>
+      <w:pPr>
+        <w:ind w:left="6480" w:hanging="360"/>
+      </w:pPr>
+      <w:rPr>
+        <w:rFonts w:ascii="Wingdings" w:hAnsi="Wingdings" w:hint="default"/>
+      </w:rPr>
+    </w:lvl>
+  </w:abstractNum>
+  <w:abstractNum w:abstractNumId="15">
     <w:nsid w:val="6A947413"/>
     <w:multiLevelType w:val="multilevel"/>
     <w:tmpl w:val="0409001F"/>
@@ -6561,7 +7060,7 @@
       </w:pPr>
     </w:lvl>
   </w:abstractNum>
-  <w:abstractNum w:abstractNumId="15">
+  <w:abstractNum w:abstractNumId="16">
     <w:nsid w:val="71ED6F5C"/>
     <w:multiLevelType w:val="hybridMultilevel"/>
     <w:tmpl w:val="06EA797A"/>
@@ -6651,7 +7150,7 @@
     <w:abstractNumId w:val="13"/>
   </w:num>
   <w:num w:numId="2">
-    <w:abstractNumId w:val="14"/>
+    <w:abstractNumId w:val="15"/>
   </w:num>
   <w:num w:numId="3">
     <w:abstractNumId w:val="10"/>
@@ -6693,7 +7192,10 @@
     <w:abstractNumId w:val="12"/>
   </w:num>
   <w:num w:numId="16">
-    <w:abstractNumId w:val="15"/>
+    <w:abstractNumId w:val="16"/>
+  </w:num>
+  <w:num w:numId="17">
+    <w:abstractNumId w:val="14"/>
   </w:num>
 </w:numbering>
 </file>
@@ -7586,7 +8088,7 @@
 </file>
 
 <file path=customXml/itemProps1.xml><?xml version="1.0" encoding="utf-8"?>
-<ds:datastoreItem xmlns:ds="http://schemas.openxmlformats.org/officeDocument/2006/customXml" ds:itemID="{91148D8D-2404-7E46-A9F0-B5B63CA50A38}">
+<ds:datastoreItem xmlns:ds="http://schemas.openxmlformats.org/officeDocument/2006/customXml" ds:itemID="{B31EDD58-94D4-2848-888C-62DD4D310A15}">
   <ds:schemaRefs>
     <ds:schemaRef ds:uri="http://schemas.openxmlformats.org/officeDocument/2006/bibliography"/>
   </ds:schemaRefs>

</xml_diff>

<commit_message>
Extended section on disk io analyses; New pipeline fig
</commit_message>
<xml_diff>
--- a/doc/Xentrace Analysis - Latest.docx
+++ b/doc/Xentrace Analysis - Latest.docx
@@ -5296,8 +5296,6 @@
         </w:rPr>
         <w:t>majority</w:t>
       </w:r>
-      <w:bookmarkStart w:id="0" w:name="_GoBack"/>
-      <w:bookmarkEnd w:id="0"/>
       <w:r>
         <w:rPr>
           <w:rFonts w:ascii="Times" w:hAnsi="Times"/>
@@ -5901,13 +5899,55 @@
         <w:rPr>
           <w:rFonts w:ascii="Times" w:hAnsi="Times"/>
         </w:rPr>
-        <w:t>VM navigates through many different queues like the VM elevator queue, Xen Shar</w:t>
-      </w:r>
-      <w:r>
-        <w:rPr>
-          <w:rFonts w:ascii="Times" w:hAnsi="Times"/>
-        </w:rPr>
-        <w:t>ed ring buffers, queues inside D</w:t>
+        <w:t xml:space="preserve">VM navigates through many different queues like the VM </w:t>
+      </w:r>
+      <w:r>
+        <w:rPr>
+          <w:rFonts w:ascii="Times" w:hAnsi="Times"/>
+        </w:rPr>
+        <w:t xml:space="preserve">frontend </w:t>
+      </w:r>
+      <w:r>
+        <w:rPr>
+          <w:rFonts w:ascii="Times" w:hAnsi="Times"/>
+        </w:rPr>
+        <w:t>request</w:t>
+      </w:r>
+      <w:r>
+        <w:rPr>
+          <w:rFonts w:ascii="Times" w:hAnsi="Times"/>
+        </w:rPr>
+        <w:t xml:space="preserve"> queue</w:t>
+      </w:r>
+      <w:r>
+        <w:rPr>
+          <w:rFonts w:ascii="Times" w:hAnsi="Times"/>
+        </w:rPr>
+        <w:t>s</w:t>
+      </w:r>
+      <w:r>
+        <w:rPr>
+          <w:rFonts w:ascii="Times" w:hAnsi="Times"/>
+        </w:rPr>
+        <w:t>, Xen Shar</w:t>
+      </w:r>
+      <w:r>
+        <w:rPr>
+          <w:rFonts w:ascii="Times" w:hAnsi="Times"/>
+        </w:rPr>
+        <w:t xml:space="preserve">ed ring buffers, </w:t>
+      </w:r>
+      <w:r>
+        <w:rPr>
+          <w:rFonts w:ascii="Times" w:hAnsi="Times"/>
+        </w:rPr>
+        <w:t xml:space="preserve">backend </w:t>
+      </w:r>
+      <w:r>
+        <w:rPr>
+          <w:rFonts w:ascii="Times" w:hAnsi="Times"/>
+        </w:rPr>
+        <w:t>queues inside D</w:t>
       </w:r>
       <w:r>
         <w:rPr>
@@ -5927,6 +5967,16 @@
         </w:rPr>
         <w:t xml:space="preserve"> before the request actually reaches the HDD. The response also traverses the same path. </w:t>
       </w:r>
+    </w:p>
+    <w:p>
+      <w:pPr>
+        <w:pStyle w:val="NoSpacing"/>
+        <w:ind w:left="720"/>
+        <w:jc w:val="both"/>
+        <w:rPr>
+          <w:rFonts w:ascii="Times" w:hAnsi="Times"/>
+        </w:rPr>
+      </w:pPr>
     </w:p>
     <w:p>
       <w:pPr>
@@ -5944,43 +5994,43 @@
         <w:rPr>
           <w:rFonts w:ascii="Times" w:hAnsi="Times"/>
         </w:rPr>
-        <w:t>To</w:t>
-      </w:r>
-      <w:r>
-        <w:rPr>
-          <w:rFonts w:ascii="Times" w:hAnsi="Times"/>
-        </w:rPr>
-        <w:t xml:space="preserve"> identify </w:t>
-      </w:r>
-      <w:r>
-        <w:rPr>
-          <w:rFonts w:ascii="Times" w:hAnsi="Times"/>
-        </w:rPr>
-        <w:t xml:space="preserve">the </w:t>
-      </w:r>
-      <w:r>
-        <w:rPr>
-          <w:rFonts w:ascii="Times" w:hAnsi="Times"/>
-        </w:rPr>
-        <w:t xml:space="preserve">overheads of </w:t>
-      </w:r>
-      <w:r>
-        <w:rPr>
-          <w:rFonts w:ascii="Times" w:hAnsi="Times"/>
-        </w:rPr>
-        <w:t xml:space="preserve">split device driver model </w:t>
-      </w:r>
-      <w:r>
-        <w:rPr>
-          <w:rFonts w:ascii="Times" w:hAnsi="Times"/>
-        </w:rPr>
-        <w:t>and identify bottl</w:t>
-      </w:r>
-      <w:r>
-        <w:rPr>
-          <w:rFonts w:ascii="Times" w:hAnsi="Times"/>
-        </w:rPr>
-        <w:t>enecks in the disk I/O pipeline,</w:t>
+        <w:t>W</w:t>
+      </w:r>
+      <w:r>
+        <w:rPr>
+          <w:rFonts w:ascii="Times" w:hAnsi="Times"/>
+        </w:rPr>
+        <w:t>e built</w:t>
+      </w:r>
+      <w:r>
+        <w:rPr>
+          <w:rFonts w:ascii="Times" w:hAnsi="Times"/>
+        </w:rPr>
+        <w:t xml:space="preserve"> an</w:t>
+      </w:r>
+      <w:r>
+        <w:rPr>
+          <w:rFonts w:ascii="Times" w:hAnsi="Times"/>
+        </w:rPr>
+        <w:t xml:space="preserve"> analysis</w:t>
+      </w:r>
+      <w:r>
+        <w:rPr>
+          <w:rFonts w:ascii="Times" w:hAnsi="Times"/>
+        </w:rPr>
+        <w:t xml:space="preserve"> tool</w:t>
+      </w:r>
+      <w:r>
+        <w:rPr>
+          <w:rFonts w:ascii="Times" w:hAnsi="Times"/>
+        </w:rPr>
+        <w:t xml:space="preserve"> to monitor the state of most of these </w:t>
+      </w:r>
+      <w:r>
+        <w:rPr>
+          <w:rFonts w:ascii="Times" w:hAnsi="Times"/>
+        </w:rPr>
+        <w:t>queues</w:t>
       </w:r>
       <w:r>
         <w:rPr>
@@ -5992,19 +6042,13 @@
         <w:rPr>
           <w:rFonts w:ascii="Times" w:hAnsi="Times"/>
         </w:rPr>
-        <w:t>w</w:t>
-      </w:r>
-      <w:r>
-        <w:rPr>
-          <w:rFonts w:ascii="Times" w:hAnsi="Times"/>
-        </w:rPr>
-        <w:t xml:space="preserve">e built analysis to monitor the state of most of these </w:t>
-      </w:r>
-      <w:r>
-        <w:rPr>
-          <w:rFonts w:ascii="Times" w:hAnsi="Times"/>
-        </w:rPr>
-        <w:t>queues</w:t>
+        <w:t xml:space="preserve">and ring buffers </w:t>
+      </w:r>
+      <w:r>
+        <w:rPr>
+          <w:rFonts w:ascii="Times" w:hAnsi="Times"/>
+        </w:rPr>
+        <w:t>to see how long they were blocked (cannot accept new requests)</w:t>
       </w:r>
       <w:r>
         <w:rPr>
@@ -6016,61 +6060,13 @@
         <w:rPr>
           <w:rFonts w:ascii="Times" w:hAnsi="Times"/>
         </w:rPr>
-        <w:t xml:space="preserve">and ring buffers </w:t>
-      </w:r>
-      <w:r>
-        <w:rPr>
-          <w:rFonts w:ascii="Times" w:hAnsi="Times"/>
-        </w:rPr>
-        <w:t>to see how long they were blocked (cannot accept new requests)</w:t>
-      </w:r>
-      <w:r>
-        <w:rPr>
-          <w:rFonts w:ascii="Times" w:hAnsi="Times"/>
-        </w:rPr>
-        <w:t xml:space="preserve"> </w:t>
-      </w:r>
-      <w:r>
-        <w:rPr>
-          <w:rFonts w:ascii="Times" w:hAnsi="Times"/>
-        </w:rPr>
-        <w:t xml:space="preserve">and unblocked (open to new requests). The intuition was that </w:t>
-      </w:r>
-      <w:r>
-        <w:rPr>
-          <w:rFonts w:ascii="Times" w:hAnsi="Times"/>
-        </w:rPr>
-        <w:t xml:space="preserve">latency in the I/O path </w:t>
-      </w:r>
-      <w:r>
-        <w:rPr>
-          <w:rFonts w:ascii="Times" w:hAnsi="Times"/>
-        </w:rPr>
-        <w:t>could</w:t>
-      </w:r>
-      <w:r>
-        <w:rPr>
-          <w:rFonts w:ascii="Times" w:hAnsi="Times"/>
-        </w:rPr>
-        <w:t xml:space="preserve"> be pinpointed if any of the queues </w:t>
-      </w:r>
-      <w:r>
-        <w:rPr>
-          <w:rFonts w:ascii="Times" w:hAnsi="Times"/>
-        </w:rPr>
-        <w:t>stays</w:t>
-      </w:r>
-      <w:r>
-        <w:rPr>
-          <w:rFonts w:ascii="Times" w:hAnsi="Times"/>
-        </w:rPr>
-        <w:t xml:space="preserve"> blocked for a long time.</w:t>
-      </w:r>
-      <w:r>
-        <w:rPr>
-          <w:rFonts w:ascii="Times" w:hAnsi="Times"/>
-        </w:rPr>
-        <w:t xml:space="preserve"> </w:t>
+        <w:t xml:space="preserve">and unblocked (open to new requests). </w:t>
+      </w:r>
+      <w:r>
+        <w:rPr>
+          <w:rFonts w:ascii="Times" w:hAnsi="Times"/>
+        </w:rPr>
+        <w:t>The intuition was that if any of the queues is blocked for a long time then it blocks the entire pipeline.</w:t>
       </w:r>
     </w:p>
     <w:p>
@@ -6089,6 +6085,48 @@
         <w:rPr>
           <w:rFonts w:ascii="Times" w:hAnsi="Times"/>
         </w:rPr>
+        <w:t>I/O</w:t>
+      </w:r>
+      <w:r>
+        <w:rPr>
+          <w:rFonts w:ascii="Times" w:hAnsi="Times"/>
+        </w:rPr>
+        <w:t xml:space="preserve"> requests are typically </w:t>
+      </w:r>
+      <w:r>
+        <w:rPr>
+          <w:rFonts w:ascii="Times" w:hAnsi="Times"/>
+        </w:rPr>
+        <w:t>sent</w:t>
+      </w:r>
+      <w:r>
+        <w:rPr>
+          <w:rFonts w:ascii="Times" w:hAnsi="Times"/>
+        </w:rPr>
+        <w:t xml:space="preserve"> </w:t>
+      </w:r>
+      <w:r>
+        <w:rPr>
+          <w:rFonts w:ascii="Times" w:hAnsi="Times"/>
+        </w:rPr>
+        <w:t>on</w:t>
+      </w:r>
+      <w:r>
+        <w:rPr>
+          <w:rFonts w:ascii="Times" w:hAnsi="Times"/>
+        </w:rPr>
+        <w:t xml:space="preserve"> the shared ring buffer between Dom 0 and guest VM.</w:t>
+      </w:r>
+      <w:r>
+        <w:rPr>
+          <w:rFonts w:ascii="Times" w:hAnsi="Times"/>
+        </w:rPr>
+        <w:t xml:space="preserve"> </w:t>
+      </w:r>
+      <w:r>
+        <w:rPr>
+          <w:rFonts w:ascii="Times" w:hAnsi="Times"/>
+        </w:rPr>
         <w:t>Xen provides an event channel mechanism that is used by guest domains and Dom</w:t>
       </w:r>
       <w:r>
@@ -6101,13 +6139,447 @@
         <w:rPr>
           <w:rFonts w:ascii="Times" w:hAnsi="Times"/>
         </w:rPr>
-        <w:t>0 to notify each other when there is a reques</w:t>
-      </w:r>
-      <w:r>
-        <w:rPr>
-          <w:rFonts w:ascii="Times" w:hAnsi="Times"/>
-        </w:rPr>
-        <w:t xml:space="preserve">t or a response on </w:t>
+        <w:t>0 to notify each other when there is a</w:t>
+      </w:r>
+      <w:r>
+        <w:rPr>
+          <w:rFonts w:ascii="Times" w:hAnsi="Times"/>
+        </w:rPr>
+        <w:t>n</w:t>
+      </w:r>
+      <w:r>
+        <w:rPr>
+          <w:rFonts w:ascii="Times" w:hAnsi="Times"/>
+        </w:rPr>
+        <w:t xml:space="preserve"> </w:t>
+      </w:r>
+      <w:r>
+        <w:rPr>
+          <w:rFonts w:ascii="Times" w:hAnsi="Times"/>
+        </w:rPr>
+        <w:t xml:space="preserve">I/O </w:t>
+      </w:r>
+      <w:r>
+        <w:rPr>
+          <w:rFonts w:ascii="Times" w:hAnsi="Times"/>
+        </w:rPr>
+        <w:t>reques</w:t>
+      </w:r>
+      <w:r>
+        <w:rPr>
+          <w:rFonts w:ascii="Times" w:hAnsi="Times"/>
+        </w:rPr>
+        <w:t>t or a response</w:t>
+      </w:r>
+      <w:r>
+        <w:rPr>
+          <w:rFonts w:ascii="Times" w:hAnsi="Times"/>
+        </w:rPr>
+        <w:t xml:space="preserve"> on this shared ring</w:t>
+      </w:r>
+      <w:r>
+        <w:rPr>
+          <w:rFonts w:ascii="Times" w:hAnsi="Times"/>
+        </w:rPr>
+        <w:t xml:space="preserve">. </w:t>
+      </w:r>
+      <w:r>
+        <w:rPr>
+          <w:rFonts w:ascii="Times" w:hAnsi="Times"/>
+        </w:rPr>
+        <w:t xml:space="preserve">Any delay in </w:t>
+      </w:r>
+      <w:r>
+        <w:rPr>
+          <w:rFonts w:ascii="Times" w:hAnsi="Times"/>
+        </w:rPr>
+        <w:t xml:space="preserve">processing </w:t>
+      </w:r>
+      <w:r>
+        <w:rPr>
+          <w:rFonts w:ascii="Times" w:hAnsi="Times"/>
+        </w:rPr>
+        <w:t>this notificat</w:t>
+      </w:r>
+      <w:r>
+        <w:rPr>
+          <w:rFonts w:ascii="Times" w:hAnsi="Times"/>
+        </w:rPr>
+        <w:t>ion can also add to the latency</w:t>
+      </w:r>
+      <w:r>
+        <w:rPr>
+          <w:rFonts w:ascii="Times" w:hAnsi="Times"/>
+        </w:rPr>
+        <w:t>.</w:t>
+      </w:r>
+    </w:p>
+    <w:p>
+      <w:pPr>
+        <w:pStyle w:val="NoSpacing"/>
+        <w:tabs>
+          <w:tab w:val="left" w:pos="1003"/>
+        </w:tabs>
+        <w:ind w:left="720"/>
+        <w:jc w:val="both"/>
+        <w:rPr>
+          <w:rFonts w:ascii="Times" w:hAnsi="Times"/>
+        </w:rPr>
+      </w:pPr>
+    </w:p>
+    <w:p>
+      <w:pPr>
+        <w:pStyle w:val="NoSpacing"/>
+        <w:tabs>
+          <w:tab w:val="left" w:pos="1003"/>
+        </w:tabs>
+        <w:ind w:left="720"/>
+        <w:jc w:val="both"/>
+        <w:rPr>
+          <w:rFonts w:ascii="Times" w:hAnsi="Times"/>
+        </w:rPr>
+      </w:pPr>
+      <w:r>
+        <w:rPr>
+          <w:rFonts w:ascii="Times" w:hAnsi="Times"/>
+        </w:rPr>
+        <w:t xml:space="preserve">We ran this tool over </w:t>
+      </w:r>
+      <w:r>
+        <w:rPr>
+          <w:rFonts w:ascii="Times" w:hAnsi="Times"/>
+        </w:rPr>
+        <w:t>two different</w:t>
+      </w:r>
+      <w:r>
+        <w:rPr>
+          <w:rFonts w:ascii="Times" w:hAnsi="Times"/>
+        </w:rPr>
+        <w:t xml:space="preserve"> configuration</w:t>
+      </w:r>
+      <w:r>
+        <w:rPr>
+          <w:rFonts w:ascii="Times" w:hAnsi="Times"/>
+        </w:rPr>
+        <w:t>s</w:t>
+      </w:r>
+      <w:r>
+        <w:rPr>
+          <w:rFonts w:ascii="Times" w:hAnsi="Times"/>
+        </w:rPr>
+        <w:t xml:space="preserve"> of block devices namely disk I/O with</w:t>
+      </w:r>
+      <w:r>
+        <w:rPr>
+          <w:rFonts w:ascii="Times" w:hAnsi="Times"/>
+        </w:rPr>
+        <w:t xml:space="preserve"> </w:t>
+      </w:r>
+      <w:r>
+        <w:rPr>
+          <w:rFonts w:ascii="Times" w:hAnsi="Times"/>
+        </w:rPr>
+        <w:t>buffer cache</w:t>
+      </w:r>
+      <w:r>
+        <w:rPr>
+          <w:rFonts w:ascii="Times" w:hAnsi="Times"/>
+        </w:rPr>
+        <w:t xml:space="preserve"> and </w:t>
+      </w:r>
+      <w:r>
+        <w:rPr>
+          <w:rFonts w:ascii="Times" w:hAnsi="Times"/>
+        </w:rPr>
+        <w:t xml:space="preserve">one </w:t>
+      </w:r>
+      <w:r>
+        <w:rPr>
+          <w:rFonts w:ascii="Times" w:hAnsi="Times"/>
+        </w:rPr>
+        <w:t>without buffer cache.</w:t>
+      </w:r>
+      <w:r>
+        <w:rPr>
+          <w:rFonts w:ascii="Times" w:hAnsi="Times"/>
+        </w:rPr>
+        <w:t xml:space="preserve"> </w:t>
+      </w:r>
+    </w:p>
+    <w:p>
+      <w:pPr>
+        <w:pStyle w:val="NoSpacing"/>
+        <w:tabs>
+          <w:tab w:val="left" w:pos="1003"/>
+        </w:tabs>
+        <w:ind w:left="720"/>
+        <w:jc w:val="both"/>
+        <w:rPr>
+          <w:rFonts w:ascii="Times" w:hAnsi="Times"/>
+        </w:rPr>
+      </w:pPr>
+    </w:p>
+    <w:p>
+      <w:pPr>
+        <w:pStyle w:val="NoSpacing"/>
+        <w:numPr>
+          <w:ilvl w:val="0"/>
+          <w:numId w:val="20"/>
+        </w:numPr>
+        <w:tabs>
+          <w:tab w:val="left" w:pos="1003"/>
+        </w:tabs>
+        <w:jc w:val="both"/>
+        <w:rPr>
+          <w:rFonts w:ascii="Times" w:hAnsi="Times"/>
+        </w:rPr>
+      </w:pPr>
+      <w:r>
+        <w:rPr>
+          <w:rFonts w:ascii="Times" w:hAnsi="Times"/>
+        </w:rPr>
+        <w:t>In case of un-buffered disk I/O, we saw that all the queues we were monitoring stayed blocked over 99% of the time. Since disk access is so slow, the overhead of virtualization is negligible.</w:t>
+      </w:r>
+    </w:p>
+    <w:p>
+      <w:pPr>
+        <w:pStyle w:val="NoSpacing"/>
+        <w:numPr>
+          <w:ilvl w:val="0"/>
+          <w:numId w:val="20"/>
+        </w:numPr>
+        <w:tabs>
+          <w:tab w:val="left" w:pos="1003"/>
+        </w:tabs>
+        <w:jc w:val="both"/>
+        <w:rPr>
+          <w:rFonts w:ascii="Times" w:hAnsi="Times"/>
+        </w:rPr>
+      </w:pPr>
+      <w:r>
+        <w:rPr>
+          <w:rFonts w:ascii="Times" w:hAnsi="Times"/>
+        </w:rPr>
+        <w:t xml:space="preserve">In case of buffered disk I/O, </w:t>
+      </w:r>
+      <w:r>
+        <w:rPr>
+          <w:rFonts w:ascii="Times" w:hAnsi="Times"/>
+        </w:rPr>
+        <w:t>the frontend request queue</w:t>
+      </w:r>
+      <w:r>
+        <w:rPr>
+          <w:rFonts w:ascii="Times" w:hAnsi="Times"/>
+        </w:rPr>
+        <w:t xml:space="preserve"> in guest VM</w:t>
+      </w:r>
+      <w:r>
+        <w:rPr>
+          <w:rFonts w:ascii="Times" w:hAnsi="Times"/>
+        </w:rPr>
+        <w:t xml:space="preserve"> is blocked for less than 50% of the time but </w:t>
+      </w:r>
+      <w:r>
+        <w:rPr>
+          <w:rFonts w:ascii="Times" w:hAnsi="Times"/>
+        </w:rPr>
+        <w:t xml:space="preserve">the remaining </w:t>
+      </w:r>
+      <w:r>
+        <w:rPr>
+          <w:rFonts w:ascii="Times" w:hAnsi="Times"/>
+        </w:rPr>
+        <w:t xml:space="preserve">queues stay blocked for </w:t>
+      </w:r>
+      <w:r>
+        <w:rPr>
+          <w:rFonts w:ascii="Times" w:hAnsi="Times"/>
+        </w:rPr>
+        <w:t>~</w:t>
+      </w:r>
+      <w:r>
+        <w:rPr>
+          <w:rFonts w:ascii="Times" w:hAnsi="Times"/>
+        </w:rPr>
+        <w:t>95% of the time. Due to the presence of the buffer cache</w:t>
+      </w:r>
+      <w:r>
+        <w:rPr>
+          <w:rFonts w:ascii="Times" w:hAnsi="Times"/>
+        </w:rPr>
+        <w:t>,</w:t>
+      </w:r>
+      <w:r>
+        <w:rPr>
+          <w:rFonts w:ascii="Times" w:hAnsi="Times"/>
+        </w:rPr>
+        <w:t xml:space="preserve"> most disk write requests </w:t>
+      </w:r>
+      <w:r>
+        <w:rPr>
+          <w:rFonts w:ascii="Times" w:hAnsi="Times"/>
+        </w:rPr>
+        <w:t>are consumed at the frontend device driver but</w:t>
+      </w:r>
+      <w:r>
+        <w:rPr>
+          <w:rFonts w:ascii="Times" w:hAnsi="Times"/>
+        </w:rPr>
+        <w:t xml:space="preserve"> </w:t>
+      </w:r>
+      <w:r>
+        <w:rPr>
+          <w:rFonts w:ascii="Times" w:hAnsi="Times"/>
+        </w:rPr>
+        <w:t>wait to be flushed</w:t>
+      </w:r>
+      <w:r>
+        <w:rPr>
+          <w:rFonts w:ascii="Times" w:hAnsi="Times"/>
+        </w:rPr>
+        <w:t xml:space="preserve"> </w:t>
+      </w:r>
+      <w:r>
+        <w:rPr>
+          <w:rFonts w:ascii="Times" w:hAnsi="Times"/>
+        </w:rPr>
+        <w:t>in the backend.</w:t>
+      </w:r>
+      <w:r>
+        <w:rPr>
+          <w:rFonts w:ascii="Times" w:hAnsi="Times"/>
+        </w:rPr>
+        <w:t xml:space="preserve"> </w:t>
+      </w:r>
+    </w:p>
+    <w:p>
+      <w:pPr>
+        <w:pStyle w:val="NoSpacing"/>
+        <w:tabs>
+          <w:tab w:val="left" w:pos="1003"/>
+        </w:tabs>
+        <w:jc w:val="both"/>
+        <w:rPr>
+          <w:rFonts w:ascii="Times" w:hAnsi="Times"/>
+        </w:rPr>
+      </w:pPr>
+    </w:p>
+    <w:p>
+      <w:pPr>
+        <w:pStyle w:val="NoSpacing"/>
+        <w:tabs>
+          <w:tab w:val="left" w:pos="1003"/>
+        </w:tabs>
+        <w:ind w:left="720"/>
+        <w:jc w:val="both"/>
+        <w:rPr>
+          <w:rFonts w:ascii="Times" w:hAnsi="Times"/>
+        </w:rPr>
+      </w:pPr>
+      <w:r>
+        <w:rPr>
+          <w:rFonts w:ascii="Times" w:hAnsi="Times"/>
+        </w:rPr>
+        <w:t>As mentioned above we also measured</w:t>
+      </w:r>
+      <w:r>
+        <w:rPr>
+          <w:rFonts w:ascii="Times" w:hAnsi="Times"/>
+        </w:rPr>
+        <w:t xml:space="preserve"> latency of event notifications on the shared ring and not</w:t>
+      </w:r>
+      <w:r>
+        <w:rPr>
+          <w:rFonts w:ascii="Times" w:hAnsi="Times"/>
+        </w:rPr>
+        <w:t>iced some interesting phenomena for buffered disk I/O.</w:t>
+      </w:r>
+      <w:r>
+        <w:rPr>
+          <w:rFonts w:ascii="Times" w:hAnsi="Times"/>
+        </w:rPr>
+        <w:t xml:space="preserve"> We define </w:t>
+      </w:r>
+      <w:r>
+        <w:rPr>
+          <w:rFonts w:ascii="Times" w:hAnsi="Times"/>
+          <w:i/>
+        </w:rPr>
+        <w:t xml:space="preserve">wait time </w:t>
+      </w:r>
+      <w:r>
+        <w:rPr>
+          <w:rFonts w:ascii="Times" w:hAnsi="Times"/>
+        </w:rPr>
+        <w:t xml:space="preserve">as the time difference between the </w:t>
+      </w:r>
+      <w:r>
+        <w:rPr>
+          <w:rFonts w:ascii="Times" w:hAnsi="Times"/>
+        </w:rPr>
+        <w:t>point</w:t>
+      </w:r>
+      <w:r>
+        <w:rPr>
+          <w:rFonts w:ascii="Times" w:hAnsi="Times"/>
+        </w:rPr>
+        <w:t xml:space="preserve"> </w:t>
+      </w:r>
+      <w:r>
+        <w:rPr>
+          <w:rFonts w:ascii="Times" w:hAnsi="Times"/>
+        </w:rPr>
+        <w:t xml:space="preserve">a </w:t>
+      </w:r>
+      <w:r>
+        <w:rPr>
+          <w:rFonts w:ascii="Times" w:hAnsi="Times"/>
+        </w:rPr>
+        <w:t xml:space="preserve">notification was sent from guest to Dom 0 or vice versa and when that notification was actually serviced. The </w:t>
+      </w:r>
+      <w:r>
+        <w:rPr>
+          <w:rFonts w:ascii="Times" w:hAnsi="Times"/>
+          <w:i/>
+        </w:rPr>
+        <w:t xml:space="preserve">wait time </w:t>
+      </w:r>
+      <w:r>
+        <w:rPr>
+          <w:rFonts w:ascii="Times" w:hAnsi="Times"/>
+        </w:rPr>
+        <w:t xml:space="preserve">between </w:t>
+      </w:r>
+      <w:r>
+        <w:rPr>
+          <w:rFonts w:ascii="Times" w:hAnsi="Times"/>
+        </w:rPr>
+        <w:t>Backend Shared Ring Response Queue</w:t>
+      </w:r>
+      <w:r>
+        <w:rPr>
+          <w:rFonts w:ascii="Times" w:hAnsi="Times"/>
+        </w:rPr>
+        <w:t xml:space="preserve"> </w:t>
+      </w:r>
+      <w:r>
+        <w:rPr>
+          <w:rFonts w:ascii="Times" w:hAnsi="Times"/>
+        </w:rPr>
+        <w:t>and Frontend Shared Ring R</w:t>
+      </w:r>
+      <w:r>
+        <w:rPr>
+          <w:rFonts w:ascii="Times" w:hAnsi="Times"/>
+        </w:rPr>
+        <w:t xml:space="preserve">esponse Queue </w:t>
+      </w:r>
+      <w:r>
+        <w:rPr>
+          <w:rFonts w:ascii="Times" w:hAnsi="Times"/>
+        </w:rPr>
+        <w:t xml:space="preserve">is about two orders of magnitude larger than </w:t>
       </w:r>
       <w:r>
         <w:rPr>
@@ -6118,38 +6590,64 @@
       <w:r>
         <w:rPr>
           <w:rFonts w:ascii="Times" w:hAnsi="Times"/>
-        </w:rPr>
-        <w:t>shared ring.</w:t>
-      </w:r>
-      <w:r>
-        <w:rPr>
-          <w:rFonts w:ascii="Times" w:hAnsi="Times"/>
-        </w:rPr>
-        <w:t xml:space="preserve">  Any delay in </w:t>
-      </w:r>
-      <w:r>
-        <w:rPr>
-          <w:rFonts w:ascii="Times" w:hAnsi="Times"/>
-        </w:rPr>
-        <w:t xml:space="preserve">processing </w:t>
-      </w:r>
-      <w:r>
-        <w:rPr>
-          <w:rFonts w:ascii="Times" w:hAnsi="Times"/>
-        </w:rPr>
-        <w:t>this notificat</w:t>
-      </w:r>
-      <w:r>
-        <w:rPr>
-          <w:rFonts w:ascii="Times" w:hAnsi="Times"/>
-        </w:rPr>
-        <w:t xml:space="preserve">ion can also add to the latency, even when queues are </w:t>
-      </w:r>
-      <w:r>
-        <w:rPr>
-          <w:rFonts w:ascii="Times" w:hAnsi="Times"/>
-        </w:rPr>
-        <w:t>unblocked.</w:t>
+          <w:i/>
+        </w:rPr>
+        <w:t xml:space="preserve">wait time </w:t>
+      </w:r>
+      <w:r>
+        <w:rPr>
+          <w:rFonts w:ascii="Times" w:hAnsi="Times"/>
+        </w:rPr>
+        <w:t>between</w:t>
+      </w:r>
+      <w:r>
+        <w:rPr>
+          <w:rFonts w:ascii="Times" w:hAnsi="Times"/>
+        </w:rPr>
+        <w:t xml:space="preserve"> Frontend Shared Ring Request Queue and Backend </w:t>
+      </w:r>
+      <w:r>
+        <w:rPr>
+          <w:rFonts w:ascii="Times" w:hAnsi="Times"/>
+        </w:rPr>
+        <w:t>Shared Ring Request Queue</w:t>
+      </w:r>
+      <w:r>
+        <w:rPr>
+          <w:rFonts w:ascii="Times" w:hAnsi="Times"/>
+        </w:rPr>
+        <w:t>.</w:t>
+      </w:r>
+    </w:p>
+    <w:p>
+      <w:pPr>
+        <w:pStyle w:val="NoSpacing"/>
+        <w:tabs>
+          <w:tab w:val="left" w:pos="1003"/>
+        </w:tabs>
+        <w:ind w:left="720"/>
+        <w:jc w:val="both"/>
+        <w:rPr>
+          <w:rFonts w:ascii="Times" w:hAnsi="Times"/>
+        </w:rPr>
+      </w:pPr>
+    </w:p>
+    <w:p>
+      <w:pPr>
+        <w:pStyle w:val="NoSpacing"/>
+        <w:tabs>
+          <w:tab w:val="left" w:pos="1003"/>
+        </w:tabs>
+        <w:jc w:val="both"/>
+        <w:rPr>
+          <w:rFonts w:ascii="Times" w:hAnsi="Times"/>
+        </w:rPr>
+      </w:pPr>
+      <w:r>
+        <w:rPr>
+          <w:rFonts w:ascii="Times" w:hAnsi="Times"/>
+        </w:rPr>
+        <w:t xml:space="preserve">These tools and results show how fine grained of an analysis we can conduct. </w:t>
       </w:r>
     </w:p>
     <w:p>
@@ -6162,17 +6660,18 @@
           <w:szCs w:val="24"/>
         </w:rPr>
       </w:pPr>
-    </w:p>
-    <w:p>
-      <w:pPr>
-        <w:pStyle w:val="NoSpacing"/>
-        <w:jc w:val="both"/>
-        <w:rPr>
-          <w:rFonts w:ascii="Times" w:hAnsi="Times"/>
-          <w:sz w:val="24"/>
-          <w:szCs w:val="24"/>
-        </w:rPr>
-      </w:pPr>
+      <w:r>
+        <w:rPr>
+          <w:rFonts w:ascii="Times" w:hAnsi="Times"/>
+        </w:rPr>
+        <w:tab/>
+      </w:r>
+      <w:r>
+        <w:rPr>
+          <w:rFonts w:ascii="Times" w:hAnsi="Times"/>
+        </w:rPr>
+        <w:tab/>
+      </w:r>
     </w:p>
     <w:p>
       <w:pPr>
@@ -6221,8 +6720,1107 @@
         <w:jc w:val="both"/>
         <w:rPr>
           <w:rFonts w:ascii="Times" w:hAnsi="Times"/>
-        </w:rPr>
-      </w:pPr>
+          <w:sz w:val="24"/>
+          <w:szCs w:val="24"/>
+        </w:rPr>
+      </w:pPr>
+      <w:r>
+        <w:rPr>
+          <w:rFonts w:ascii="Times" w:hAnsi="Times"/>
+          <w:noProof/>
+          <w:sz w:val="24"/>
+          <w:szCs w:val="24"/>
+        </w:rPr>
+        <w:lastRenderedPageBreak/>
+        <mc:AlternateContent>
+          <mc:Choice Requires="wpg">
+            <w:drawing>
+              <wp:anchor distT="0" distB="0" distL="114300" distR="114300" simplePos="0" relativeHeight="251729920" behindDoc="0" locked="0" layoutInCell="1" allowOverlap="1" wp14:anchorId="2FC2F42C" wp14:editId="11853805">
+                <wp:simplePos x="0" y="0"/>
+                <wp:positionH relativeFrom="column">
+                  <wp:posOffset>0</wp:posOffset>
+                </wp:positionH>
+                <wp:positionV relativeFrom="paragraph">
+                  <wp:posOffset>114300</wp:posOffset>
+                </wp:positionV>
+                <wp:extent cx="5829300" cy="3337560"/>
+                <wp:effectExtent l="0" t="0" r="12700" b="0"/>
+                <wp:wrapThrough wrapText="bothSides">
+                  <wp:wrapPolygon edited="0">
+                    <wp:start x="0" y="0"/>
+                    <wp:lineTo x="0" y="20055"/>
+                    <wp:lineTo x="4800" y="21041"/>
+                    <wp:lineTo x="4800" y="21370"/>
+                    <wp:lineTo x="15059" y="21370"/>
+                    <wp:lineTo x="15059" y="21041"/>
+                    <wp:lineTo x="21553" y="20055"/>
+                    <wp:lineTo x="21553" y="0"/>
+                    <wp:lineTo x="0" y="0"/>
+                  </wp:wrapPolygon>
+                </wp:wrapThrough>
+                <wp:docPr id="75" name="Group 75"/>
+                <wp:cNvGraphicFramePr/>
+                <a:graphic xmlns:a="http://schemas.openxmlformats.org/drawingml/2006/main">
+                  <a:graphicData uri="http://schemas.microsoft.com/office/word/2010/wordprocessingGroup">
+                    <wpg:wgp>
+                      <wpg:cNvGrpSpPr/>
+                      <wpg:grpSpPr>
+                        <a:xfrm>
+                          <a:off x="0" y="0"/>
+                          <a:ext cx="5829300" cy="3337560"/>
+                          <a:chOff x="0" y="0"/>
+                          <a:chExt cx="5829300" cy="3337560"/>
+                        </a:xfrm>
+                      </wpg:grpSpPr>
+                      <wps:wsp>
+                        <wps:cNvPr id="73" name="Text Box 73"/>
+                        <wps:cNvSpPr txBox="1"/>
+                        <wps:spPr>
+                          <a:xfrm>
+                            <a:off x="0" y="0"/>
+                            <a:ext cx="5829300" cy="3086100"/>
+                          </a:xfrm>
+                          <a:prstGeom prst="rect">
+                            <a:avLst/>
+                          </a:prstGeom>
+                          <a:solidFill>
+                            <a:schemeClr val="bg1">
+                              <a:lumMod val="95000"/>
+                            </a:schemeClr>
+                          </a:solidFill>
+                          <a:ln>
+                            <a:noFill/>
+                          </a:ln>
+                          <a:effectLst/>
+                          <a:extLst>
+                            <a:ext uri="{C572A759-6A51-4108-AA02-DFA0A04FC94B}">
+                              <ma14:wrappingTextBoxFlag xmlns:ma14="http://schemas.microsoft.com/office/mac/drawingml/2011/main"/>
+                            </a:ext>
+                          </a:extLst>
+                        </wps:spPr>
+                        <wps:style>
+                          <a:lnRef idx="0">
+                            <a:schemeClr val="accent1"/>
+                          </a:lnRef>
+                          <a:fillRef idx="0">
+                            <a:schemeClr val="accent1"/>
+                          </a:fillRef>
+                          <a:effectRef idx="0">
+                            <a:schemeClr val="accent1"/>
+                          </a:effectRef>
+                          <a:fontRef idx="minor">
+                            <a:schemeClr val="dk1"/>
+                          </a:fontRef>
+                        </wps:style>
+                        <wps:txbx>
+                          <w:txbxContent>
+                            <w:p>
+                              <w:pPr>
+                                <w:spacing w:after="0" w:line="240" w:lineRule="auto"/>
+                                <w:rPr>
+                                  <w:rFonts w:ascii="Courier New" w:hAnsi="Courier New" w:cs="Courier New"/>
+                                  <w:sz w:val="18"/>
+                                  <w:szCs w:val="18"/>
+                                </w:rPr>
+                              </w:pPr>
+                              <w:r>
+                                <w:rPr>
+                                  <w:rFonts w:ascii="Courier New" w:hAnsi="Courier New" w:cs="Courier New"/>
+                                  <w:sz w:val="18"/>
+                                  <w:szCs w:val="18"/>
+                                </w:rPr>
+                                <w:t>LOST RECORDS</w:t>
+                              </w:r>
+                            </w:p>
+                            <w:p>
+                              <w:pPr>
+                                <w:spacing w:after="0" w:line="240" w:lineRule="auto"/>
+                                <w:rPr>
+                                  <w:rFonts w:ascii="Courier New" w:hAnsi="Courier New" w:cs="Courier New"/>
+                                  <w:sz w:val="18"/>
+                                  <w:szCs w:val="18"/>
+                                </w:rPr>
+                              </w:pPr>
+                              <w:r>
+                                <w:rPr>
+                                  <w:rFonts w:ascii="Courier New" w:hAnsi="Courier New" w:cs="Courier New"/>
+                                  <w:sz w:val="18"/>
+                                  <w:szCs w:val="18"/>
+                                </w:rPr>
+                                <w:t>===========================================</w:t>
+                              </w:r>
+                              <w:r>
+                                <w:rPr>
+                                  <w:rFonts w:ascii="Courier New" w:hAnsi="Courier New" w:cs="Courier New"/>
+                                  <w:sz w:val="18"/>
+                                  <w:szCs w:val="18"/>
+                                </w:rPr>
+                                <w:t>=======================</w:t>
+                              </w:r>
+                            </w:p>
+                            <w:p>
+                              <w:pPr>
+                                <w:spacing w:after="0" w:line="240" w:lineRule="auto"/>
+                                <w:rPr>
+                                  <w:rFonts w:ascii="Courier New" w:hAnsi="Courier New" w:cs="Courier New"/>
+                                  <w:sz w:val="18"/>
+                                  <w:szCs w:val="18"/>
+                                </w:rPr>
+                              </w:pPr>
+                              <w:r>
+                                <w:rPr>
+                                  <w:rFonts w:ascii="Courier New" w:hAnsi="Courier New" w:cs="Courier New"/>
+                                  <w:sz w:val="18"/>
+                                  <w:szCs w:val="18"/>
+                                </w:rPr>
+                                <w:t>Total lost_record occurences = 0</w:t>
+                              </w:r>
+                            </w:p>
+                            <w:p>
+                              <w:pPr>
+                                <w:spacing w:after="0" w:line="240" w:lineRule="auto"/>
+                                <w:rPr>
+                                  <w:rFonts w:ascii="Courier New" w:hAnsi="Courier New" w:cs="Courier New"/>
+                                  <w:sz w:val="18"/>
+                                  <w:szCs w:val="18"/>
+                                </w:rPr>
+                              </w:pPr>
+                              <w:r>
+                                <w:rPr>
+                                  <w:rFonts w:ascii="Courier New" w:hAnsi="Courier New" w:cs="Courier New"/>
+                                  <w:sz w:val="18"/>
+                                  <w:szCs w:val="18"/>
+                                </w:rPr>
+                                <w:t>Tot</w:t>
+                              </w:r>
+                              <w:r>
+                                <w:rPr>
+                                  <w:rFonts w:ascii="Courier New" w:hAnsi="Courier New" w:cs="Courier New"/>
+                                  <w:sz w:val="18"/>
+                                  <w:szCs w:val="18"/>
+                                </w:rPr>
+                                <w:t>al lost time  =      0.000 (ms)</w:t>
+                              </w:r>
+                            </w:p>
+                            <w:p>
+                              <w:pPr>
+                                <w:spacing w:after="0" w:line="240" w:lineRule="auto"/>
+                                <w:rPr>
+                                  <w:rFonts w:ascii="Courier New" w:hAnsi="Courier New" w:cs="Courier New"/>
+                                  <w:sz w:val="18"/>
+                                  <w:szCs w:val="18"/>
+                                </w:rPr>
+                              </w:pPr>
+                            </w:p>
+                            <w:p>
+                              <w:pPr>
+                                <w:spacing w:after="0" w:line="240" w:lineRule="auto"/>
+                                <w:rPr>
+                                  <w:rFonts w:ascii="Courier New" w:hAnsi="Courier New" w:cs="Courier New"/>
+                                  <w:sz w:val="18"/>
+                                  <w:szCs w:val="18"/>
+                                </w:rPr>
+                              </w:pPr>
+                              <w:r>
+                                <w:rPr>
+                                  <w:rFonts w:ascii="Courier New" w:hAnsi="Courier New" w:cs="Courier New"/>
+                                  <w:sz w:val="18"/>
+                                  <w:szCs w:val="18"/>
+                                </w:rPr>
+                                <w:t>QUEUE TIMES</w:t>
+                              </w:r>
+                            </w:p>
+                            <w:p>
+                              <w:pPr>
+                                <w:spacing w:after="0" w:line="240" w:lineRule="auto"/>
+                                <w:rPr>
+                                  <w:rFonts w:ascii="Courier New" w:hAnsi="Courier New" w:cs="Courier New"/>
+                                  <w:sz w:val="18"/>
+                                  <w:szCs w:val="18"/>
+                                </w:rPr>
+                              </w:pPr>
+                              <w:r>
+                                <w:rPr>
+                                  <w:rFonts w:ascii="Courier New" w:hAnsi="Courier New" w:cs="Courier New"/>
+                                  <w:sz w:val="18"/>
+                                  <w:szCs w:val="18"/>
+                                </w:rPr>
+                                <w:t>==================================================================</w:t>
+                              </w:r>
+                            </w:p>
+                            <w:p>
+                              <w:pPr>
+                                <w:spacing w:after="0" w:line="240" w:lineRule="auto"/>
+                                <w:rPr>
+                                  <w:rFonts w:ascii="Courier New" w:hAnsi="Courier New" w:cs="Courier New"/>
+                                  <w:sz w:val="18"/>
+                                  <w:szCs w:val="18"/>
+                                </w:rPr>
+                              </w:pPr>
+                              <w:r>
+                                <w:rPr>
+                                  <w:rFonts w:ascii="Courier New" w:hAnsi="Courier New" w:cs="Courier New"/>
+                                  <w:sz w:val="18"/>
+                                  <w:szCs w:val="18"/>
+                                </w:rPr>
+                                <w:t>Queue BLOCKED:   Unable to add new requests to queue or queue empty.</w:t>
+                              </w:r>
+                            </w:p>
+                            <w:p>
+                              <w:pPr>
+                                <w:spacing w:after="0" w:line="240" w:lineRule="auto"/>
+                                <w:rPr>
+                                  <w:rFonts w:ascii="Courier New" w:hAnsi="Courier New" w:cs="Courier New"/>
+                                  <w:sz w:val="18"/>
+                                  <w:szCs w:val="18"/>
+                                </w:rPr>
+                              </w:pPr>
+                              <w:r>
+                                <w:rPr>
+                                  <w:rFonts w:ascii="Courier New" w:hAnsi="Courier New" w:cs="Courier New"/>
+                                  <w:sz w:val="18"/>
+                                  <w:szCs w:val="18"/>
+                                </w:rPr>
+                                <w:t>Queue UNBLOCKED: Can enqueue new incoming requests.</w:t>
+                              </w:r>
+                            </w:p>
+                            <w:p>
+                              <w:pPr>
+                                <w:spacing w:after="0" w:line="240" w:lineRule="auto"/>
+                                <w:rPr>
+                                  <w:rFonts w:ascii="Courier New" w:hAnsi="Courier New" w:cs="Courier New"/>
+                                  <w:sz w:val="18"/>
+                                  <w:szCs w:val="18"/>
+                                </w:rPr>
+                              </w:pPr>
+                            </w:p>
+                            <w:p>
+                              <w:pPr>
+                                <w:spacing w:after="0" w:line="240" w:lineRule="auto"/>
+                                <w:rPr>
+                                  <w:rFonts w:ascii="Courier New" w:hAnsi="Courier New" w:cs="Courier New"/>
+                                  <w:sz w:val="18"/>
+                                  <w:szCs w:val="18"/>
+                                </w:rPr>
+                              </w:pPr>
+                              <w:r>
+                                <w:rPr>
+                                  <w:rFonts w:ascii="Courier New" w:hAnsi="Courier New" w:cs="Courier New"/>
+                                  <w:sz w:val="18"/>
+                                  <w:szCs w:val="18"/>
+                                </w:rPr>
+                                <w:t>Front Request Queu</w:t>
+                              </w:r>
+                              <w:r>
+                                <w:rPr>
+                                  <w:rFonts w:ascii="Courier New" w:hAnsi="Courier New" w:cs="Courier New"/>
+                                  <w:sz w:val="18"/>
+                                  <w:szCs w:val="18"/>
+                                </w:rPr>
+                                <w:t xml:space="preserve">e Unblocked          :  43.209 (ms) ; Blocked : </w:t>
+                              </w:r>
+                              <w:r>
+                                <w:rPr>
+                                  <w:rFonts w:ascii="Courier New" w:hAnsi="Courier New" w:cs="Courier New"/>
+                                  <w:sz w:val="18"/>
+                                  <w:szCs w:val="18"/>
+                                </w:rPr>
+                                <w:t xml:space="preserve">26357.844 (ms) </w:t>
+                              </w:r>
+                            </w:p>
+                            <w:p>
+                              <w:pPr>
+                                <w:spacing w:after="0" w:line="240" w:lineRule="auto"/>
+                                <w:rPr>
+                                  <w:rFonts w:ascii="Courier New" w:hAnsi="Courier New" w:cs="Courier New"/>
+                                  <w:sz w:val="18"/>
+                                  <w:szCs w:val="18"/>
+                                </w:rPr>
+                              </w:pPr>
+                            </w:p>
+                            <w:p>
+                              <w:pPr>
+                                <w:spacing w:after="0" w:line="240" w:lineRule="auto"/>
+                                <w:rPr>
+                                  <w:rFonts w:ascii="Courier New" w:hAnsi="Courier New" w:cs="Courier New"/>
+                                  <w:sz w:val="18"/>
+                                  <w:szCs w:val="18"/>
+                                </w:rPr>
+                              </w:pPr>
+                              <w:r>
+                                <w:rPr>
+                                  <w:rFonts w:ascii="Courier New" w:hAnsi="Courier New" w:cs="Courier New"/>
+                                  <w:sz w:val="18"/>
+                                  <w:szCs w:val="18"/>
+                                </w:rPr>
+                                <w:t>Back Request Queu</w:t>
+                              </w:r>
+                              <w:r>
+                                <w:rPr>
+                                  <w:rFonts w:ascii="Courier New" w:hAnsi="Courier New" w:cs="Courier New"/>
+                                  <w:sz w:val="18"/>
+                                  <w:szCs w:val="18"/>
+                                </w:rPr>
+                                <w:t xml:space="preserve">e Unblocked           : 304.728 (ms) ; Blocked : </w:t>
+                              </w:r>
+                              <w:r>
+                                <w:rPr>
+                                  <w:rFonts w:ascii="Courier New" w:hAnsi="Courier New" w:cs="Courier New"/>
+                                  <w:sz w:val="18"/>
+                                  <w:szCs w:val="18"/>
+                                </w:rPr>
+                                <w:t>26096.322 (ms)</w:t>
+                              </w:r>
+                            </w:p>
+                            <w:p>
+                              <w:pPr>
+                                <w:spacing w:after="0" w:line="240" w:lineRule="auto"/>
+                                <w:rPr>
+                                  <w:rFonts w:ascii="Courier New" w:hAnsi="Courier New" w:cs="Courier New"/>
+                                  <w:sz w:val="18"/>
+                                  <w:szCs w:val="18"/>
+                                </w:rPr>
+                              </w:pPr>
+                            </w:p>
+                            <w:p>
+                              <w:pPr>
+                                <w:spacing w:after="0" w:line="240" w:lineRule="auto"/>
+                                <w:rPr>
+                                  <w:rFonts w:ascii="Courier New" w:hAnsi="Courier New" w:cs="Courier New"/>
+                                  <w:sz w:val="18"/>
+                                  <w:szCs w:val="18"/>
+                                </w:rPr>
+                              </w:pPr>
+                              <w:r>
+                                <w:rPr>
+                                  <w:rFonts w:ascii="Courier New" w:hAnsi="Courier New" w:cs="Courier New"/>
+                                  <w:sz w:val="18"/>
+                                  <w:szCs w:val="18"/>
+                                </w:rPr>
+                                <w:t xml:space="preserve">Front Shared Ring </w:t>
+                              </w:r>
+                              <w:r>
+                                <w:rPr>
+                                  <w:rFonts w:ascii="Courier New" w:hAnsi="Courier New" w:cs="Courier New"/>
+                                  <w:sz w:val="18"/>
+                                  <w:szCs w:val="18"/>
+                                </w:rPr>
+                                <w:t xml:space="preserve">Resp Queue Unblocked :  59.295 (ms) ; Blocked : </w:t>
+                              </w:r>
+                              <w:r>
+                                <w:rPr>
+                                  <w:rFonts w:ascii="Courier New" w:hAnsi="Courier New" w:cs="Courier New"/>
+                                  <w:sz w:val="18"/>
+                                  <w:szCs w:val="18"/>
+                                </w:rPr>
+                                <w:t>26341.666 (ms)</w:t>
+                              </w:r>
+                            </w:p>
+                            <w:p>
+                              <w:pPr>
+                                <w:spacing w:after="0" w:line="240" w:lineRule="auto"/>
+                                <w:rPr>
+                                  <w:rFonts w:ascii="Courier New" w:hAnsi="Courier New" w:cs="Courier New"/>
+                                  <w:sz w:val="18"/>
+                                  <w:szCs w:val="18"/>
+                                </w:rPr>
+                              </w:pPr>
+                            </w:p>
+                            <w:p>
+                              <w:pPr>
+                                <w:spacing w:after="0" w:line="240" w:lineRule="auto"/>
+                                <w:rPr>
+                                  <w:rFonts w:ascii="Courier New" w:hAnsi="Courier New" w:cs="Courier New"/>
+                                  <w:sz w:val="18"/>
+                                  <w:szCs w:val="18"/>
+                                </w:rPr>
+                              </w:pPr>
+                              <w:r>
+                                <w:rPr>
+                                  <w:rFonts w:ascii="Courier New" w:hAnsi="Courier New" w:cs="Courier New"/>
+                                  <w:sz w:val="18"/>
+                                  <w:szCs w:val="18"/>
+                                </w:rPr>
+                                <w:t>QUEUE WAIT TIMES</w:t>
+                              </w:r>
+                            </w:p>
+                            <w:p>
+                              <w:pPr>
+                                <w:spacing w:after="0" w:line="240" w:lineRule="auto"/>
+                                <w:rPr>
+                                  <w:rFonts w:ascii="Courier New" w:hAnsi="Courier New" w:cs="Courier New"/>
+                                  <w:sz w:val="18"/>
+                                  <w:szCs w:val="18"/>
+                                </w:rPr>
+                              </w:pPr>
+                              <w:r>
+                                <w:rPr>
+                                  <w:rFonts w:ascii="Courier New" w:hAnsi="Courier New" w:cs="Courier New"/>
+                                  <w:sz w:val="18"/>
+                                  <w:szCs w:val="18"/>
+                                </w:rPr>
+                                <w:t>==================================================================</w:t>
+                              </w:r>
+                            </w:p>
+                            <w:p>
+                              <w:pPr>
+                                <w:spacing w:after="0" w:line="240" w:lineRule="auto"/>
+                                <w:rPr>
+                                  <w:rFonts w:ascii="Courier New" w:hAnsi="Courier New" w:cs="Courier New"/>
+                                  <w:sz w:val="18"/>
+                                  <w:szCs w:val="18"/>
+                                </w:rPr>
+                              </w:pPr>
+                            </w:p>
+                            <w:p>
+                              <w:pPr>
+                                <w:spacing w:after="0" w:line="240" w:lineRule="auto"/>
+                                <w:rPr>
+                                  <w:rFonts w:ascii="Courier New" w:hAnsi="Courier New" w:cs="Courier New"/>
+                                  <w:sz w:val="18"/>
+                                  <w:szCs w:val="18"/>
+                                </w:rPr>
+                              </w:pPr>
+                              <w:r>
+                                <w:rPr>
+                                  <w:rFonts w:ascii="Courier New" w:hAnsi="Courier New" w:cs="Courier New"/>
+                                  <w:sz w:val="18"/>
+                                  <w:szCs w:val="18"/>
+                                </w:rPr>
+                                <w:t>Back Request Queue Wait Time  :          38.301 (ms)</w:t>
+                              </w:r>
+                            </w:p>
+                            <w:p>
+                              <w:pPr>
+                                <w:spacing w:after="0" w:line="240" w:lineRule="auto"/>
+                                <w:rPr>
+                                  <w:rFonts w:ascii="Courier New" w:hAnsi="Courier New" w:cs="Courier New"/>
+                                  <w:sz w:val="18"/>
+                                  <w:szCs w:val="18"/>
+                                </w:rPr>
+                              </w:pPr>
+                            </w:p>
+                            <w:p>
+                              <w:pPr>
+                                <w:spacing w:after="0" w:line="240" w:lineRule="auto"/>
+                                <w:rPr>
+                                  <w:rFonts w:ascii="Courier New" w:hAnsi="Courier New" w:cs="Courier New"/>
+                                  <w:sz w:val="18"/>
+                                  <w:szCs w:val="18"/>
+                                </w:rPr>
+                              </w:pPr>
+                              <w:r>
+                                <w:rPr>
+                                  <w:rFonts w:ascii="Courier New" w:hAnsi="Courier New" w:cs="Courier New"/>
+                                  <w:sz w:val="18"/>
+                                  <w:szCs w:val="18"/>
+                                </w:rPr>
+                                <w:t>Back Response Queue Wait Time :          93.136 (ms)</w:t>
+                              </w:r>
+                            </w:p>
+                            <w:p>
+                              <w:pPr>
+                                <w:spacing w:after="0" w:line="240" w:lineRule="auto"/>
+                                <w:rPr>
+                                  <w:rFonts w:ascii="Courier New" w:hAnsi="Courier New" w:cs="Courier New"/>
+                                  <w:sz w:val="18"/>
+                                  <w:szCs w:val="18"/>
+                                </w:rPr>
+                              </w:pPr>
+                            </w:p>
+                            <w:p>
+                              <w:pPr>
+                                <w:spacing w:after="0" w:line="240" w:lineRule="auto"/>
+                                <w:rPr>
+                                  <w:rFonts w:ascii="Courier New" w:hAnsi="Courier New" w:cs="Courier New"/>
+                                  <w:sz w:val="18"/>
+                                  <w:szCs w:val="18"/>
+                                </w:rPr>
+                              </w:pPr>
+                            </w:p>
+                          </w:txbxContent>
+                        </wps:txbx>
+                        <wps:bodyPr rot="0" spcFirstLastPara="0" vertOverflow="overflow" horzOverflow="overflow" vert="horz" wrap="square" lIns="91440" tIns="45720" rIns="91440" bIns="45720" numCol="1" spcCol="0" rtlCol="0" fromWordArt="0" anchor="t" anchorCtr="0" forceAA="0" compatLnSpc="1">
+                          <a:prstTxWarp prst="textNoShape">
+                            <a:avLst/>
+                          </a:prstTxWarp>
+                          <a:noAutofit/>
+                        </wps:bodyPr>
+                      </wps:wsp>
+                      <wps:wsp>
+                        <wps:cNvPr id="74" name="Text Box 74"/>
+                        <wps:cNvSpPr txBox="1"/>
+                        <wps:spPr>
+                          <a:xfrm>
+                            <a:off x="1257300" y="3086100"/>
+                            <a:ext cx="2857500" cy="251460"/>
+                          </a:xfrm>
+                          <a:prstGeom prst="rect">
+                            <a:avLst/>
+                          </a:prstGeom>
+                          <a:noFill/>
+                          <a:ln>
+                            <a:noFill/>
+                          </a:ln>
+                          <a:effectLst/>
+                          <a:extLst>
+                            <a:ext uri="{C572A759-6A51-4108-AA02-DFA0A04FC94B}">
+                              <ma14:wrappingTextBoxFlag xmlns:ma14="http://schemas.microsoft.com/office/mac/drawingml/2011/main"/>
+                            </a:ext>
+                          </a:extLst>
+                        </wps:spPr>
+                        <wps:style>
+                          <a:lnRef idx="0">
+                            <a:schemeClr val="accent1"/>
+                          </a:lnRef>
+                          <a:fillRef idx="0">
+                            <a:schemeClr val="accent1"/>
+                          </a:fillRef>
+                          <a:effectRef idx="0">
+                            <a:schemeClr val="accent1"/>
+                          </a:effectRef>
+                          <a:fontRef idx="minor">
+                            <a:schemeClr val="dk1"/>
+                          </a:fontRef>
+                        </wps:style>
+                        <wps:txbx>
+                          <w:txbxContent>
+                            <w:p>
+                              <w:pPr>
+                                <w:jc w:val="center"/>
+                                <w:rPr>
+                                  <w:rFonts w:ascii="Times" w:hAnsi="Times"/>
+                                  <w:i/>
+                                  <w:sz w:val="20"/>
+                                  <w:szCs w:val="20"/>
+                                </w:rPr>
+                              </w:pPr>
+                              <w:r>
+                                <w:rPr>
+                                  <w:rFonts w:ascii="Times" w:hAnsi="Times"/>
+                                  <w:i/>
+                                  <w:sz w:val="20"/>
+                                  <w:szCs w:val="20"/>
+                                </w:rPr>
+                                <w:t>Fig 2</w:t>
+                              </w:r>
+                              <w:r>
+                                <w:rPr>
+                                  <w:rFonts w:ascii="Times" w:hAnsi="Times"/>
+                                  <w:i/>
+                                  <w:sz w:val="20"/>
+                                  <w:szCs w:val="20"/>
+                                </w:rPr>
+                                <w:t xml:space="preserve">: </w:t>
+                              </w:r>
+                              <w:r>
+                                <w:rPr>
+                                  <w:rFonts w:ascii="Times" w:hAnsi="Times"/>
+                                  <w:i/>
+                                  <w:sz w:val="20"/>
+                                  <w:szCs w:val="20"/>
+                                </w:rPr>
+                                <w:t>Example output of Disk I/O tool</w:t>
+                              </w:r>
+                            </w:p>
+                          </w:txbxContent>
+                        </wps:txbx>
+                        <wps:bodyPr rot="0" spcFirstLastPara="0" vertOverflow="overflow" horzOverflow="overflow" vert="horz" wrap="square" lIns="91440" tIns="45720" rIns="91440" bIns="45720" numCol="1" spcCol="0" rtlCol="0" fromWordArt="0" anchor="t" anchorCtr="0" forceAA="0" compatLnSpc="1">
+                          <a:prstTxWarp prst="textNoShape">
+                            <a:avLst/>
+                          </a:prstTxWarp>
+                          <a:noAutofit/>
+                        </wps:bodyPr>
+                      </wps:wsp>
+                    </wpg:wgp>
+                  </a:graphicData>
+                </a:graphic>
+              </wp:anchor>
+            </w:drawing>
+          </mc:Choice>
+          <mc:Fallback>
+            <w:pict>
+              <v:group id="Group 75" o:spid="_x0000_s1065" style="position:absolute;left:0;text-align:left;margin-left:0;margin-top:9pt;width:459pt;height:262.8pt;z-index:251729920" coordsize="5829300,3337560" o:gfxdata="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">
+                <v:shape id="Text Box 73" o:spid="_x0000_s1066" type="#_x0000_t202" style="position:absolute;width:5829300;height:3086100;visibility:visible;mso-wrap-style:square;v-text-anchor:top" o:gfxdata="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" fillcolor="#f2f2f2 [3052]" stroked="f">
+                  <v:textbox>
+                    <w:txbxContent>
+                      <w:p>
+                        <w:pPr>
+                          <w:spacing w:after="0" w:line="240" w:lineRule="auto"/>
+                          <w:rPr>
+                            <w:rFonts w:ascii="Courier New" w:hAnsi="Courier New" w:cs="Courier New"/>
+                            <w:sz w:val="18"/>
+                            <w:szCs w:val="18"/>
+                          </w:rPr>
+                        </w:pPr>
+                        <w:r>
+                          <w:rPr>
+                            <w:rFonts w:ascii="Courier New" w:hAnsi="Courier New" w:cs="Courier New"/>
+                            <w:sz w:val="18"/>
+                            <w:szCs w:val="18"/>
+                          </w:rPr>
+                          <w:t>LOST RECORDS</w:t>
+                        </w:r>
+                      </w:p>
+                      <w:p>
+                        <w:pPr>
+                          <w:spacing w:after="0" w:line="240" w:lineRule="auto"/>
+                          <w:rPr>
+                            <w:rFonts w:ascii="Courier New" w:hAnsi="Courier New" w:cs="Courier New"/>
+                            <w:sz w:val="18"/>
+                            <w:szCs w:val="18"/>
+                          </w:rPr>
+                        </w:pPr>
+                        <w:r>
+                          <w:rPr>
+                            <w:rFonts w:ascii="Courier New" w:hAnsi="Courier New" w:cs="Courier New"/>
+                            <w:sz w:val="18"/>
+                            <w:szCs w:val="18"/>
+                          </w:rPr>
+                          <w:t>===========================================</w:t>
+                        </w:r>
+                        <w:r>
+                          <w:rPr>
+                            <w:rFonts w:ascii="Courier New" w:hAnsi="Courier New" w:cs="Courier New"/>
+                            <w:sz w:val="18"/>
+                            <w:szCs w:val="18"/>
+                          </w:rPr>
+                          <w:t>=======================</w:t>
+                        </w:r>
+                      </w:p>
+                      <w:p>
+                        <w:pPr>
+                          <w:spacing w:after="0" w:line="240" w:lineRule="auto"/>
+                          <w:rPr>
+                            <w:rFonts w:ascii="Courier New" w:hAnsi="Courier New" w:cs="Courier New"/>
+                            <w:sz w:val="18"/>
+                            <w:szCs w:val="18"/>
+                          </w:rPr>
+                        </w:pPr>
+                        <w:r>
+                          <w:rPr>
+                            <w:rFonts w:ascii="Courier New" w:hAnsi="Courier New" w:cs="Courier New"/>
+                            <w:sz w:val="18"/>
+                            <w:szCs w:val="18"/>
+                          </w:rPr>
+                          <w:t>Total lost_record occurences = 0</w:t>
+                        </w:r>
+                      </w:p>
+                      <w:p>
+                        <w:pPr>
+                          <w:spacing w:after="0" w:line="240" w:lineRule="auto"/>
+                          <w:rPr>
+                            <w:rFonts w:ascii="Courier New" w:hAnsi="Courier New" w:cs="Courier New"/>
+                            <w:sz w:val="18"/>
+                            <w:szCs w:val="18"/>
+                          </w:rPr>
+                        </w:pPr>
+                        <w:r>
+                          <w:rPr>
+                            <w:rFonts w:ascii="Courier New" w:hAnsi="Courier New" w:cs="Courier New"/>
+                            <w:sz w:val="18"/>
+                            <w:szCs w:val="18"/>
+                          </w:rPr>
+                          <w:t>Tot</w:t>
+                        </w:r>
+                        <w:r>
+                          <w:rPr>
+                            <w:rFonts w:ascii="Courier New" w:hAnsi="Courier New" w:cs="Courier New"/>
+                            <w:sz w:val="18"/>
+                            <w:szCs w:val="18"/>
+                          </w:rPr>
+                          <w:t>al lost time  =      0.000 (ms)</w:t>
+                        </w:r>
+                      </w:p>
+                      <w:p>
+                        <w:pPr>
+                          <w:spacing w:after="0" w:line="240" w:lineRule="auto"/>
+                          <w:rPr>
+                            <w:rFonts w:ascii="Courier New" w:hAnsi="Courier New" w:cs="Courier New"/>
+                            <w:sz w:val="18"/>
+                            <w:szCs w:val="18"/>
+                          </w:rPr>
+                        </w:pPr>
+                      </w:p>
+                      <w:p>
+                        <w:pPr>
+                          <w:spacing w:after="0" w:line="240" w:lineRule="auto"/>
+                          <w:rPr>
+                            <w:rFonts w:ascii="Courier New" w:hAnsi="Courier New" w:cs="Courier New"/>
+                            <w:sz w:val="18"/>
+                            <w:szCs w:val="18"/>
+                          </w:rPr>
+                        </w:pPr>
+                        <w:r>
+                          <w:rPr>
+                            <w:rFonts w:ascii="Courier New" w:hAnsi="Courier New" w:cs="Courier New"/>
+                            <w:sz w:val="18"/>
+                            <w:szCs w:val="18"/>
+                          </w:rPr>
+                          <w:t>QUEUE TIMES</w:t>
+                        </w:r>
+                      </w:p>
+                      <w:p>
+                        <w:pPr>
+                          <w:spacing w:after="0" w:line="240" w:lineRule="auto"/>
+                          <w:rPr>
+                            <w:rFonts w:ascii="Courier New" w:hAnsi="Courier New" w:cs="Courier New"/>
+                            <w:sz w:val="18"/>
+                            <w:szCs w:val="18"/>
+                          </w:rPr>
+                        </w:pPr>
+                        <w:r>
+                          <w:rPr>
+                            <w:rFonts w:ascii="Courier New" w:hAnsi="Courier New" w:cs="Courier New"/>
+                            <w:sz w:val="18"/>
+                            <w:szCs w:val="18"/>
+                          </w:rPr>
+                          <w:t>==================================================================</w:t>
+                        </w:r>
+                      </w:p>
+                      <w:p>
+                        <w:pPr>
+                          <w:spacing w:after="0" w:line="240" w:lineRule="auto"/>
+                          <w:rPr>
+                            <w:rFonts w:ascii="Courier New" w:hAnsi="Courier New" w:cs="Courier New"/>
+                            <w:sz w:val="18"/>
+                            <w:szCs w:val="18"/>
+                          </w:rPr>
+                        </w:pPr>
+                        <w:r>
+                          <w:rPr>
+                            <w:rFonts w:ascii="Courier New" w:hAnsi="Courier New" w:cs="Courier New"/>
+                            <w:sz w:val="18"/>
+                            <w:szCs w:val="18"/>
+                          </w:rPr>
+                          <w:t>Queue BLOCKED:   Unable to add new requests to queue or queue empty.</w:t>
+                        </w:r>
+                      </w:p>
+                      <w:p>
+                        <w:pPr>
+                          <w:spacing w:after="0" w:line="240" w:lineRule="auto"/>
+                          <w:rPr>
+                            <w:rFonts w:ascii="Courier New" w:hAnsi="Courier New" w:cs="Courier New"/>
+                            <w:sz w:val="18"/>
+                            <w:szCs w:val="18"/>
+                          </w:rPr>
+                        </w:pPr>
+                        <w:r>
+                          <w:rPr>
+                            <w:rFonts w:ascii="Courier New" w:hAnsi="Courier New" w:cs="Courier New"/>
+                            <w:sz w:val="18"/>
+                            <w:szCs w:val="18"/>
+                          </w:rPr>
+                          <w:t>Queue UNBLOCKED: Can enqueue new incoming requests.</w:t>
+                        </w:r>
+                      </w:p>
+                      <w:p>
+                        <w:pPr>
+                          <w:spacing w:after="0" w:line="240" w:lineRule="auto"/>
+                          <w:rPr>
+                            <w:rFonts w:ascii="Courier New" w:hAnsi="Courier New" w:cs="Courier New"/>
+                            <w:sz w:val="18"/>
+                            <w:szCs w:val="18"/>
+                          </w:rPr>
+                        </w:pPr>
+                      </w:p>
+                      <w:p>
+                        <w:pPr>
+                          <w:spacing w:after="0" w:line="240" w:lineRule="auto"/>
+                          <w:rPr>
+                            <w:rFonts w:ascii="Courier New" w:hAnsi="Courier New" w:cs="Courier New"/>
+                            <w:sz w:val="18"/>
+                            <w:szCs w:val="18"/>
+                          </w:rPr>
+                        </w:pPr>
+                        <w:r>
+                          <w:rPr>
+                            <w:rFonts w:ascii="Courier New" w:hAnsi="Courier New" w:cs="Courier New"/>
+                            <w:sz w:val="18"/>
+                            <w:szCs w:val="18"/>
+                          </w:rPr>
+                          <w:t>Front Request Queu</w:t>
+                        </w:r>
+                        <w:r>
+                          <w:rPr>
+                            <w:rFonts w:ascii="Courier New" w:hAnsi="Courier New" w:cs="Courier New"/>
+                            <w:sz w:val="18"/>
+                            <w:szCs w:val="18"/>
+                          </w:rPr>
+                          <w:t xml:space="preserve">e Unblocked          :  43.209 (ms) ; Blocked : </w:t>
+                        </w:r>
+                        <w:r>
+                          <w:rPr>
+                            <w:rFonts w:ascii="Courier New" w:hAnsi="Courier New" w:cs="Courier New"/>
+                            <w:sz w:val="18"/>
+                            <w:szCs w:val="18"/>
+                          </w:rPr>
+                          <w:t xml:space="preserve">26357.844 (ms) </w:t>
+                        </w:r>
+                      </w:p>
+                      <w:p>
+                        <w:pPr>
+                          <w:spacing w:after="0" w:line="240" w:lineRule="auto"/>
+                          <w:rPr>
+                            <w:rFonts w:ascii="Courier New" w:hAnsi="Courier New" w:cs="Courier New"/>
+                            <w:sz w:val="18"/>
+                            <w:szCs w:val="18"/>
+                          </w:rPr>
+                        </w:pPr>
+                      </w:p>
+                      <w:p>
+                        <w:pPr>
+                          <w:spacing w:after="0" w:line="240" w:lineRule="auto"/>
+                          <w:rPr>
+                            <w:rFonts w:ascii="Courier New" w:hAnsi="Courier New" w:cs="Courier New"/>
+                            <w:sz w:val="18"/>
+                            <w:szCs w:val="18"/>
+                          </w:rPr>
+                        </w:pPr>
+                        <w:r>
+                          <w:rPr>
+                            <w:rFonts w:ascii="Courier New" w:hAnsi="Courier New" w:cs="Courier New"/>
+                            <w:sz w:val="18"/>
+                            <w:szCs w:val="18"/>
+                          </w:rPr>
+                          <w:t>Back Request Queu</w:t>
+                        </w:r>
+                        <w:r>
+                          <w:rPr>
+                            <w:rFonts w:ascii="Courier New" w:hAnsi="Courier New" w:cs="Courier New"/>
+                            <w:sz w:val="18"/>
+                            <w:szCs w:val="18"/>
+                          </w:rPr>
+                          <w:t xml:space="preserve">e Unblocked           : 304.728 (ms) ; Blocked : </w:t>
+                        </w:r>
+                        <w:r>
+                          <w:rPr>
+                            <w:rFonts w:ascii="Courier New" w:hAnsi="Courier New" w:cs="Courier New"/>
+                            <w:sz w:val="18"/>
+                            <w:szCs w:val="18"/>
+                          </w:rPr>
+                          <w:t>26096.322 (ms)</w:t>
+                        </w:r>
+                      </w:p>
+                      <w:p>
+                        <w:pPr>
+                          <w:spacing w:after="0" w:line="240" w:lineRule="auto"/>
+                          <w:rPr>
+                            <w:rFonts w:ascii="Courier New" w:hAnsi="Courier New" w:cs="Courier New"/>
+                            <w:sz w:val="18"/>
+                            <w:szCs w:val="18"/>
+                          </w:rPr>
+                        </w:pPr>
+                      </w:p>
+                      <w:p>
+                        <w:pPr>
+                          <w:spacing w:after="0" w:line="240" w:lineRule="auto"/>
+                          <w:rPr>
+                            <w:rFonts w:ascii="Courier New" w:hAnsi="Courier New" w:cs="Courier New"/>
+                            <w:sz w:val="18"/>
+                            <w:szCs w:val="18"/>
+                          </w:rPr>
+                        </w:pPr>
+                        <w:r>
+                          <w:rPr>
+                            <w:rFonts w:ascii="Courier New" w:hAnsi="Courier New" w:cs="Courier New"/>
+                            <w:sz w:val="18"/>
+                            <w:szCs w:val="18"/>
+                          </w:rPr>
+                          <w:t xml:space="preserve">Front Shared Ring </w:t>
+                        </w:r>
+                        <w:r>
+                          <w:rPr>
+                            <w:rFonts w:ascii="Courier New" w:hAnsi="Courier New" w:cs="Courier New"/>
+                            <w:sz w:val="18"/>
+                            <w:szCs w:val="18"/>
+                          </w:rPr>
+                          <w:t xml:space="preserve">Resp Queue Unblocked :  59.295 (ms) ; Blocked : </w:t>
+                        </w:r>
+                        <w:r>
+                          <w:rPr>
+                            <w:rFonts w:ascii="Courier New" w:hAnsi="Courier New" w:cs="Courier New"/>
+                            <w:sz w:val="18"/>
+                            <w:szCs w:val="18"/>
+                          </w:rPr>
+                          <w:t>26341.666 (ms)</w:t>
+                        </w:r>
+                      </w:p>
+                      <w:p>
+                        <w:pPr>
+                          <w:spacing w:after="0" w:line="240" w:lineRule="auto"/>
+                          <w:rPr>
+                            <w:rFonts w:ascii="Courier New" w:hAnsi="Courier New" w:cs="Courier New"/>
+                            <w:sz w:val="18"/>
+                            <w:szCs w:val="18"/>
+                          </w:rPr>
+                        </w:pPr>
+                      </w:p>
+                      <w:p>
+                        <w:pPr>
+                          <w:spacing w:after="0" w:line="240" w:lineRule="auto"/>
+                          <w:rPr>
+                            <w:rFonts w:ascii="Courier New" w:hAnsi="Courier New" w:cs="Courier New"/>
+                            <w:sz w:val="18"/>
+                            <w:szCs w:val="18"/>
+                          </w:rPr>
+                        </w:pPr>
+                        <w:r>
+                          <w:rPr>
+                            <w:rFonts w:ascii="Courier New" w:hAnsi="Courier New" w:cs="Courier New"/>
+                            <w:sz w:val="18"/>
+                            <w:szCs w:val="18"/>
+                          </w:rPr>
+                          <w:t>QUEUE WAIT TIMES</w:t>
+                        </w:r>
+                      </w:p>
+                      <w:p>
+                        <w:pPr>
+                          <w:spacing w:after="0" w:line="240" w:lineRule="auto"/>
+                          <w:rPr>
+                            <w:rFonts w:ascii="Courier New" w:hAnsi="Courier New" w:cs="Courier New"/>
+                            <w:sz w:val="18"/>
+                            <w:szCs w:val="18"/>
+                          </w:rPr>
+                        </w:pPr>
+                        <w:r>
+                          <w:rPr>
+                            <w:rFonts w:ascii="Courier New" w:hAnsi="Courier New" w:cs="Courier New"/>
+                            <w:sz w:val="18"/>
+                            <w:szCs w:val="18"/>
+                          </w:rPr>
+                          <w:t>==================================================================</w:t>
+                        </w:r>
+                      </w:p>
+                      <w:p>
+                        <w:pPr>
+                          <w:spacing w:after="0" w:line="240" w:lineRule="auto"/>
+                          <w:rPr>
+                            <w:rFonts w:ascii="Courier New" w:hAnsi="Courier New" w:cs="Courier New"/>
+                            <w:sz w:val="18"/>
+                            <w:szCs w:val="18"/>
+                          </w:rPr>
+                        </w:pPr>
+                      </w:p>
+                      <w:p>
+                        <w:pPr>
+                          <w:spacing w:after="0" w:line="240" w:lineRule="auto"/>
+                          <w:rPr>
+                            <w:rFonts w:ascii="Courier New" w:hAnsi="Courier New" w:cs="Courier New"/>
+                            <w:sz w:val="18"/>
+                            <w:szCs w:val="18"/>
+                          </w:rPr>
+                        </w:pPr>
+                        <w:r>
+                          <w:rPr>
+                            <w:rFonts w:ascii="Courier New" w:hAnsi="Courier New" w:cs="Courier New"/>
+                            <w:sz w:val="18"/>
+                            <w:szCs w:val="18"/>
+                          </w:rPr>
+                          <w:t>Back Request Queue Wait Time  :          38.301 (ms)</w:t>
+                        </w:r>
+                      </w:p>
+                      <w:p>
+                        <w:pPr>
+                          <w:spacing w:after="0" w:line="240" w:lineRule="auto"/>
+                          <w:rPr>
+                            <w:rFonts w:ascii="Courier New" w:hAnsi="Courier New" w:cs="Courier New"/>
+                            <w:sz w:val="18"/>
+                            <w:szCs w:val="18"/>
+                          </w:rPr>
+                        </w:pPr>
+                      </w:p>
+                      <w:p>
+                        <w:pPr>
+                          <w:spacing w:after="0" w:line="240" w:lineRule="auto"/>
+                          <w:rPr>
+                            <w:rFonts w:ascii="Courier New" w:hAnsi="Courier New" w:cs="Courier New"/>
+                            <w:sz w:val="18"/>
+                            <w:szCs w:val="18"/>
+                          </w:rPr>
+                        </w:pPr>
+                        <w:r>
+                          <w:rPr>
+                            <w:rFonts w:ascii="Courier New" w:hAnsi="Courier New" w:cs="Courier New"/>
+                            <w:sz w:val="18"/>
+                            <w:szCs w:val="18"/>
+                          </w:rPr>
+                          <w:t>Back Response Queue Wait Time :          93.136 (ms)</w:t>
+                        </w:r>
+                      </w:p>
+                      <w:p>
+                        <w:pPr>
+                          <w:spacing w:after="0" w:line="240" w:lineRule="auto"/>
+                          <w:rPr>
+                            <w:rFonts w:ascii="Courier New" w:hAnsi="Courier New" w:cs="Courier New"/>
+                            <w:sz w:val="18"/>
+                            <w:szCs w:val="18"/>
+                          </w:rPr>
+                        </w:pPr>
+                      </w:p>
+                      <w:p>
+                        <w:pPr>
+                          <w:spacing w:after="0" w:line="240" w:lineRule="auto"/>
+                          <w:rPr>
+                            <w:rFonts w:ascii="Courier New" w:hAnsi="Courier New" w:cs="Courier New"/>
+                            <w:sz w:val="18"/>
+                            <w:szCs w:val="18"/>
+                          </w:rPr>
+                        </w:pPr>
+                      </w:p>
+                    </w:txbxContent>
+                  </v:textbox>
+                </v:shape>
+                <v:shape id="Text Box 74" o:spid="_x0000_s1067" type="#_x0000_t202" style="position:absolute;left:1257300;top:3086100;width:2857500;height:251460;visibility:visible;mso-wrap-style:square;v-text-anchor:top" o:gfxdata="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" filled="f" stroked="f">
+                  <v:textbox>
+                    <w:txbxContent>
+                      <w:p>
+                        <w:pPr>
+                          <w:jc w:val="center"/>
+                          <w:rPr>
+                            <w:rFonts w:ascii="Times" w:hAnsi="Times"/>
+                            <w:i/>
+                            <w:sz w:val="20"/>
+                            <w:szCs w:val="20"/>
+                          </w:rPr>
+                        </w:pPr>
+                        <w:r>
+                          <w:rPr>
+                            <w:rFonts w:ascii="Times" w:hAnsi="Times"/>
+                            <w:i/>
+                            <w:sz w:val="20"/>
+                            <w:szCs w:val="20"/>
+                          </w:rPr>
+                          <w:t>Fig 2</w:t>
+                        </w:r>
+                        <w:r>
+                          <w:rPr>
+                            <w:rFonts w:ascii="Times" w:hAnsi="Times"/>
+                            <w:i/>
+                            <w:sz w:val="20"/>
+                            <w:szCs w:val="20"/>
+                          </w:rPr>
+                          <w:t xml:space="preserve">: </w:t>
+                        </w:r>
+                        <w:r>
+                          <w:rPr>
+                            <w:rFonts w:ascii="Times" w:hAnsi="Times"/>
+                            <w:i/>
+                            <w:sz w:val="20"/>
+                            <w:szCs w:val="20"/>
+                          </w:rPr>
+                          <w:t>Example output of Disk I/O tool</w:t>
+                        </w:r>
+                      </w:p>
+                    </w:txbxContent>
+                  </v:textbox>
+                </v:shape>
+                <w10:wrap type="through"/>
+              </v:group>
+            </w:pict>
+          </mc:Fallback>
+        </mc:AlternateContent>
+      </w:r>
     </w:p>
     <w:p>
       <w:pPr>
@@ -6691,14 +8289,7 @@
         <w:rPr>
           <w:rFonts w:ascii="Times" w:hAnsi="Times"/>
         </w:rPr>
-        <w:t xml:space="preserve">We call the </w:t>
-      </w:r>
-      <w:r>
-        <w:rPr>
-          <w:rFonts w:ascii="Times" w:hAnsi="Times"/>
-        </w:rPr>
-        <w:lastRenderedPageBreak/>
-        <w:t xml:space="preserve">complete composed analysis as the </w:t>
+        <w:t xml:space="preserve">We call the complete composed analysis as the </w:t>
       </w:r>
       <w:r>
         <w:rPr>
@@ -6848,34 +8439,58 @@
         <w:jc w:val="both"/>
         <w:rPr>
           <w:rFonts w:ascii="Times" w:hAnsi="Times"/>
-          <w:i/>
-          <w:color w:val="3366FF"/>
-        </w:rPr>
-      </w:pPr>
-      <w:r>
-        <w:rPr>
-          <w:rFonts w:ascii="Times" w:hAnsi="Times"/>
-          <w:i/>
-          <w:color w:val="3366FF"/>
-        </w:rPr>
-        <w:t>[Include if Anton finishes parser]</w:t>
-      </w:r>
-    </w:p>
-    <w:p>
-      <w:pPr>
-        <w:pStyle w:val="NoSpacing"/>
-        <w:jc w:val="both"/>
-        <w:rPr>
-          <w:rFonts w:ascii="Times" w:hAnsi="Times"/>
-          <w:i/>
-        </w:rPr>
-      </w:pPr>
-      <w:r>
-        <w:rPr>
-          <w:rFonts w:ascii="Times" w:hAnsi="Times"/>
-          <w:i/>
-        </w:rPr>
-        <w:t xml:space="preserve">To construct the pipeline, we rely on the PEG [cite] parser generator Vembyr[cite]. Vembyr generates an input language parser from the PEG grammar definition. The resulting parser is used to parse the input string and convert it in a general AST representation. We then use the AST to construct the pipeline by invoking the functions from the core runtime. The pipeline is then executed on the collected trace log. </w:t>
+        </w:rPr>
+      </w:pPr>
+      <w:r>
+        <w:rPr>
+          <w:rFonts w:ascii="Times" w:hAnsi="Times"/>
+        </w:rPr>
+        <w:t>To construct the pipeline, we rely on the PEG [</w:t>
+      </w:r>
+      <w:r>
+        <w:rPr>
+          <w:rFonts w:ascii="Times" w:hAnsi="Times"/>
+          <w:color w:val="FF0000"/>
+        </w:rPr>
+        <w:t>CITE</w:t>
+      </w:r>
+      <w:r>
+        <w:rPr>
+          <w:rFonts w:ascii="Times" w:hAnsi="Times"/>
+        </w:rPr>
+        <w:t>] parser generator Vembyr</w:t>
+      </w:r>
+      <w:r>
+        <w:rPr>
+          <w:rFonts w:ascii="Times" w:hAnsi="Times"/>
+        </w:rPr>
+        <w:t xml:space="preserve"> </w:t>
+      </w:r>
+      <w:r>
+        <w:rPr>
+          <w:rFonts w:ascii="Times" w:hAnsi="Times"/>
+        </w:rPr>
+        <w:t>[</w:t>
+      </w:r>
+      <w:r>
+        <w:rPr>
+          <w:rFonts w:ascii="Times" w:hAnsi="Times"/>
+          <w:color w:val="FF0000"/>
+        </w:rPr>
+        <w:t>CITE</w:t>
+      </w:r>
+      <w:r>
+        <w:rPr>
+          <w:rFonts w:ascii="Times" w:hAnsi="Times"/>
+        </w:rPr>
+        <w:t xml:space="preserve">]. Vembyr generates an input language parser from the PEG grammar definition. The resulting parser is used to parse the input string and convert it in a general AST representation. We then use the AST to construct the </w:t>
+      </w:r>
+      <w:r>
+        <w:rPr>
+          <w:rFonts w:ascii="Times" w:hAnsi="Times"/>
+        </w:rPr>
+        <w:lastRenderedPageBreak/>
+        <w:t xml:space="preserve">pipeline by invoking the functions from the core runtime. The pipeline is then executed on the collected trace log. </w:t>
       </w:r>
     </w:p>
     <w:p>
@@ -6895,6 +8510,7 @@
           <w:ilvl w:val="2"/>
           <w:numId w:val="2"/>
         </w:numPr>
+        <w:ind w:left="540" w:hanging="540"/>
         <w:jc w:val="both"/>
         <w:rPr>
           <w:rFonts w:ascii="Times" w:hAnsi="Times"/>
@@ -6912,7 +8528,6 @@
     <w:p>
       <w:pPr>
         <w:pStyle w:val="NoSpacing"/>
-        <w:ind w:left="720"/>
         <w:jc w:val="both"/>
         <w:rPr>
           <w:rFonts w:ascii="Times" w:hAnsi="Times"/>
@@ -6983,6 +8598,7 @@
           <w:ilvl w:val="0"/>
           <w:numId w:val="18"/>
         </w:numPr>
+        <w:ind w:left="720"/>
         <w:jc w:val="both"/>
         <w:rPr>
           <w:rFonts w:ascii="Times" w:hAnsi="Times"/>
@@ -7050,7 +8666,7 @@
     <w:p>
       <w:pPr>
         <w:pStyle w:val="NoSpacing"/>
-        <w:ind w:left="1440"/>
+        <w:ind w:left="720"/>
         <w:jc w:val="both"/>
         <w:rPr>
           <w:rFonts w:ascii="Times" w:hAnsi="Times"/>
@@ -7071,6 +8687,7 @@
           <w:ilvl w:val="0"/>
           <w:numId w:val="18"/>
         </w:numPr>
+        <w:ind w:left="720"/>
         <w:jc w:val="both"/>
         <w:rPr>
           <w:rFonts w:ascii="Times" w:hAnsi="Times"/>
@@ -7154,6 +8771,7 @@
           <w:ilvl w:val="0"/>
           <w:numId w:val="18"/>
         </w:numPr>
+        <w:ind w:left="720"/>
         <w:jc w:val="both"/>
         <w:rPr>
           <w:rFonts w:ascii="Times" w:hAnsi="Times"/>
@@ -7218,6 +8836,7 @@
           <w:ilvl w:val="0"/>
           <w:numId w:val="18"/>
         </w:numPr>
+        <w:ind w:left="720"/>
         <w:jc w:val="both"/>
         <w:rPr>
           <w:rFonts w:ascii="Times" w:hAnsi="Times"/>
@@ -7273,21 +8892,20 @@
         </w:rPr>
         <w:t xml:space="preserve"> or waits for all the connected stages to pass a successful event.</w:t>
       </w:r>
-    </w:p>
-    <w:p>
-      <w:pPr>
-        <w:pStyle w:val="NoSpacing"/>
-        <w:ind w:left="1440"/>
-        <w:jc w:val="both"/>
-        <w:rPr>
-          <w:rFonts w:ascii="Times" w:hAnsi="Times"/>
-        </w:rPr>
-      </w:pPr>
     </w:p>
     <w:p>
       <w:pPr>
         <w:pStyle w:val="NoSpacing"/>
         <w:ind w:left="720"/>
+        <w:jc w:val="both"/>
+        <w:rPr>
+          <w:rFonts w:ascii="Times" w:hAnsi="Times"/>
+        </w:rPr>
+      </w:pPr>
+    </w:p>
+    <w:p>
+      <w:pPr>
+        <w:pStyle w:val="NoSpacing"/>
         <w:jc w:val="both"/>
         <w:rPr>
           <w:rFonts w:ascii="Times" w:hAnsi="Times"/>
@@ -7546,7 +9164,16 @@
                                   <w:sz w:val="20"/>
                                   <w:szCs w:val="20"/>
                                 </w:rPr>
-                                <w:t>Fig 2</w:t>
+                                <w:t xml:space="preserve">Fig </w:t>
+                              </w:r>
+                              <w:r>
+                                <w:rPr>
+                                  <w:rFonts w:ascii="Times" w:hAnsi="Times"/>
+                                  <w:i/>
+                                  <w:sz w:val="20"/>
+                                  <w:szCs w:val="20"/>
+                                </w:rPr>
+                                <w:t>3</w:t>
                               </w:r>
                               <w:r>
                                 <w:rPr>
@@ -7584,8 +9211,8 @@
           </mc:Choice>
           <mc:Fallback>
             <w:pict>
-              <v:group id="Group 72" o:spid="_x0000_s1065" style="position:absolute;left:0;text-align:left;margin-left:63pt;margin-top:12.2pt;width:391.95pt;height:46.8pt;z-index:251694080" coordsize="4977765,594360" o:gfxdata="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">
-                <v:shape id="Text Box 1" o:spid="_x0000_s1066" type="#_x0000_t202" style="position:absolute;width:4977765;height:342900;visibility:visible;mso-wrap-style:square;v-text-anchor:top" o:gfxdata="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" fillcolor="#f2f2f2 [3052]" stroked="f">
+              <v:group id="Group 72" o:spid="_x0000_s1068" style="position:absolute;left:0;text-align:left;margin-left:63pt;margin-top:12.2pt;width:391.95pt;height:46.8pt;z-index:251694080" coordsize="4977765,594360" o:gfxdata="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">
+                <v:shape id="Text Box 1" o:spid="_x0000_s1069" type="#_x0000_t202" style="position:absolute;width:4977765;height:342900;visibility:visible;mso-wrap-style:square;v-text-anchor:top" o:gfxdata="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" fillcolor="#f2f2f2 [3052]" stroked="f">
                   <v:textbox>
                     <w:txbxContent>
                       <w:p>
@@ -7677,7 +9304,7 @@
                     </w:txbxContent>
                   </v:textbox>
                 </v:shape>
-                <v:shape id="Text Box 49" o:spid="_x0000_s1067" type="#_x0000_t202" style="position:absolute;left:1028700;top:342900;width:2857500;height:251460;visibility:visible;mso-wrap-style:square;v-text-anchor:top" o:gfxdata="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" filled="f" stroked="f">
+                <v:shape id="Text Box 49" o:spid="_x0000_s1070" type="#_x0000_t202" style="position:absolute;left:1028700;top:342900;width:2857500;height:251460;visibility:visible;mso-wrap-style:square;v-text-anchor:top" o:gfxdata="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" filled="f" stroked="f">
                   <v:textbox>
                     <w:txbxContent>
                       <w:p>
@@ -7697,7 +9324,16 @@
                             <w:sz w:val="20"/>
                             <w:szCs w:val="20"/>
                           </w:rPr>
-                          <w:t>Fig 2</w:t>
+                          <w:t xml:space="preserve">Fig </w:t>
+                        </w:r>
+                        <w:r>
+                          <w:rPr>
+                            <w:rFonts w:ascii="Times" w:hAnsi="Times"/>
+                            <w:i/>
+                            <w:sz w:val="20"/>
+                            <w:szCs w:val="20"/>
+                          </w:rPr>
+                          <w:t>3</w:t>
                         </w:r>
                         <w:r>
                           <w:rPr>
@@ -8403,7 +10039,16 @@
                                   <w:sz w:val="20"/>
                                   <w:szCs w:val="20"/>
                                 </w:rPr>
-                                <w:t>Fig 3</w:t>
+                                <w:t>F</w:t>
+                              </w:r>
+                              <w:r>
+                                <w:rPr>
+                                  <w:rFonts w:ascii="Times" w:hAnsi="Times"/>
+                                  <w:i/>
+                                  <w:sz w:val="20"/>
+                                  <w:szCs w:val="20"/>
+                                </w:rPr>
+                                <w:t>ig 4</w:t>
                               </w:r>
                               <w:r>
                                 <w:rPr>
@@ -8450,8 +10095,8 @@
           </mc:Choice>
           <mc:Fallback>
             <w:pict>
-              <v:group id="Group 71" o:spid="_x0000_s1068" style="position:absolute;left:0;text-align:left;margin-left:126pt;margin-top:11.7pt;width:261pt;height:217.8pt;z-index:251696128" coordsize="3314700,2766060" o:gfxdata="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">
-                <v:shape id="Text Box 48" o:spid="_x0000_s1069" type="#_x0000_t202" style="position:absolute;width:3314700;height:2514600;visibility:visible;mso-wrap-style:square;v-text-anchor:top" o:gfxdata="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" fillcolor="#f2f2f2 [3052]" stroked="f">
+              <v:group id="Group 71" o:spid="_x0000_s1071" style="position:absolute;left:0;text-align:left;margin-left:126pt;margin-top:11.7pt;width:261pt;height:217.8pt;z-index:251696128" coordsize="3314700,2766060" o:gfxdata="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">
+                <v:shape id="Text Box 48" o:spid="_x0000_s1072" type="#_x0000_t202" style="position:absolute;width:3314700;height:2514600;visibility:visible;mso-wrap-style:square;v-text-anchor:top" o:gfxdata="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" fillcolor="#f2f2f2 [3052]" stroked="f">
                   <v:textbox>
                     <w:txbxContent>
                       <w:p>
@@ -8933,7 +10578,7 @@
                     </w:txbxContent>
                   </v:textbox>
                 </v:shape>
-                <v:shape id="Text Box 50" o:spid="_x0000_s1070" type="#_x0000_t202" style="position:absolute;left:228600;top:2514600;width:2857500;height:251460;visibility:visible;mso-wrap-style:square;v-text-anchor:top" o:gfxdata="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" filled="f" stroked="f">
+                <v:shape id="Text Box 50" o:spid="_x0000_s1073" type="#_x0000_t202" style="position:absolute;left:228600;top:2514600;width:2857500;height:251460;visibility:visible;mso-wrap-style:square;v-text-anchor:top" o:gfxdata="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" filled="f" stroked="f">
                   <v:textbox>
                     <w:txbxContent>
                       <w:p>
@@ -8953,7 +10598,16 @@
                             <w:sz w:val="20"/>
                             <w:szCs w:val="20"/>
                           </w:rPr>
-                          <w:t>Fig 3</w:t>
+                          <w:t>F</w:t>
+                        </w:r>
+                        <w:r>
+                          <w:rPr>
+                            <w:rFonts w:ascii="Times" w:hAnsi="Times"/>
+                            <w:i/>
+                            <w:sz w:val="20"/>
+                            <w:szCs w:val="20"/>
+                          </w:rPr>
+                          <w:t>ig 4</w:t>
                         </w:r>
                         <w:r>
                           <w:rPr>
@@ -9157,10 +10811,115 @@
     <w:p>
       <w:pPr>
         <w:pStyle w:val="NoSpacing"/>
-        <w:rPr>
-          <w:rFonts w:ascii="Times" w:hAnsi="Times"/>
-        </w:rPr>
-      </w:pPr>
+        <w:jc w:val="both"/>
+        <w:rPr>
+          <w:rFonts w:ascii="Times" w:hAnsi="Times"/>
+          <w:i/>
+        </w:rPr>
+      </w:pPr>
+      <w:r>
+        <w:rPr>
+          <w:rFonts w:ascii="Times" w:hAnsi="Times"/>
+        </w:rPr>
+        <w:t xml:space="preserve">In the above example we have a total of 5 stages: </w:t>
+      </w:r>
+      <w:r>
+        <w:rPr>
+          <w:rFonts w:ascii="Times" w:hAnsi="Times"/>
+          <w:i/>
+        </w:rPr>
+        <w:t>vm</w:t>
+      </w:r>
+      <w:r>
+        <w:rPr>
+          <w:rFonts w:ascii="Times" w:hAnsi="Times"/>
+          <w:i/>
+        </w:rPr>
+        <w:t xml:space="preserve">, </w:t>
+      </w:r>
+      <w:r>
+        <w:rPr>
+          <w:rFonts w:ascii="Times" w:hAnsi="Times"/>
+          <w:i/>
+        </w:rPr>
+        <w:t>event_id</w:t>
+      </w:r>
+      <w:r>
+        <w:rPr>
+          <w:rFonts w:ascii="Times" w:hAnsi="Times"/>
+          <w:i/>
+        </w:rPr>
+        <w:t xml:space="preserve"> </w:t>
+      </w:r>
+      <w:r>
+        <w:rPr>
+          <w:rFonts w:ascii="Times" w:hAnsi="Times"/>
+        </w:rPr>
+        <w:t>(twice)</w:t>
+      </w:r>
+      <w:r>
+        <w:rPr>
+          <w:rFonts w:ascii="Times" w:hAnsi="Times"/>
+          <w:i/>
+        </w:rPr>
+        <w:t xml:space="preserve">, </w:t>
+      </w:r>
+      <w:r>
+        <w:rPr>
+          <w:rFonts w:ascii="Times" w:hAnsi="Times"/>
+          <w:i/>
+        </w:rPr>
+        <w:t>wait_tim</w:t>
+      </w:r>
+      <w:r>
+        <w:rPr>
+          <w:rFonts w:ascii="Times" w:hAnsi="Times"/>
+          <w:i/>
+        </w:rPr>
+        <w:t>e</w:t>
+      </w:r>
+      <w:r>
+        <w:rPr>
+          <w:rFonts w:ascii="Times" w:hAnsi="Times"/>
+          <w:i/>
+        </w:rPr>
+        <w:t xml:space="preserve"> </w:t>
+      </w:r>
+      <w:r>
+        <w:rPr>
+          <w:rFonts w:ascii="Times" w:hAnsi="Times"/>
+        </w:rPr>
+        <w:t xml:space="preserve">and </w:t>
+      </w:r>
+      <w:r>
+        <w:rPr>
+          <w:rFonts w:ascii="Times" w:hAnsi="Times"/>
+          <w:i/>
+        </w:rPr>
+        <w:t>average</w:t>
+      </w:r>
+      <w:r>
+        <w:rPr>
+          <w:rFonts w:ascii="Times" w:hAnsi="Times"/>
+          <w:i/>
+        </w:rPr>
+        <w:t>.</w:t>
+      </w:r>
+      <w:r>
+        <w:rPr>
+          <w:rFonts w:ascii="Times" w:hAnsi="Times"/>
+          <w:i/>
+        </w:rPr>
+        <w:t xml:space="preserve"> </w:t>
+      </w:r>
+      <w:bookmarkStart w:id="0" w:name="_GoBack"/>
+      <w:bookmarkEnd w:id="0"/>
+      <w:r>
+        <w:rPr>
+          <w:rFonts w:ascii="Times" w:hAnsi="Times"/>
+        </w:rPr>
+        <w:t>Each stage is connected using one of the four operators mentioned earlier. Each stage accepts an event, which is either passed to it from the parser or from a previous stage. Thus every event in the log file flows into the pipe and upon processing by a stage, it is either passed to the next stage unmodified or a new event can be passed depending on the functionality of the stage it was passed into.</w:t>
+      </w:r>
     </w:p>
     <w:p>
       <w:pPr>
@@ -9169,51 +10928,11 @@
           <w:rFonts w:ascii="Times" w:hAnsi="Times"/>
         </w:rPr>
       </w:pPr>
-    </w:p>
-    <w:p>
-      <w:pPr>
-        <w:pStyle w:val="NoSpacing"/>
-        <w:rPr>
-          <w:rFonts w:ascii="Times" w:hAnsi="Times"/>
-        </w:rPr>
-      </w:pPr>
-      <w:r>
-        <w:rPr>
-          <w:rFonts w:ascii="Times" w:hAnsi="Times"/>
-        </w:rPr>
-        <w:tab/>
-      </w:r>
-      <w:r>
-        <w:rPr>
-          <w:rFonts w:ascii="Times" w:hAnsi="Times"/>
-        </w:rPr>
-        <w:tab/>
-      </w:r>
-      <w:r>
-        <w:rPr>
-          <w:rFonts w:ascii="Times" w:hAnsi="Times"/>
-        </w:rPr>
-        <w:tab/>
-      </w:r>
-      <w:r>
-        <w:rPr>
-          <w:rFonts w:ascii="Times" w:hAnsi="Times"/>
-        </w:rPr>
-        <w:tab/>
-      </w:r>
     </w:p>
     <w:p>
       <w:pPr>
         <w:pStyle w:val="NoSpacing"/>
         <w:ind w:left="720"/>
-        <w:rPr>
-          <w:rFonts w:ascii="Times" w:hAnsi="Times"/>
-        </w:rPr>
-      </w:pPr>
-    </w:p>
-    <w:p>
-      <w:pPr>
-        <w:pStyle w:val="NoSpacing"/>
         <w:rPr>
           <w:rFonts w:ascii="Times" w:hAnsi="Times"/>
         </w:rPr>
@@ -9253,13 +10972,13 @@
         <mc:AlternateContent>
           <mc:Choice Requires="wpg">
             <w:drawing>
-              <wp:anchor distT="0" distB="0" distL="114300" distR="114300" simplePos="0" relativeHeight="251727872" behindDoc="0" locked="0" layoutInCell="1" allowOverlap="1" wp14:anchorId="689D7806" wp14:editId="37059DB9">
+              <wp:anchor distT="0" distB="0" distL="114300" distR="114300" simplePos="0" relativeHeight="251727872" behindDoc="0" locked="0" layoutInCell="1" allowOverlap="1" wp14:anchorId="689D7806" wp14:editId="4E2FBC8D">
                 <wp:simplePos x="0" y="0"/>
                 <wp:positionH relativeFrom="column">
-                  <wp:posOffset>571500</wp:posOffset>
+                  <wp:posOffset>800100</wp:posOffset>
                 </wp:positionH>
                 <wp:positionV relativeFrom="paragraph">
-                  <wp:posOffset>156210</wp:posOffset>
+                  <wp:posOffset>-457200</wp:posOffset>
                 </wp:positionV>
                 <wp:extent cx="5257800" cy="1786890"/>
                 <wp:effectExtent l="50800" t="25400" r="76200" b="0"/>
@@ -9364,7 +11083,7 @@
                                   <w:sz w:val="20"/>
                                   <w:szCs w:val="20"/>
                                 </w:rPr>
-                                <w:t>4</w:t>
+                                <w:t>5</w:t>
                               </w:r>
                               <w:r>
                                 <w:rPr>
@@ -10108,8 +11827,8 @@
           </mc:Choice>
           <mc:Fallback>
             <w:pict>
-              <v:group id="Group 70" o:spid="_x0000_s1071" style="position:absolute;left:0;text-align:left;margin-left:45pt;margin-top:12.3pt;width:414pt;height:140.7pt;z-index:251727872" coordsize="5257800,1786890" o:gfxdata="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">
-                <v:shape id="Text Box 62" o:spid="_x0000_s1072" type="#_x0000_t202" style="position:absolute;left:1257300;top:1535430;width:2857500;height:251460;visibility:visible;mso-wrap-style:square;v-text-anchor:top" o:gfxdata="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" filled="f" stroked="f">
+              <v:group id="Group 70" o:spid="_x0000_s1074" style="position:absolute;left:0;text-align:left;margin-left:63pt;margin-top:-35.95pt;width:414pt;height:140.7pt;z-index:251727872" coordsize="5257800,1786890" o:gfxdata="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">
+                <v:shape id="Text Box 62" o:spid="_x0000_s1075" type="#_x0000_t202" style="position:absolute;left:1257300;top:1535430;width:2857500;height:251460;visibility:visible;mso-wrap-style:square;v-text-anchor:top" o:gfxdata="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" filled="f" stroked="f">
                   <v:textbox>
                     <w:txbxContent>
                       <w:p>
@@ -10138,7 +11857,7 @@
                             <w:sz w:val="20"/>
                             <w:szCs w:val="20"/>
                           </w:rPr>
-                          <w:t>4</w:t>
+                          <w:t>5</w:t>
                         </w:r>
                         <w:r>
                           <w:rPr>
@@ -10171,9 +11890,9 @@
                     </w:txbxContent>
                   </v:textbox>
                 </v:shape>
-                <v:group id="Group 69" o:spid="_x0000_s1073" style="position:absolute;width:5257800;height:1428750" coordsize="5257800,1428750" o:gfxdata="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">
-                  <v:group id="Group 61" o:spid="_x0000_s1074" style="position:absolute;width:5257800;height:1428750" coordsize="5257800,1428750" o:gfxdata="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">
-                    <v:roundrect id="Rounded Rectangle 51" o:spid="_x0000_s1075" style="position:absolute;top:571500;width:1028700;height:342900;visibility:visible;mso-wrap-style:square;v-text-anchor:middle" arcsize="10923f" o:gfxdata="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" fillcolor="#254163 [1636]" strokecolor="#4579b8 [3044]">
+                <v:group id="Group 69" o:spid="_x0000_s1076" style="position:absolute;width:5257800;height:1428750" coordsize="5257800,1428750" o:gfxdata="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">
+                  <v:group id="Group 61" o:spid="_x0000_s1077" style="position:absolute;width:5257800;height:1428750" coordsize="5257800,1428750" o:gfxdata="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">
+                    <v:roundrect id="Rounded Rectangle 51" o:spid="_x0000_s1078" style="position:absolute;top:571500;width:1028700;height:342900;visibility:visible;mso-wrap-style:square;v-text-anchor:middle" arcsize="10923f" o:gfxdata="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" fillcolor="#254163 [1636]" strokecolor="#4579b8 [3044]">
                       <v:fill color2="#4477b6 [3012]" rotate="t" colors="0 #2c5d98;52429f #3c7bc7;1 #3a7ccb" type="gradient">
                         <o:fill v:ext="view" type="gradientUnscaled"/>
                       </v:fill>
@@ -10194,7 +11913,7 @@
                         </w:txbxContent>
                       </v:textbox>
                     </v:roundrect>
-                    <v:roundrect id="Rounded Rectangle 52" o:spid="_x0000_s1076" style="position:absolute;left:1371600;width:1028700;height:342900;visibility:visible;mso-wrap-style:square;v-text-anchor:middle" arcsize="10923f" o:gfxdata="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" fillcolor="#254163 [1636]" strokecolor="#4579b8 [3044]">
+                    <v:roundrect id="Rounded Rectangle 52" o:spid="_x0000_s1079" style="position:absolute;left:1371600;width:1028700;height:342900;visibility:visible;mso-wrap-style:square;v-text-anchor:middle" arcsize="10923f" o:gfxdata="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" fillcolor="#254163 [1636]" strokecolor="#4579b8 [3044]">
                       <v:fill color2="#4477b6 [3012]" rotate="t" colors="0 #2c5d98;52429f #3c7bc7;1 #3a7ccb" type="gradient">
                         <o:fill v:ext="view" type="gradientUnscaled"/>
                       </v:fill>
@@ -10215,7 +11934,7 @@
                         </w:txbxContent>
                       </v:textbox>
                     </v:roundrect>
-                    <v:roundrect id="Rounded Rectangle 53" o:spid="_x0000_s1077" style="position:absolute;left:1377950;top:1085850;width:1028700;height:342900;visibility:visible;mso-wrap-style:square;v-text-anchor:middle" arcsize="10923f" o:gfxdata="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" fillcolor="#254163 [1636]" strokecolor="#4579b8 [3044]">
+                    <v:roundrect id="Rounded Rectangle 53" o:spid="_x0000_s1080" style="position:absolute;left:1377950;top:1085850;width:1028700;height:342900;visibility:visible;mso-wrap-style:square;v-text-anchor:middle" arcsize="10923f" o:gfxdata="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" fillcolor="#254163 [1636]" strokecolor="#4579b8 [3044]">
                       <v:fill color2="#4477b6 [3012]" rotate="t" colors="0 #2c5d98;52429f #3c7bc7;1 #3a7ccb" type="gradient">
                         <o:fill v:ext="view" type="gradientUnscaled"/>
                       </v:fill>
@@ -10241,7 +11960,7 @@
                         </w:txbxContent>
                       </v:textbox>
                     </v:roundrect>
-                    <v:roundrect id="Rounded Rectangle 54" o:spid="_x0000_s1078" style="position:absolute;left:2743200;top:571500;width:1028700;height:342900;visibility:visible;mso-wrap-style:square;v-text-anchor:middle" arcsize="10923f" o:gfxdata="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" fillcolor="#254163 [1636]" strokecolor="#4579b8 [3044]">
+                    <v:roundrect id="Rounded Rectangle 54" o:spid="_x0000_s1081" style="position:absolute;left:2743200;top:571500;width:1028700;height:342900;visibility:visible;mso-wrap-style:square;v-text-anchor:middle" arcsize="10923f" o:gfxdata="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" fillcolor="#254163 [1636]" strokecolor="#4579b8 [3044]">
                       <v:fill color2="#4477b6 [3012]" rotate="t" colors="0 #2c5d98;52429f #3c7bc7;1 #3a7ccb" type="gradient">
                         <o:fill v:ext="view" type="gradientUnscaled"/>
                       </v:fill>
@@ -10262,7 +11981,7 @@
                         </w:txbxContent>
                       </v:textbox>
                     </v:roundrect>
-                    <v:roundrect id="Rounded Rectangle 55" o:spid="_x0000_s1079" style="position:absolute;left:4229100;top:571500;width:1028700;height:342900;visibility:visible;mso-wrap-style:square;v-text-anchor:middle" arcsize="10923f" o:gfxdata="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" fillcolor="#254163 [1636]" strokecolor="#4579b8 [3044]">
+                    <v:roundrect id="Rounded Rectangle 55" o:spid="_x0000_s1082" style="position:absolute;left:4229100;top:571500;width:1028700;height:342900;visibility:visible;mso-wrap-style:square;v-text-anchor:middle" arcsize="10923f" o:gfxdata="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" fillcolor="#254163 [1636]" strokecolor="#4579b8 [3044]">
                       <v:fill color2="#4477b6 [3012]" rotate="t" colors="0 #2c5d98;52429f #3c7bc7;1 #3a7ccb" type="gradient">
                         <o:fill v:ext="view" type="gradientUnscaled"/>
                       </v:fill>
@@ -10284,28 +12003,28 @@
                       <v:path arrowok="t" fillok="f" o:connecttype="none"/>
                       <o:lock v:ext="edit" shapetype="t"/>
                     </v:shapetype>
-                    <v:shape id="Straight Arrow Connector 56" o:spid="_x0000_s1080" type="#_x0000_t32" style="position:absolute;left:1028700;top:342900;width:342900;height:228600;flip:y;visibility:visible;mso-wrap-style:square" o:connectortype="straight" o:gfxdata="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" strokecolor="#4f81bd [3204]" strokeweight="2pt">
+                    <v:shape id="Straight Arrow Connector 56" o:spid="_x0000_s1083" type="#_x0000_t32" style="position:absolute;left:1028700;top:342900;width:342900;height:228600;flip:y;visibility:visible;mso-wrap-style:square" o:connectortype="straight" o:gfxdata="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" strokecolor="#4f81bd [3204]" strokeweight="2pt">
                       <v:stroke endarrow="open"/>
                       <v:shadow on="t" opacity="24903f" mv:blur="40000f" origin=",.5" offset="0,20000emu"/>
                     </v:shape>
-                    <v:shape id="Straight Arrow Connector 57" o:spid="_x0000_s1081" type="#_x0000_t32" style="position:absolute;left:1028700;top:914400;width:342900;height:228600;visibility:visible;mso-wrap-style:square" o:connectortype="straight" o:gfxdata="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" strokecolor="#4f81bd [3204]" strokeweight="2pt">
+                    <v:shape id="Straight Arrow Connector 57" o:spid="_x0000_s1084" type="#_x0000_t32" style="position:absolute;left:1028700;top:914400;width:342900;height:228600;visibility:visible;mso-wrap-style:square" o:connectortype="straight" o:gfxdata="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" strokecolor="#4f81bd [3204]" strokeweight="2pt">
                       <v:stroke endarrow="open"/>
                       <v:shadow on="t" opacity="24903f" mv:blur="40000f" origin=",.5" offset="0,20000emu"/>
                     </v:shape>
-                    <v:shape id="Straight Arrow Connector 58" o:spid="_x0000_s1082" type="#_x0000_t32" style="position:absolute;left:2400300;top:342900;width:342900;height:228600;visibility:visible;mso-wrap-style:square" o:connectortype="straight" o:gfxdata="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" strokecolor="#4f81bd [3204]" strokeweight="2pt">
+                    <v:shape id="Straight Arrow Connector 58" o:spid="_x0000_s1085" type="#_x0000_t32" style="position:absolute;left:2400300;top:342900;width:342900;height:228600;visibility:visible;mso-wrap-style:square" o:connectortype="straight" o:gfxdata="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" strokecolor="#4f81bd [3204]" strokeweight="2pt">
                       <v:stroke endarrow="open"/>
                       <v:shadow on="t" opacity="24903f" mv:blur="40000f" origin=",.5" offset="0,20000emu"/>
                     </v:shape>
-                    <v:shape id="Straight Arrow Connector 59" o:spid="_x0000_s1083" type="#_x0000_t32" style="position:absolute;left:2427605;top:907415;width:326813;height:236432;flip:y;visibility:visible;mso-wrap-style:square" o:connectortype="straight" o:gfxdata="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" strokecolor="#4f81bd [3204]" strokeweight="2pt">
+                    <v:shape id="Straight Arrow Connector 59" o:spid="_x0000_s1086" type="#_x0000_t32" style="position:absolute;left:2427605;top:907415;width:326813;height:236432;flip:y;visibility:visible;mso-wrap-style:square" o:connectortype="straight" o:gfxdata="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" strokecolor="#4f81bd [3204]" strokeweight="2pt">
                       <v:stroke endarrow="open"/>
                       <v:shadow on="t" opacity="24903f" mv:blur="40000f" origin=",.5" offset="0,20000emu"/>
                     </v:shape>
-                    <v:shape id="Straight Arrow Connector 60" o:spid="_x0000_s1084" type="#_x0000_t32" style="position:absolute;left:3789680;top:728980;width:431800;height:0;visibility:visible;mso-wrap-style:square" o:connectortype="straight" o:gfxdata="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" strokecolor="#4f81bd [3204]" strokeweight="2pt">
+                    <v:shape id="Straight Arrow Connector 60" o:spid="_x0000_s1087" type="#_x0000_t32" style="position:absolute;left:3789680;top:728980;width:431800;height:0;visibility:visible;mso-wrap-style:square" o:connectortype="straight" o:gfxdata="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" strokecolor="#4f81bd [3204]" strokeweight="2pt">
                       <v:stroke endarrow="open"/>
                       <v:shadow on="t" opacity="24903f" mv:blur="40000f" origin=",.5" offset="0,20000emu"/>
                     </v:shape>
                   </v:group>
-                  <v:shape id="Text Box 63" o:spid="_x0000_s1085" type="#_x0000_t202" style="position:absolute;left:914400;top:228600;width:342900;height:228600;visibility:visible;mso-wrap-style:square;v-text-anchor:top" o:gfxdata="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" filled="f" stroked="f">
+                  <v:shape id="Text Box 63" o:spid="_x0000_s1088" type="#_x0000_t202" style="position:absolute;left:914400;top:228600;width:342900;height:228600;visibility:visible;mso-wrap-style:square;v-text-anchor:top" o:gfxdata="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" filled="f" stroked="f">
                     <v:textbox>
                       <w:txbxContent>
                         <w:p>
@@ -10324,7 +12043,7 @@
                       </w:txbxContent>
                     </v:textbox>
                   </v:shape>
-                  <v:shape id="Text Box 64" o:spid="_x0000_s1086" type="#_x0000_t202" style="position:absolute;left:914400;top:1028700;width:342900;height:228600;visibility:visible;mso-wrap-style:square;v-text-anchor:top" o:gfxdata="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" filled="f" stroked="f">
+                  <v:shape id="Text Box 64" o:spid="_x0000_s1089" type="#_x0000_t202" style="position:absolute;left:914400;top:1028700;width:342900;height:228600;visibility:visible;mso-wrap-style:square;v-text-anchor:top" o:gfxdata="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" filled="f" stroked="f">
                     <v:textbox>
                       <w:txbxContent>
                         <w:p>
@@ -10343,7 +12062,7 @@
                       </w:txbxContent>
                     </v:textbox>
                   </v:shape>
-                  <v:shape id="Text Box 66" o:spid="_x0000_s1087" type="#_x0000_t202" style="position:absolute;left:2514600;top:172720;width:457200;height:284480;visibility:visible;mso-wrap-style:square;v-text-anchor:top" o:gfxdata="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" filled="f" stroked="f">
+                  <v:shape id="Text Box 66" o:spid="_x0000_s1090" type="#_x0000_t202" style="position:absolute;left:2514600;top:172720;width:457200;height:284480;visibility:visible;mso-wrap-style:square;v-text-anchor:top" o:gfxdata="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" filled="f" stroked="f">
                     <v:textbox>
                       <w:txbxContent>
                         <w:p>
@@ -10354,7 +12073,7 @@
                       </w:txbxContent>
                     </v:textbox>
                   </v:shape>
-                  <v:shape id="Text Box 67" o:spid="_x0000_s1088" type="#_x0000_t202" style="position:absolute;left:2514600;top:1087120;width:457200;height:284480;visibility:visible;mso-wrap-style:square;v-text-anchor:top" o:gfxdata="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" filled="f" stroked="f">
+                  <v:shape id="Text Box 67" o:spid="_x0000_s1091" type="#_x0000_t202" style="position:absolute;left:2514600;top:1087120;width:457200;height:284480;visibility:visible;mso-wrap-style:square;v-text-anchor:top" o:gfxdata="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" filled="f" stroked="f">
                     <v:textbox>
                       <w:txbxContent>
                         <w:p>
@@ -10365,7 +12084,7 @@
                       </w:txbxContent>
                     </v:textbox>
                   </v:shape>
-                  <v:shape id="Text Box 68" o:spid="_x0000_s1089" type="#_x0000_t202" style="position:absolute;left:3771900;top:457200;width:457200;height:284480;visibility:visible;mso-wrap-style:square;v-text-anchor:top" o:gfxdata="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" filled="f" stroked="f">
+                  <v:shape id="Text Box 68" o:spid="_x0000_s1092" type="#_x0000_t202" style="position:absolute;left:3771900;top:457200;width:457200;height:284480;visibility:visible;mso-wrap-style:square;v-text-anchor:top" o:gfxdata="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" filled="f" stroked="f">
                     <v:textbox>
                       <w:txbxContent>
                         <w:p>
@@ -10424,6 +12143,7 @@
       <w:pPr>
         <w:pStyle w:val="NoSpacing"/>
         <w:ind w:left="720"/>
+        <w:jc w:val="both"/>
         <w:rPr>
           <w:rFonts w:ascii="Times" w:hAnsi="Times"/>
         </w:rPr>
@@ -10506,114 +12226,31 @@
         <w:jc w:val="both"/>
         <w:rPr>
           <w:rFonts w:ascii="Times" w:hAnsi="Times"/>
-          <w:i/>
-        </w:rPr>
-      </w:pPr>
-      <w:r>
-        <w:rPr>
-          <w:rFonts w:ascii="Times" w:hAnsi="Times"/>
-        </w:rPr>
-        <w:t>I</w:t>
-      </w:r>
-      <w:r>
-        <w:rPr>
-          <w:rFonts w:ascii="Times" w:hAnsi="Times"/>
-        </w:rPr>
-        <w:t xml:space="preserve">n the above </w:t>
-      </w:r>
-      <w:r>
-        <w:rPr>
-          <w:rFonts w:ascii="Times" w:hAnsi="Times"/>
-        </w:rPr>
-        <w:t>example</w:t>
-      </w:r>
-      <w:r>
-        <w:rPr>
-          <w:rFonts w:ascii="Times" w:hAnsi="Times"/>
-        </w:rPr>
-        <w:t xml:space="preserve"> we have a total of 5 stages: </w:t>
-      </w:r>
-      <w:r>
-        <w:rPr>
-          <w:rFonts w:ascii="Times" w:hAnsi="Times"/>
-          <w:i/>
-        </w:rPr>
-        <w:t>vm</w:t>
-      </w:r>
-      <w:r>
-        <w:rPr>
-          <w:rFonts w:ascii="Times" w:hAnsi="Times"/>
-          <w:i/>
-        </w:rPr>
-        <w:t xml:space="preserve">, </w:t>
-      </w:r>
-      <w:r>
-        <w:rPr>
-          <w:rFonts w:ascii="Times" w:hAnsi="Times"/>
-          <w:i/>
-        </w:rPr>
-        <w:t>event_id</w:t>
-      </w:r>
-      <w:r>
-        <w:rPr>
-          <w:rFonts w:ascii="Times" w:hAnsi="Times"/>
-          <w:i/>
+        </w:rPr>
+      </w:pPr>
+      <w:r>
+        <w:rPr>
+          <w:rFonts w:ascii="Times" w:hAnsi="Times"/>
+        </w:rPr>
+        <w:t>t</w:t>
+      </w:r>
+      <w:r>
+        <w:rPr>
+          <w:rFonts w:ascii="Times" w:hAnsi="Times"/>
+        </w:rPr>
+        <w:t>he first stage acts as a filter and checks if the event passed to it matches the domain/VM id. If there’s a match</w:t>
+      </w:r>
+      <w:r>
+        <w:rPr>
+          <w:rFonts w:ascii="Times" w:hAnsi="Times"/>
+        </w:rPr>
+        <w:t>, then that event is passed unmodified t</w:t>
+      </w:r>
+      <w:r>
+        <w:rPr>
+          <w:rFonts w:ascii="Times" w:hAnsi="Times"/>
         </w:rPr>
         <w:t xml:space="preserve"> </w:t>
-      </w:r>
-      <w:r>
-        <w:rPr>
-          <w:rFonts w:ascii="Times" w:hAnsi="Times"/>
-        </w:rPr>
-        <w:t>(twice)</w:t>
-      </w:r>
-      <w:r>
-        <w:rPr>
-          <w:rFonts w:ascii="Times" w:hAnsi="Times"/>
-          <w:i/>
-        </w:rPr>
-        <w:t xml:space="preserve">, </w:t>
-      </w:r>
-      <w:r>
-        <w:rPr>
-          <w:rFonts w:ascii="Times" w:hAnsi="Times"/>
-          <w:i/>
-        </w:rPr>
-        <w:t>wait_tim</w:t>
-      </w:r>
-      <w:r>
-        <w:rPr>
-          <w:rFonts w:ascii="Times" w:hAnsi="Times"/>
-          <w:i/>
-        </w:rPr>
-        <w:t>e</w:t>
-      </w:r>
-      <w:r>
-        <w:rPr>
-          <w:rFonts w:ascii="Times" w:hAnsi="Times"/>
-          <w:i/>
-        </w:rPr>
-        <w:t xml:space="preserve"> </w:t>
-      </w:r>
-      <w:r>
-        <w:rPr>
-          <w:rFonts w:ascii="Times" w:hAnsi="Times"/>
-        </w:rPr>
-        <w:t xml:space="preserve">and </w:t>
-      </w:r>
-      <w:r>
-        <w:rPr>
-          <w:rFonts w:ascii="Times" w:hAnsi="Times"/>
-          <w:i/>
-        </w:rPr>
-        <w:t>average</w:t>
-      </w:r>
-      <w:r>
-        <w:rPr>
-          <w:rFonts w:ascii="Times" w:hAnsi="Times"/>
-          <w:i/>
-        </w:rPr>
-        <w:t>.</w:t>
       </w:r>
     </w:p>
     <w:p>
@@ -10625,192 +12262,6 @@
           <w:rFonts w:ascii="Times" w:hAnsi="Times"/>
         </w:rPr>
       </w:pPr>
-      <w:r>
-        <w:rPr>
-          <w:rFonts w:ascii="Times" w:hAnsi="Times"/>
-        </w:rPr>
-        <w:t>Each stage</w:t>
-      </w:r>
-      <w:r>
-        <w:rPr>
-          <w:rFonts w:ascii="Times" w:hAnsi="Times"/>
-        </w:rPr>
-        <w:t xml:space="preserve"> is connected using one of the </w:t>
-      </w:r>
-      <w:r>
-        <w:rPr>
-          <w:rFonts w:ascii="Times" w:hAnsi="Times"/>
-        </w:rPr>
-        <w:t>four</w:t>
-      </w:r>
-      <w:r>
-        <w:rPr>
-          <w:rFonts w:ascii="Times" w:hAnsi="Times"/>
-        </w:rPr>
-        <w:t xml:space="preserve"> operators mentioned earlier. </w:t>
-      </w:r>
-      <w:r>
-        <w:rPr>
-          <w:rFonts w:ascii="Times" w:hAnsi="Times"/>
-        </w:rPr>
-        <w:t>Each stage accepts an</w:t>
-      </w:r>
-      <w:r>
-        <w:rPr>
-          <w:rFonts w:ascii="Times" w:hAnsi="Times"/>
-        </w:rPr>
-        <w:t xml:space="preserve"> </w:t>
-      </w:r>
-      <w:r>
-        <w:rPr>
-          <w:rFonts w:ascii="Times" w:hAnsi="Times"/>
-        </w:rPr>
-        <w:t>event, which</w:t>
-      </w:r>
-      <w:r>
-        <w:rPr>
-          <w:rFonts w:ascii="Times" w:hAnsi="Times"/>
-        </w:rPr>
-        <w:t xml:space="preserve"> is either passed to it from the parser or from a previous stage.</w:t>
-      </w:r>
-      <w:r>
-        <w:rPr>
-          <w:rFonts w:ascii="Times" w:hAnsi="Times"/>
-        </w:rPr>
-        <w:t xml:space="preserve"> </w:t>
-      </w:r>
-      <w:r>
-        <w:rPr>
-          <w:rFonts w:ascii="Times" w:hAnsi="Times"/>
-        </w:rPr>
-        <w:t xml:space="preserve">Thus every event in </w:t>
-      </w:r>
-      <w:r>
-        <w:rPr>
-          <w:rFonts w:ascii="Times" w:hAnsi="Times"/>
-        </w:rPr>
-        <w:t xml:space="preserve">the </w:t>
-      </w:r>
-      <w:r>
-        <w:rPr>
-          <w:rFonts w:ascii="Times" w:hAnsi="Times"/>
-        </w:rPr>
-        <w:t xml:space="preserve">log </w:t>
-      </w:r>
-      <w:r>
-        <w:rPr>
-          <w:rFonts w:ascii="Times" w:hAnsi="Times"/>
-        </w:rPr>
-        <w:t xml:space="preserve">file </w:t>
-      </w:r>
-      <w:r>
-        <w:rPr>
-          <w:rFonts w:ascii="Times" w:hAnsi="Times"/>
-        </w:rPr>
-        <w:t>flows into the pipe and upon processing by a stage</w:t>
-      </w:r>
-      <w:r>
-        <w:rPr>
-          <w:rFonts w:ascii="Times" w:hAnsi="Times"/>
-        </w:rPr>
-        <w:t>,</w:t>
-      </w:r>
-      <w:r>
-        <w:rPr>
-          <w:rFonts w:ascii="Times" w:hAnsi="Times"/>
-        </w:rPr>
-        <w:t xml:space="preserve"> it is either passed to the next stage unmodified or a new event </w:t>
-      </w:r>
-      <w:r>
-        <w:rPr>
-          <w:rFonts w:ascii="Times" w:hAnsi="Times"/>
-        </w:rPr>
-        <w:t>can be</w:t>
-      </w:r>
-      <w:r>
-        <w:rPr>
-          <w:rFonts w:ascii="Times" w:hAnsi="Times"/>
-        </w:rPr>
-        <w:t xml:space="preserve"> passed depending on the </w:t>
-      </w:r>
-      <w:r>
-        <w:rPr>
-          <w:rFonts w:ascii="Times" w:hAnsi="Times"/>
-        </w:rPr>
-        <w:t xml:space="preserve">functionality of the </w:t>
-      </w:r>
-      <w:r>
-        <w:rPr>
-          <w:rFonts w:ascii="Times" w:hAnsi="Times"/>
-        </w:rPr>
-        <w:t>stage</w:t>
-      </w:r>
-      <w:r>
-        <w:rPr>
-          <w:rFonts w:ascii="Times" w:hAnsi="Times"/>
-        </w:rPr>
-        <w:t xml:space="preserve"> it was passed into</w:t>
-      </w:r>
-      <w:r>
-        <w:rPr>
-          <w:rFonts w:ascii="Times" w:hAnsi="Times"/>
-        </w:rPr>
-        <w:t>.</w:t>
-      </w:r>
-    </w:p>
-    <w:p>
-      <w:pPr>
-        <w:pStyle w:val="NoSpacing"/>
-        <w:ind w:left="720"/>
-        <w:jc w:val="both"/>
-        <w:rPr>
-          <w:rFonts w:ascii="Times" w:hAnsi="Times"/>
-        </w:rPr>
-      </w:pPr>
-    </w:p>
-    <w:p>
-      <w:pPr>
-        <w:pStyle w:val="NoSpacing"/>
-        <w:ind w:left="720"/>
-        <w:jc w:val="both"/>
-        <w:rPr>
-          <w:rFonts w:ascii="Times" w:hAnsi="Times"/>
-        </w:rPr>
-      </w:pPr>
-      <w:r>
-        <w:rPr>
-          <w:rFonts w:ascii="Times" w:hAnsi="Times"/>
-        </w:rPr>
-        <w:t>t</w:t>
-      </w:r>
-      <w:r>
-        <w:rPr>
-          <w:rFonts w:ascii="Times" w:hAnsi="Times"/>
-        </w:rPr>
-        <w:t>he first stage acts as a filter and checks if the event passed to it matches the domain/VM id. If there’s a match</w:t>
-      </w:r>
-      <w:r>
-        <w:rPr>
-          <w:rFonts w:ascii="Times" w:hAnsi="Times"/>
-        </w:rPr>
-        <w:t>, then that event is passed unmodified t</w:t>
-      </w:r>
-      <w:r>
-        <w:rPr>
-          <w:rFonts w:ascii="Times" w:hAnsi="Times"/>
-        </w:rPr>
-        <w:t xml:space="preserve"> </w:t>
-      </w:r>
-    </w:p>
-    <w:p>
-      <w:pPr>
-        <w:pStyle w:val="NoSpacing"/>
-        <w:ind w:left="720"/>
-        <w:jc w:val="both"/>
-        <w:rPr>
-          <w:rFonts w:ascii="Times" w:hAnsi="Times"/>
-        </w:rPr>
-      </w:pPr>
     </w:p>
     <w:p>
       <w:pPr>
@@ -10949,14 +12400,7 @@
         <w:rPr>
           <w:rFonts w:ascii="Times" w:hAnsi="Times"/>
         </w:rPr>
-        <w:t xml:space="preserve">“vm”, “vcpu”, “event”, and “count” are standard analysis algorithms which we for now implement in C. Each analysis function takes an event as an argument, and might have additional arguments. The analysis algorithms are connected with the “|” pipe operator which connects two analysis algorithms sequentially. </w:t>
-      </w:r>
-      <w:r>
-        <w:rPr>
-          <w:rFonts w:ascii="Times" w:hAnsi="Times"/>
-        </w:rPr>
-        <w:lastRenderedPageBreak/>
-        <w:t xml:space="preserve">The “+” plus operator is used to connect analysis algorithms in parallel. Together with the pipe operator, the plus operator allow splitting and joining paralllel pipelines (see examples below). </w:t>
+        <w:t xml:space="preserve">“vm”, “vcpu”, “event”, and “count” are standard analysis algorithms which we for now implement in C. Each analysis function takes an event as an argument, and might have additional arguments. The analysis algorithms are connected with the “|” pipe operator which connects two analysis algorithms sequentially. The “+” plus operator is used to connect analysis algorithms in parallel. Together with the pipe operator, the plus operator allow splitting and joining paralllel pipelines (see examples below). </w:t>
       </w:r>
     </w:p>
     <w:p>
@@ -11063,6 +12507,7 @@
         <w:rPr>
           <w:rFonts w:ascii="Times" w:hAnsi="Times"/>
         </w:rPr>
+        <w:lastRenderedPageBreak/>
         <w:br/>
         <w:t> vm(id) | (cpu_utilization() + context_tracker()) | pretty_print()</w:t>
       </w:r>
@@ -11689,6 +13134,232 @@
     </w:lvl>
   </w:abstractNum>
   <w:abstractNum w:abstractNumId="12">
+    <w:nsid w:val="355823C6"/>
+    <w:multiLevelType w:val="hybridMultilevel"/>
+    <w:tmpl w:val="15B08442"/>
+    <w:lvl w:ilvl="0" w:tplc="04090003">
+      <w:start w:val="1"/>
+      <w:numFmt w:val="bullet"/>
+      <w:lvlText w:val="o"/>
+      <w:lvlJc w:val="left"/>
+      <w:pPr>
+        <w:ind w:left="1440" w:hanging="360"/>
+      </w:pPr>
+      <w:rPr>
+        <w:rFonts w:ascii="Courier New" w:hAnsi="Courier New" w:hint="default"/>
+      </w:rPr>
+    </w:lvl>
+    <w:lvl w:ilvl="1" w:tplc="04090003" w:tentative="1">
+      <w:start w:val="1"/>
+      <w:numFmt w:val="bullet"/>
+      <w:lvlText w:val="o"/>
+      <w:lvlJc w:val="left"/>
+      <w:pPr>
+        <w:ind w:left="2160" w:hanging="360"/>
+      </w:pPr>
+      <w:rPr>
+        <w:rFonts w:ascii="Courier New" w:hAnsi="Courier New" w:hint="default"/>
+      </w:rPr>
+    </w:lvl>
+    <w:lvl w:ilvl="2" w:tplc="04090005" w:tentative="1">
+      <w:start w:val="1"/>
+      <w:numFmt w:val="bullet"/>
+      <w:lvlText w:val=""/>
+      <w:lvlJc w:val="left"/>
+      <w:pPr>
+        <w:ind w:left="2880" w:hanging="360"/>
+      </w:pPr>
+      <w:rPr>
+        <w:rFonts w:ascii="Wingdings" w:hAnsi="Wingdings" w:hint="default"/>
+      </w:rPr>
+    </w:lvl>
+    <w:lvl w:ilvl="3" w:tplc="04090001" w:tentative="1">
+      <w:start w:val="1"/>
+      <w:numFmt w:val="bullet"/>
+      <w:lvlText w:val=""/>
+      <w:lvlJc w:val="left"/>
+      <w:pPr>
+        <w:ind w:left="3600" w:hanging="360"/>
+      </w:pPr>
+      <w:rPr>
+        <w:rFonts w:ascii="Symbol" w:hAnsi="Symbol" w:hint="default"/>
+      </w:rPr>
+    </w:lvl>
+    <w:lvl w:ilvl="4" w:tplc="04090003" w:tentative="1">
+      <w:start w:val="1"/>
+      <w:numFmt w:val="bullet"/>
+      <w:lvlText w:val="o"/>
+      <w:lvlJc w:val="left"/>
+      <w:pPr>
+        <w:ind w:left="4320" w:hanging="360"/>
+      </w:pPr>
+      <w:rPr>
+        <w:rFonts w:ascii="Courier New" w:hAnsi="Courier New" w:hint="default"/>
+      </w:rPr>
+    </w:lvl>
+    <w:lvl w:ilvl="5" w:tplc="04090005" w:tentative="1">
+      <w:start w:val="1"/>
+      <w:numFmt w:val="bullet"/>
+      <w:lvlText w:val=""/>
+      <w:lvlJc w:val="left"/>
+      <w:pPr>
+        <w:ind w:left="5040" w:hanging="360"/>
+      </w:pPr>
+      <w:rPr>
+        <w:rFonts w:ascii="Wingdings" w:hAnsi="Wingdings" w:hint="default"/>
+      </w:rPr>
+    </w:lvl>
+    <w:lvl w:ilvl="6" w:tplc="04090001" w:tentative="1">
+      <w:start w:val="1"/>
+      <w:numFmt w:val="bullet"/>
+      <w:lvlText w:val=""/>
+      <w:lvlJc w:val="left"/>
+      <w:pPr>
+        <w:ind w:left="5760" w:hanging="360"/>
+      </w:pPr>
+      <w:rPr>
+        <w:rFonts w:ascii="Symbol" w:hAnsi="Symbol" w:hint="default"/>
+      </w:rPr>
+    </w:lvl>
+    <w:lvl w:ilvl="7" w:tplc="04090003" w:tentative="1">
+      <w:start w:val="1"/>
+      <w:numFmt w:val="bullet"/>
+      <w:lvlText w:val="o"/>
+      <w:lvlJc w:val="left"/>
+      <w:pPr>
+        <w:ind w:left="6480" w:hanging="360"/>
+      </w:pPr>
+      <w:rPr>
+        <w:rFonts w:ascii="Courier New" w:hAnsi="Courier New" w:hint="default"/>
+      </w:rPr>
+    </w:lvl>
+    <w:lvl w:ilvl="8" w:tplc="04090005" w:tentative="1">
+      <w:start w:val="1"/>
+      <w:numFmt w:val="bullet"/>
+      <w:lvlText w:val=""/>
+      <w:lvlJc w:val="left"/>
+      <w:pPr>
+        <w:ind w:left="7200" w:hanging="360"/>
+      </w:pPr>
+      <w:rPr>
+        <w:rFonts w:ascii="Wingdings" w:hAnsi="Wingdings" w:hint="default"/>
+      </w:rPr>
+    </w:lvl>
+  </w:abstractNum>
+  <w:abstractNum w:abstractNumId="13">
+    <w:nsid w:val="3FFB321E"/>
+    <w:multiLevelType w:val="hybridMultilevel"/>
+    <w:tmpl w:val="B0B0F47A"/>
+    <w:lvl w:ilvl="0" w:tplc="04090003">
+      <w:start w:val="1"/>
+      <w:numFmt w:val="bullet"/>
+      <w:lvlText w:val="o"/>
+      <w:lvlJc w:val="left"/>
+      <w:pPr>
+        <w:ind w:left="1440" w:hanging="360"/>
+      </w:pPr>
+      <w:rPr>
+        <w:rFonts w:ascii="Courier New" w:hAnsi="Courier New" w:hint="default"/>
+      </w:rPr>
+    </w:lvl>
+    <w:lvl w:ilvl="1" w:tplc="04090003" w:tentative="1">
+      <w:start w:val="1"/>
+      <w:numFmt w:val="bullet"/>
+      <w:lvlText w:val="o"/>
+      <w:lvlJc w:val="left"/>
+      <w:pPr>
+        <w:ind w:left="2160" w:hanging="360"/>
+      </w:pPr>
+      <w:rPr>
+        <w:rFonts w:ascii="Courier New" w:hAnsi="Courier New" w:hint="default"/>
+      </w:rPr>
+    </w:lvl>
+    <w:lvl w:ilvl="2" w:tplc="04090005" w:tentative="1">
+      <w:start w:val="1"/>
+      <w:numFmt w:val="bullet"/>
+      <w:lvlText w:val=""/>
+      <w:lvlJc w:val="left"/>
+      <w:pPr>
+        <w:ind w:left="2880" w:hanging="360"/>
+      </w:pPr>
+      <w:rPr>
+        <w:rFonts w:ascii="Wingdings" w:hAnsi="Wingdings" w:hint="default"/>
+      </w:rPr>
+    </w:lvl>
+    <w:lvl w:ilvl="3" w:tplc="04090001" w:tentative="1">
+      <w:start w:val="1"/>
+      <w:numFmt w:val="bullet"/>
+      <w:lvlText w:val=""/>
+      <w:lvlJc w:val="left"/>
+      <w:pPr>
+        <w:ind w:left="3600" w:hanging="360"/>
+      </w:pPr>
+      <w:rPr>
+        <w:rFonts w:ascii="Symbol" w:hAnsi="Symbol" w:hint="default"/>
+      </w:rPr>
+    </w:lvl>
+    <w:lvl w:ilvl="4" w:tplc="04090003" w:tentative="1">
+      <w:start w:val="1"/>
+      <w:numFmt w:val="bullet"/>
+      <w:lvlText w:val="o"/>
+      <w:lvlJc w:val="left"/>
+      <w:pPr>
+        <w:ind w:left="4320" w:hanging="360"/>
+      </w:pPr>
+      <w:rPr>
+        <w:rFonts w:ascii="Courier New" w:hAnsi="Courier New" w:hint="default"/>
+      </w:rPr>
+    </w:lvl>
+    <w:lvl w:ilvl="5" w:tplc="04090005" w:tentative="1">
+      <w:start w:val="1"/>
+      <w:numFmt w:val="bullet"/>
+      <w:lvlText w:val=""/>
+      <w:lvlJc w:val="left"/>
+      <w:pPr>
+        <w:ind w:left="5040" w:hanging="360"/>
+      </w:pPr>
+      <w:rPr>
+        <w:rFonts w:ascii="Wingdings" w:hAnsi="Wingdings" w:hint="default"/>
+      </w:rPr>
+    </w:lvl>
+    <w:lvl w:ilvl="6" w:tplc="04090001" w:tentative="1">
+      <w:start w:val="1"/>
+      <w:numFmt w:val="bullet"/>
+      <w:lvlText w:val=""/>
+      <w:lvlJc w:val="left"/>
+      <w:pPr>
+        <w:ind w:left="5760" w:hanging="360"/>
+      </w:pPr>
+      <w:rPr>
+        <w:rFonts w:ascii="Symbol" w:hAnsi="Symbol" w:hint="default"/>
+      </w:rPr>
+    </w:lvl>
+    <w:lvl w:ilvl="7" w:tplc="04090003" w:tentative="1">
+      <w:start w:val="1"/>
+      <w:numFmt w:val="bullet"/>
+      <w:lvlText w:val="o"/>
+      <w:lvlJc w:val="left"/>
+      <w:pPr>
+        <w:ind w:left="6480" w:hanging="360"/>
+      </w:pPr>
+      <w:rPr>
+        <w:rFonts w:ascii="Courier New" w:hAnsi="Courier New" w:hint="default"/>
+      </w:rPr>
+    </w:lvl>
+    <w:lvl w:ilvl="8" w:tplc="04090005" w:tentative="1">
+      <w:start w:val="1"/>
+      <w:numFmt w:val="bullet"/>
+      <w:lvlText w:val=""/>
+      <w:lvlJc w:val="left"/>
+      <w:pPr>
+        <w:ind w:left="7200" w:hanging="360"/>
+      </w:pPr>
+      <w:rPr>
+        <w:rFonts w:ascii="Wingdings" w:hAnsi="Wingdings" w:hint="default"/>
+      </w:rPr>
+    </w:lvl>
+  </w:abstractNum>
+  <w:abstractNum w:abstractNumId="14">
     <w:nsid w:val="467D7AD1"/>
     <w:multiLevelType w:val="hybridMultilevel"/>
     <w:tmpl w:val="06EA797A"/>
@@ -11774,7 +13445,7 @@
       </w:pPr>
     </w:lvl>
   </w:abstractNum>
-  <w:abstractNum w:abstractNumId="13">
+  <w:abstractNum w:abstractNumId="15">
     <w:nsid w:val="49A9134E"/>
     <w:multiLevelType w:val="hybridMultilevel"/>
     <w:tmpl w:val="876CBC52"/>
@@ -11887,7 +13558,7 @@
       </w:rPr>
     </w:lvl>
   </w:abstractNum>
-  <w:abstractNum w:abstractNumId="14">
+  <w:abstractNum w:abstractNumId="16">
     <w:nsid w:val="4D5F70D4"/>
     <w:multiLevelType w:val="hybridMultilevel"/>
     <w:tmpl w:val="88B4FFB0"/>
@@ -12000,17 +13671,17 @@
       </w:rPr>
     </w:lvl>
   </w:abstractNum>
-  <w:abstractNum w:abstractNumId="15">
-    <w:nsid w:val="59224210"/>
+  <w:abstractNum w:abstractNumId="17">
+    <w:nsid w:val="4E1B35A2"/>
     <w:multiLevelType w:val="hybridMultilevel"/>
-    <w:tmpl w:val="428095C0"/>
+    <w:tmpl w:val="7ED89AEA"/>
     <w:lvl w:ilvl="0" w:tplc="04090001">
       <w:start w:val="1"/>
       <w:numFmt w:val="bullet"/>
       <w:lvlText w:val=""/>
       <w:lvlJc w:val="left"/>
       <w:pPr>
-        <w:ind w:left="720" w:hanging="360"/>
+        <w:ind w:left="1440" w:hanging="360"/>
       </w:pPr>
       <w:rPr>
         <w:rFonts w:ascii="Symbol" w:hAnsi="Symbol" w:hint="default"/>
@@ -12022,7 +13693,7 @@
       <w:lvlText w:val="o"/>
       <w:lvlJc w:val="left"/>
       <w:pPr>
-        <w:ind w:left="1440" w:hanging="360"/>
+        <w:ind w:left="2160" w:hanging="360"/>
       </w:pPr>
       <w:rPr>
         <w:rFonts w:ascii="Courier New" w:hAnsi="Courier New" w:hint="default"/>
@@ -12034,7 +13705,7 @@
       <w:lvlText w:val=""/>
       <w:lvlJc w:val="left"/>
       <w:pPr>
-        <w:ind w:left="2160" w:hanging="360"/>
+        <w:ind w:left="2880" w:hanging="360"/>
       </w:pPr>
       <w:rPr>
         <w:rFonts w:ascii="Wingdings" w:hAnsi="Wingdings" w:hint="default"/>
@@ -12046,7 +13717,7 @@
       <w:lvlText w:val=""/>
       <w:lvlJc w:val="left"/>
       <w:pPr>
-        <w:ind w:left="2880" w:hanging="360"/>
+        <w:ind w:left="3600" w:hanging="360"/>
       </w:pPr>
       <w:rPr>
         <w:rFonts w:ascii="Symbol" w:hAnsi="Symbol" w:hint="default"/>
@@ -12058,7 +13729,7 @@
       <w:lvlText w:val="o"/>
       <w:lvlJc w:val="left"/>
       <w:pPr>
-        <w:ind w:left="3600" w:hanging="360"/>
+        <w:ind w:left="4320" w:hanging="360"/>
       </w:pPr>
       <w:rPr>
         <w:rFonts w:ascii="Courier New" w:hAnsi="Courier New" w:hint="default"/>
@@ -12070,7 +13741,7 @@
       <w:lvlText w:val=""/>
       <w:lvlJc w:val="left"/>
       <w:pPr>
-        <w:ind w:left="4320" w:hanging="360"/>
+        <w:ind w:left="5040" w:hanging="360"/>
       </w:pPr>
       <w:rPr>
         <w:rFonts w:ascii="Wingdings" w:hAnsi="Wingdings" w:hint="default"/>
@@ -12082,7 +13753,7 @@
       <w:lvlText w:val=""/>
       <w:lvlJc w:val="left"/>
       <w:pPr>
-        <w:ind w:left="5040" w:hanging="360"/>
+        <w:ind w:left="5760" w:hanging="360"/>
       </w:pPr>
       <w:rPr>
         <w:rFonts w:ascii="Symbol" w:hAnsi="Symbol" w:hint="default"/>
@@ -12094,7 +13765,7 @@
       <w:lvlText w:val="o"/>
       <w:lvlJc w:val="left"/>
       <w:pPr>
-        <w:ind w:left="5760" w:hanging="360"/>
+        <w:ind w:left="6480" w:hanging="360"/>
       </w:pPr>
       <w:rPr>
         <w:rFonts w:ascii="Courier New" w:hAnsi="Courier New" w:hint="default"/>
@@ -12106,14 +13777,127 @@
       <w:lvlText w:val=""/>
       <w:lvlJc w:val="left"/>
       <w:pPr>
-        <w:ind w:left="6480" w:hanging="360"/>
+        <w:ind w:left="7200" w:hanging="360"/>
       </w:pPr>
       <w:rPr>
         <w:rFonts w:ascii="Wingdings" w:hAnsi="Wingdings" w:hint="default"/>
       </w:rPr>
     </w:lvl>
   </w:abstractNum>
-  <w:abstractNum w:abstractNumId="16">
+  <w:abstractNum w:abstractNumId="18">
+    <w:nsid w:val="59224210"/>
+    <w:multiLevelType w:val="hybridMultilevel"/>
+    <w:tmpl w:val="428095C0"/>
+    <w:lvl w:ilvl="0" w:tplc="04090001">
+      <w:start w:val="1"/>
+      <w:numFmt w:val="bullet"/>
+      <w:lvlText w:val=""/>
+      <w:lvlJc w:val="left"/>
+      <w:pPr>
+        <w:ind w:left="720" w:hanging="360"/>
+      </w:pPr>
+      <w:rPr>
+        <w:rFonts w:ascii="Symbol" w:hAnsi="Symbol" w:hint="default"/>
+      </w:rPr>
+    </w:lvl>
+    <w:lvl w:ilvl="1" w:tplc="04090003" w:tentative="1">
+      <w:start w:val="1"/>
+      <w:numFmt w:val="bullet"/>
+      <w:lvlText w:val="o"/>
+      <w:lvlJc w:val="left"/>
+      <w:pPr>
+        <w:ind w:left="1440" w:hanging="360"/>
+      </w:pPr>
+      <w:rPr>
+        <w:rFonts w:ascii="Courier New" w:hAnsi="Courier New" w:hint="default"/>
+      </w:rPr>
+    </w:lvl>
+    <w:lvl w:ilvl="2" w:tplc="04090005" w:tentative="1">
+      <w:start w:val="1"/>
+      <w:numFmt w:val="bullet"/>
+      <w:lvlText w:val=""/>
+      <w:lvlJc w:val="left"/>
+      <w:pPr>
+        <w:ind w:left="2160" w:hanging="360"/>
+      </w:pPr>
+      <w:rPr>
+        <w:rFonts w:ascii="Wingdings" w:hAnsi="Wingdings" w:hint="default"/>
+      </w:rPr>
+    </w:lvl>
+    <w:lvl w:ilvl="3" w:tplc="04090001" w:tentative="1">
+      <w:start w:val="1"/>
+      <w:numFmt w:val="bullet"/>
+      <w:lvlText w:val=""/>
+      <w:lvlJc w:val="left"/>
+      <w:pPr>
+        <w:ind w:left="2880" w:hanging="360"/>
+      </w:pPr>
+      <w:rPr>
+        <w:rFonts w:ascii="Symbol" w:hAnsi="Symbol" w:hint="default"/>
+      </w:rPr>
+    </w:lvl>
+    <w:lvl w:ilvl="4" w:tplc="04090003" w:tentative="1">
+      <w:start w:val="1"/>
+      <w:numFmt w:val="bullet"/>
+      <w:lvlText w:val="o"/>
+      <w:lvlJc w:val="left"/>
+      <w:pPr>
+        <w:ind w:left="3600" w:hanging="360"/>
+      </w:pPr>
+      <w:rPr>
+        <w:rFonts w:ascii="Courier New" w:hAnsi="Courier New" w:hint="default"/>
+      </w:rPr>
+    </w:lvl>
+    <w:lvl w:ilvl="5" w:tplc="04090005" w:tentative="1">
+      <w:start w:val="1"/>
+      <w:numFmt w:val="bullet"/>
+      <w:lvlText w:val=""/>
+      <w:lvlJc w:val="left"/>
+      <w:pPr>
+        <w:ind w:left="4320" w:hanging="360"/>
+      </w:pPr>
+      <w:rPr>
+        <w:rFonts w:ascii="Wingdings" w:hAnsi="Wingdings" w:hint="default"/>
+      </w:rPr>
+    </w:lvl>
+    <w:lvl w:ilvl="6" w:tplc="04090001" w:tentative="1">
+      <w:start w:val="1"/>
+      <w:numFmt w:val="bullet"/>
+      <w:lvlText w:val=""/>
+      <w:lvlJc w:val="left"/>
+      <w:pPr>
+        <w:ind w:left="5040" w:hanging="360"/>
+      </w:pPr>
+      <w:rPr>
+        <w:rFonts w:ascii="Symbol" w:hAnsi="Symbol" w:hint="default"/>
+      </w:rPr>
+    </w:lvl>
+    <w:lvl w:ilvl="7" w:tplc="04090003" w:tentative="1">
+      <w:start w:val="1"/>
+      <w:numFmt w:val="bullet"/>
+      <w:lvlText w:val="o"/>
+      <w:lvlJc w:val="left"/>
+      <w:pPr>
+        <w:ind w:left="5760" w:hanging="360"/>
+      </w:pPr>
+      <w:rPr>
+        <w:rFonts w:ascii="Courier New" w:hAnsi="Courier New" w:hint="default"/>
+      </w:rPr>
+    </w:lvl>
+    <w:lvl w:ilvl="8" w:tplc="04090005" w:tentative="1">
+      <w:start w:val="1"/>
+      <w:numFmt w:val="bullet"/>
+      <w:lvlText w:val=""/>
+      <w:lvlJc w:val="left"/>
+      <w:pPr>
+        <w:ind w:left="6480" w:hanging="360"/>
+      </w:pPr>
+      <w:rPr>
+        <w:rFonts w:ascii="Wingdings" w:hAnsi="Wingdings" w:hint="default"/>
+      </w:rPr>
+    </w:lvl>
+  </w:abstractNum>
+  <w:abstractNum w:abstractNumId="19">
     <w:nsid w:val="6A947413"/>
     <w:multiLevelType w:val="multilevel"/>
     <w:tmpl w:val="0409001F"/>
@@ -12199,7 +13983,7 @@
       </w:pPr>
     </w:lvl>
   </w:abstractNum>
-  <w:abstractNum w:abstractNumId="17">
+  <w:abstractNum w:abstractNumId="20">
     <w:nsid w:val="71ED6F5C"/>
     <w:multiLevelType w:val="hybridMultilevel"/>
     <w:tmpl w:val="06EA797A"/>
@@ -12286,10 +14070,10 @@
     </w:lvl>
   </w:abstractNum>
   <w:num w:numId="1">
-    <w:abstractNumId w:val="13"/>
+    <w:abstractNumId w:val="15"/>
   </w:num>
   <w:num w:numId="2">
-    <w:abstractNumId w:val="16"/>
+    <w:abstractNumId w:val="19"/>
   </w:num>
   <w:num w:numId="3">
     <w:abstractNumId w:val="10"/>
@@ -12328,16 +14112,25 @@
     <w:abstractNumId w:val="11"/>
   </w:num>
   <w:num w:numId="15">
-    <w:abstractNumId w:val="12"/>
+    <w:abstractNumId w:val="14"/>
   </w:num>
   <w:num w:numId="16">
+    <w:abstractNumId w:val="20"/>
+  </w:num>
+  <w:num w:numId="17">
+    <w:abstractNumId w:val="18"/>
+  </w:num>
+  <w:num w:numId="18">
+    <w:abstractNumId w:val="16"/>
+  </w:num>
+  <w:num w:numId="19">
     <w:abstractNumId w:val="17"/>
   </w:num>
-  <w:num w:numId="17">
-    <w:abstractNumId w:val="15"/>
+  <w:num w:numId="20">
+    <w:abstractNumId w:val="13"/>
   </w:num>
-  <w:num w:numId="18">
-    <w:abstractNumId w:val="14"/>
+  <w:num w:numId="21">
+    <w:abstractNumId w:val="12"/>
   </w:num>
 </w:numbering>
 </file>
@@ -13230,7 +15023,7 @@
 </file>
 
 <file path=customXml/itemProps1.xml><?xml version="1.0" encoding="utf-8"?>
-<ds:datastoreItem xmlns:ds="http://schemas.openxmlformats.org/officeDocument/2006/customXml" ds:itemID="{8289CE6B-84E0-8846-9345-132045D4D407}">
+<ds:datastoreItem xmlns:ds="http://schemas.openxmlformats.org/officeDocument/2006/customXml" ds:itemID="{FBE8A658-85EE-7541-8DB5-584F3765EC45}">
   <ds:schemaRefs>
     <ds:schemaRef ds:uri="http://schemas.openxmlformats.org/officeDocument/2006/bibliography"/>
   </ds:schemaRefs>

</xml_diff>

<commit_message>
Pipes; cleanup & formatting; Mostly done, waiting for feedback
</commit_message>
<xml_diff>
--- a/doc/Xentrace Analysis - Latest.docx
+++ b/doc/Xentrace Analysis - Latest.docx
@@ -5262,9 +5262,8 @@
       <w:r>
         <w:rPr>
           <w:rFonts w:ascii="Times" w:hAnsi="Times"/>
-          <w:color w:val="FF0000"/>
-        </w:rPr>
-        <w:t>CITE</w:t>
+        </w:rPr>
+        <w:t>1</w:t>
       </w:r>
       <w:r>
         <w:rPr>
@@ -8268,16 +8267,8 @@
       <w:r>
         <w:rPr>
           <w:rFonts w:ascii="Times" w:hAnsi="Times"/>
-          <w:color w:val="FF0000"/>
-        </w:rPr>
-        <w:t>CITE</w:t>
-      </w:r>
-      <w:r>
-        <w:rPr>
-          <w:rFonts w:ascii="Times" w:hAnsi="Times"/>
-          <w:color w:val="FF0000"/>
-        </w:rPr>
-        <w:t xml:space="preserve"> Brooklet</w:t>
+        </w:rPr>
+        <w:t>2</w:t>
       </w:r>
       <w:r>
         <w:rPr>
@@ -8450,9 +8441,8 @@
       <w:r>
         <w:rPr>
           <w:rFonts w:ascii="Times" w:hAnsi="Times"/>
-          <w:color w:val="FF0000"/>
-        </w:rPr>
-        <w:t>CITE</w:t>
+        </w:rPr>
+        <w:t>3</w:t>
       </w:r>
       <w:r>
         <w:rPr>
@@ -8475,22 +8465,21 @@
       <w:r>
         <w:rPr>
           <w:rFonts w:ascii="Times" w:hAnsi="Times"/>
-          <w:color w:val="FF0000"/>
-        </w:rPr>
-        <w:t>CITE</w:t>
-      </w:r>
-      <w:r>
-        <w:rPr>
-          <w:rFonts w:ascii="Times" w:hAnsi="Times"/>
-        </w:rPr>
-        <w:t xml:space="preserve">]. Vembyr generates an input language parser from the PEG grammar definition. The resulting parser is used to parse the input string and convert it in a general AST representation. We then use the AST to construct the </w:t>
+        </w:rPr>
+        <w:t>4</w:t>
+      </w:r>
+      <w:r>
+        <w:rPr>
+          <w:rFonts w:ascii="Times" w:hAnsi="Times"/>
+        </w:rPr>
+        <w:t xml:space="preserve">]. Vembyr generates an input language parser from the PEG grammar definition. The resulting parser is used to parse the input </w:t>
       </w:r>
       <w:r>
         <w:rPr>
           <w:rFonts w:ascii="Times" w:hAnsi="Times"/>
         </w:rPr>
         <w:lastRenderedPageBreak/>
-        <w:t xml:space="preserve">pipeline by invoking the functions from the core runtime. The pipeline is then executed on the collected trace log. </w:t>
+        <w:t xml:space="preserve">string and convert it in a general AST representation. We then use the AST to construct the pipeline by invoking the functions from the core runtime. The pipeline is then executed on the collected trace log. </w:t>
       </w:r>
     </w:p>
     <w:p>
@@ -8860,19 +8849,19 @@
         <w:rPr>
           <w:rFonts w:ascii="Times" w:hAnsi="Times"/>
         </w:rPr>
-        <w:t xml:space="preserve"> Connects multiple stages to a single stage. Depending on the type of join, will either wait</w:t>
-      </w:r>
-      <w:r>
-        <w:rPr>
-          <w:rFonts w:ascii="Times" w:hAnsi="Times"/>
-        </w:rPr>
-        <w:t>s</w:t>
-      </w:r>
-      <w:r>
-        <w:rPr>
-          <w:rFonts w:ascii="Times" w:hAnsi="Times"/>
-        </w:rPr>
-        <w:t xml:space="preserve"> for a</w:t>
+        <w:t xml:space="preserve"> Connects multiple stages to a single stage. Depending on the type of join, </w:t>
+      </w:r>
+      <w:r>
+        <w:rPr>
+          <w:rFonts w:ascii="Times" w:hAnsi="Times"/>
+        </w:rPr>
+        <w:t>we</w:t>
+      </w:r>
+      <w:r>
+        <w:rPr>
+          <w:rFonts w:ascii="Times" w:hAnsi="Times"/>
+        </w:rPr>
+        <w:t xml:space="preserve"> either wait for a</w:t>
       </w:r>
       <w:r>
         <w:rPr>
@@ -8890,7 +8879,25 @@
         <w:rPr>
           <w:rFonts w:ascii="Times" w:hAnsi="Times"/>
         </w:rPr>
-        <w:t xml:space="preserve"> or waits for all the connected stages to pass a successful event.</w:t>
+        <w:t xml:space="preserve"> or wait</w:t>
+      </w:r>
+      <w:r>
+        <w:rPr>
+          <w:rFonts w:ascii="Times" w:hAnsi="Times"/>
+        </w:rPr>
+        <w:t xml:space="preserve"> for all the connected stages to pass a successful event</w:t>
+      </w:r>
+      <w:r>
+        <w:rPr>
+          <w:rFonts w:ascii="Times" w:hAnsi="Times"/>
+        </w:rPr>
+        <w:t xml:space="preserve"> (JOIN_SPLIT)</w:t>
+      </w:r>
+      <w:r>
+        <w:rPr>
+          <w:rFonts w:ascii="Times" w:hAnsi="Times"/>
+        </w:rPr>
+        <w:t>.</w:t>
       </w:r>
     </w:p>
     <w:p>
@@ -8921,7 +8928,19 @@
         <w:rPr>
           <w:rFonts w:ascii="Times" w:hAnsi="Times"/>
         </w:rPr>
-        <w:t xml:space="preserve">n example of </w:t>
+        <w:t>n example of</w:t>
+      </w:r>
+      <w:r>
+        <w:rPr>
+          <w:rFonts w:ascii="Times" w:hAnsi="Times"/>
+        </w:rPr>
+        <w:t xml:space="preserve"> a</w:t>
+      </w:r>
+      <w:r>
+        <w:rPr>
+          <w:rFonts w:ascii="Times" w:hAnsi="Times"/>
+        </w:rPr>
+        <w:t xml:space="preserve"> </w:t>
       </w:r>
       <w:r>
         <w:rPr>
@@ -9191,7 +9210,25 @@
                                   <w:sz w:val="20"/>
                                   <w:szCs w:val="20"/>
                                 </w:rPr>
-                                <w:t>Executable Pipe built using our syntax</w:t>
+                                <w:t xml:space="preserve">Executable Pipe built </w:t>
+                              </w:r>
+                              <w:r>
+                                <w:rPr>
+                                  <w:rFonts w:ascii="Times" w:hAnsi="Times"/>
+                                  <w:i/>
+                                  <w:sz w:val="20"/>
+                                  <w:szCs w:val="20"/>
+                                </w:rPr>
+                                <w:t>using constructed</w:t>
+                              </w:r>
+                              <w:r>
+                                <w:rPr>
+                                  <w:rFonts w:ascii="Times" w:hAnsi="Times"/>
+                                  <w:i/>
+                                  <w:sz w:val="20"/>
+                                  <w:szCs w:val="20"/>
+                                </w:rPr>
+                                <w:t xml:space="preserve"> our syntax</w:t>
                               </w:r>
                             </w:p>
                           </w:txbxContent>
@@ -9351,7 +9388,25 @@
                             <w:sz w:val="20"/>
                             <w:szCs w:val="20"/>
                           </w:rPr>
-                          <w:t>Executable Pipe built using our syntax</w:t>
+                          <w:t xml:space="preserve">Executable Pipe built </w:t>
+                        </w:r>
+                        <w:r>
+                          <w:rPr>
+                            <w:rFonts w:ascii="Times" w:hAnsi="Times"/>
+                            <w:i/>
+                            <w:sz w:val="20"/>
+                            <w:szCs w:val="20"/>
+                          </w:rPr>
+                          <w:t>using constructed</w:t>
+                        </w:r>
+                        <w:r>
+                          <w:rPr>
+                            <w:rFonts w:ascii="Times" w:hAnsi="Times"/>
+                            <w:i/>
+                            <w:sz w:val="20"/>
+                            <w:szCs w:val="20"/>
+                          </w:rPr>
+                          <w:t xml:space="preserve"> our syntax</w:t>
                         </w:r>
                       </w:p>
                     </w:txbxContent>
@@ -9422,7 +9477,7 @@
         <mc:AlternateContent>
           <mc:Choice Requires="wpg">
             <w:drawing>
-              <wp:anchor distT="0" distB="0" distL="114300" distR="114300" simplePos="0" relativeHeight="251696128" behindDoc="0" locked="0" layoutInCell="1" allowOverlap="1" wp14:anchorId="52C53417" wp14:editId="78F1D938">
+              <wp:anchor distT="0" distB="0" distL="114300" distR="114300" simplePos="0" relativeHeight="251696128" behindDoc="0" locked="0" layoutInCell="1" allowOverlap="1" wp14:anchorId="52C53417" wp14:editId="30B9290C">
                 <wp:simplePos x="0" y="0"/>
                 <wp:positionH relativeFrom="column">
                   <wp:posOffset>1600200</wp:posOffset>
@@ -9436,8 +9491,8 @@
                   <wp:wrapPolygon edited="0">
                     <wp:start x="0" y="0"/>
                     <wp:lineTo x="0" y="19636"/>
-                    <wp:lineTo x="1655" y="21421"/>
-                    <wp:lineTo x="19697" y="21421"/>
+                    <wp:lineTo x="993" y="21421"/>
+                    <wp:lineTo x="20524" y="21421"/>
                     <wp:lineTo x="21517" y="19636"/>
                     <wp:lineTo x="21517" y="0"/>
                     <wp:lineTo x="0" y="0"/>
@@ -9810,7 +9865,15 @@
                                   <w:sz w:val="20"/>
                                   <w:szCs w:val="20"/>
                                 </w:rPr>
-                                <w:t>join(s2, s4, JOIN_SPLIT</w:t>
+                                <w:t>join(s2, s4, JOIN_</w:t>
+                              </w:r>
+                              <w:r>
+                                <w:rPr>
+                                  <w:rFonts w:ascii="Courier" w:hAnsi="Courier"/>
+                                  <w:sz w:val="20"/>
+                                  <w:szCs w:val="20"/>
+                                </w:rPr>
+                                <w:t>SPLIT</w:t>
                               </w:r>
                               <w:r>
                                 <w:rPr>
@@ -9836,7 +9899,15 @@
                                   <w:sz w:val="20"/>
                                   <w:szCs w:val="20"/>
                                 </w:rPr>
-                                <w:t>join(s3, s4, JOIN_SPLIT</w:t>
+                                <w:t>join(s3, s4, JOIN_</w:t>
+                              </w:r>
+                              <w:r>
+                                <w:rPr>
+                                  <w:rFonts w:ascii="Courier" w:hAnsi="Courier"/>
+                                  <w:sz w:val="20"/>
+                                  <w:szCs w:val="20"/>
+                                </w:rPr>
+                                <w:t>SPLIT</w:t>
                               </w:r>
                               <w:r>
                                 <w:rPr>
@@ -9989,8 +10060,8 @@
                         <wps:cNvSpPr txBox="1"/>
                         <wps:spPr>
                           <a:xfrm>
-                            <a:off x="228600" y="2514600"/>
-                            <a:ext cx="2857500" cy="251460"/>
+                            <a:off x="114300" y="2514600"/>
+                            <a:ext cx="3086100" cy="251460"/>
                           </a:xfrm>
                           <a:prstGeom prst="rect">
                             <a:avLst/>
@@ -10066,7 +10137,25 @@
                                   <w:sz w:val="20"/>
                                   <w:szCs w:val="20"/>
                                 </w:rPr>
-                                <w:t xml:space="preserve">Executable Pipe built </w:t>
+                                <w:t xml:space="preserve">Executable Pipe </w:t>
+                              </w:r>
+                              <w:r>
+                                <w:rPr>
+                                  <w:rFonts w:ascii="Times" w:hAnsi="Times"/>
+                                  <w:i/>
+                                  <w:sz w:val="20"/>
+                                  <w:szCs w:val="20"/>
+                                </w:rPr>
+                                <w:t>constructed</w:t>
+                              </w:r>
+                              <w:r>
+                                <w:rPr>
+                                  <w:rFonts w:ascii="Times" w:hAnsi="Times"/>
+                                  <w:i/>
+                                  <w:sz w:val="20"/>
+                                  <w:szCs w:val="20"/>
+                                </w:rPr>
+                                <w:t xml:space="preserve"> </w:t>
                               </w:r>
                               <w:r>
                                 <w:rPr>
@@ -10095,7 +10184,7 @@
           </mc:Choice>
           <mc:Fallback>
             <w:pict>
-              <v:group id="Group 71" o:spid="_x0000_s1071" style="position:absolute;left:0;text-align:left;margin-left:126pt;margin-top:11.7pt;width:261pt;height:217.8pt;z-index:251696128" coordsize="3314700,2766060" o:gfxdata="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">
+              <v:group id="Group 71" o:spid="_x0000_s1071" style="position:absolute;left:0;text-align:left;margin-left:126pt;margin-top:11.7pt;width:261pt;height:217.8pt;z-index:251696128" coordsize="3314700,2766060" o:gfxdata="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">
                 <v:shape id="Text Box 48" o:spid="_x0000_s1072" type="#_x0000_t202" style="position:absolute;width:3314700;height:2514600;visibility:visible;mso-wrap-style:square;v-text-anchor:top" o:gfxdata="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" fillcolor="#f2f2f2 [3052]" stroked="f">
                   <v:textbox>
                     <w:txbxContent>
@@ -10410,7 +10499,15 @@
                             <w:sz w:val="20"/>
                             <w:szCs w:val="20"/>
                           </w:rPr>
-                          <w:t>join(s2, s4, JOIN_SPLIT</w:t>
+                          <w:t>join(s2, s4, JOIN_</w:t>
+                        </w:r>
+                        <w:r>
+                          <w:rPr>
+                            <w:rFonts w:ascii="Courier" w:hAnsi="Courier"/>
+                            <w:sz w:val="20"/>
+                            <w:szCs w:val="20"/>
+                          </w:rPr>
+                          <w:t>SPLIT</w:t>
                         </w:r>
                         <w:r>
                           <w:rPr>
@@ -10436,7 +10533,15 @@
                             <w:sz w:val="20"/>
                             <w:szCs w:val="20"/>
                           </w:rPr>
-                          <w:t>join(s3, s4, JOIN_SPLIT</w:t>
+                          <w:t>join(s3, s4, JOIN_</w:t>
+                        </w:r>
+                        <w:r>
+                          <w:rPr>
+                            <w:rFonts w:ascii="Courier" w:hAnsi="Courier"/>
+                            <w:sz w:val="20"/>
+                            <w:szCs w:val="20"/>
+                          </w:rPr>
+                          <w:t>SPLIT</w:t>
                         </w:r>
                         <w:r>
                           <w:rPr>
@@ -10578,7 +10683,7 @@
                     </w:txbxContent>
                   </v:textbox>
                 </v:shape>
-                <v:shape id="Text Box 50" o:spid="_x0000_s1073" type="#_x0000_t202" style="position:absolute;left:228600;top:2514600;width:2857500;height:251460;visibility:visible;mso-wrap-style:square;v-text-anchor:top" o:gfxdata="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" filled="f" stroked="f">
+                <v:shape id="Text Box 50" o:spid="_x0000_s1073" type="#_x0000_t202" style="position:absolute;left:114300;top:2514600;width:3086100;height:251460;visibility:visible;mso-wrap-style:square;v-text-anchor:top" o:gfxdata="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" filled="f" stroked="f">
                   <v:textbox>
                     <w:txbxContent>
                       <w:p>
@@ -10625,7 +10730,25 @@
                             <w:sz w:val="20"/>
                             <w:szCs w:val="20"/>
                           </w:rPr>
-                          <w:t xml:space="preserve">Executable Pipe built </w:t>
+                          <w:t xml:space="preserve">Executable Pipe </w:t>
+                        </w:r>
+                        <w:r>
+                          <w:rPr>
+                            <w:rFonts w:ascii="Times" w:hAnsi="Times"/>
+                            <w:i/>
+                            <w:sz w:val="20"/>
+                            <w:szCs w:val="20"/>
+                          </w:rPr>
+                          <w:t>constructed</w:t>
+                        </w:r>
+                        <w:r>
+                          <w:rPr>
+                            <w:rFonts w:ascii="Times" w:hAnsi="Times"/>
+                            <w:i/>
+                            <w:sz w:val="20"/>
+                            <w:szCs w:val="20"/>
+                          </w:rPr>
+                          <w:t xml:space="preserve"> </w:t>
                         </w:r>
                         <w:r>
                           <w:rPr>
@@ -10912,8 +11035,6 @@
         </w:rPr>
         <w:t xml:space="preserve"> </w:t>
       </w:r>
-      <w:bookmarkStart w:id="0" w:name="_GoBack"/>
-      <w:bookmarkEnd w:id="0"/>
       <w:r>
         <w:rPr>
           <w:rFonts w:ascii="Times" w:hAnsi="Times"/>
@@ -10937,57 +11058,31 @@
           <w:rFonts w:ascii="Times" w:hAnsi="Times"/>
         </w:rPr>
       </w:pPr>
-    </w:p>
-    <w:p>
-      <w:pPr>
-        <w:pStyle w:val="NoSpacing"/>
-        <w:ind w:left="720"/>
-        <w:rPr>
-          <w:rFonts w:ascii="Times" w:hAnsi="Times"/>
-        </w:rPr>
-      </w:pPr>
-    </w:p>
-    <w:p>
-      <w:pPr>
-        <w:pStyle w:val="NoSpacing"/>
-        <w:ind w:left="720"/>
-        <w:rPr>
-          <w:rFonts w:ascii="Times" w:hAnsi="Times"/>
-        </w:rPr>
-      </w:pPr>
-    </w:p>
-    <w:p>
-      <w:pPr>
-        <w:pStyle w:val="NoSpacing"/>
-        <w:ind w:left="720"/>
-        <w:rPr>
-          <w:rFonts w:ascii="Times" w:hAnsi="Times"/>
-        </w:rPr>
-      </w:pPr>
       <w:r>
         <w:rPr>
           <w:rFonts w:ascii="Times" w:hAnsi="Times"/>
           <w:noProof/>
         </w:rPr>
+        <w:lastRenderedPageBreak/>
         <mc:AlternateContent>
           <mc:Choice Requires="wpg">
             <w:drawing>
-              <wp:anchor distT="0" distB="0" distL="114300" distR="114300" simplePos="0" relativeHeight="251727872" behindDoc="0" locked="0" layoutInCell="1" allowOverlap="1" wp14:anchorId="689D7806" wp14:editId="4E2FBC8D">
+              <wp:anchor distT="0" distB="0" distL="114300" distR="114300" simplePos="0" relativeHeight="251739136" behindDoc="0" locked="0" layoutInCell="1" allowOverlap="1" wp14:anchorId="5C363E8F" wp14:editId="71E73A52">
                 <wp:simplePos x="0" y="0"/>
                 <wp:positionH relativeFrom="column">
-                  <wp:posOffset>800100</wp:posOffset>
+                  <wp:posOffset>342900</wp:posOffset>
                 </wp:positionH>
                 <wp:positionV relativeFrom="paragraph">
-                  <wp:posOffset>-457200</wp:posOffset>
+                  <wp:posOffset>26670</wp:posOffset>
                 </wp:positionV>
                 <wp:extent cx="5257800" cy="1786890"/>
                 <wp:effectExtent l="50800" t="25400" r="76200" b="0"/>
                 <wp:wrapThrough wrapText="bothSides">
                   <wp:wrapPolygon edited="0">
                     <wp:start x="5426" y="-307"/>
-                    <wp:lineTo x="3861" y="0"/>
-                    <wp:lineTo x="3861" y="4913"/>
-                    <wp:lineTo x="-209" y="6448"/>
+                    <wp:lineTo x="1565" y="0"/>
+                    <wp:lineTo x="1565" y="4913"/>
+                    <wp:lineTo x="-209" y="4913"/>
                     <wp:lineTo x="-209" y="13203"/>
                     <wp:lineTo x="5322" y="14738"/>
                     <wp:lineTo x="5322" y="21186"/>
@@ -10996,16 +11091,14 @@
                     <wp:lineTo x="12000" y="14738"/>
                     <wp:lineTo x="14817" y="14738"/>
                     <wp:lineTo x="21809" y="11360"/>
-                    <wp:lineTo x="21809" y="6755"/>
-                    <wp:lineTo x="19200" y="5527"/>
-                    <wp:lineTo x="12000" y="4913"/>
-                    <wp:lineTo x="12104" y="3377"/>
-                    <wp:lineTo x="11583" y="1842"/>
+                    <wp:lineTo x="21809" y="7676"/>
+                    <wp:lineTo x="21287" y="6141"/>
+                    <wp:lineTo x="20035" y="3991"/>
                     <wp:lineTo x="10122" y="-307"/>
                     <wp:lineTo x="5426" y="-307"/>
                   </wp:wrapPolygon>
                 </wp:wrapThrough>
-                <wp:docPr id="70" name="Group 70"/>
+                <wp:docPr id="83" name="Group 83"/>
                 <wp:cNvGraphicFramePr/>
                 <a:graphic xmlns:a="http://schemas.openxmlformats.org/drawingml/2006/main">
                   <a:graphicData uri="http://schemas.microsoft.com/office/word/2010/wordprocessingGroup">
@@ -11019,536 +11112,24 @@
                           <a:chExt cx="5257800" cy="1786890"/>
                         </a:xfrm>
                       </wpg:grpSpPr>
-                      <wps:wsp>
-                        <wps:cNvPr id="62" name="Text Box 62"/>
-                        <wps:cNvSpPr txBox="1"/>
-                        <wps:spPr>
-                          <a:xfrm>
-                            <a:off x="1257300" y="1535430"/>
-                            <a:ext cx="2857500" cy="251460"/>
-                          </a:xfrm>
-                          <a:prstGeom prst="rect">
-                            <a:avLst/>
-                          </a:prstGeom>
-                          <a:noFill/>
-                          <a:ln>
-                            <a:noFill/>
-                          </a:ln>
-                          <a:effectLst/>
-                          <a:extLst>
-                            <a:ext uri="{C572A759-6A51-4108-AA02-DFA0A04FC94B}">
-                              <ma14:wrappingTextBoxFlag xmlns:ma14="http://schemas.microsoft.com/office/mac/drawingml/2011/main"/>
-                            </a:ext>
-                          </a:extLst>
-                        </wps:spPr>
-                        <wps:style>
-                          <a:lnRef idx="0">
-                            <a:schemeClr val="accent1"/>
-                          </a:lnRef>
-                          <a:fillRef idx="0">
-                            <a:schemeClr val="accent1"/>
-                          </a:fillRef>
-                          <a:effectRef idx="0">
-                            <a:schemeClr val="accent1"/>
-                          </a:effectRef>
-                          <a:fontRef idx="minor">
-                            <a:schemeClr val="dk1"/>
-                          </a:fontRef>
-                        </wps:style>
-                        <wps:txbx>
-                          <w:txbxContent>
-                            <w:p>
-                              <w:pPr>
-                                <w:jc w:val="center"/>
-                                <w:rPr>
-                                  <w:rFonts w:ascii="Times" w:hAnsi="Times"/>
-                                  <w:i/>
-                                  <w:sz w:val="20"/>
-                                  <w:szCs w:val="20"/>
-                                </w:rPr>
-                              </w:pPr>
-                              <w:r>
-                                <w:rPr>
-                                  <w:rFonts w:ascii="Times" w:hAnsi="Times"/>
-                                  <w:i/>
-                                  <w:sz w:val="20"/>
-                                  <w:szCs w:val="20"/>
-                                </w:rPr>
-                                <w:t xml:space="preserve">Fig </w:t>
-                              </w:r>
-                              <w:r>
-                                <w:rPr>
-                                  <w:rFonts w:ascii="Times" w:hAnsi="Times"/>
-                                  <w:i/>
-                                  <w:sz w:val="20"/>
-                                  <w:szCs w:val="20"/>
-                                </w:rPr>
-                                <w:t>5</w:t>
-                              </w:r>
-                              <w:r>
-                                <w:rPr>
-                                  <w:rFonts w:ascii="Times" w:hAnsi="Times"/>
-                                  <w:i/>
-                                  <w:sz w:val="20"/>
-                                  <w:szCs w:val="20"/>
-                                </w:rPr>
-                                <w:t xml:space="preserve">: </w:t>
-                              </w:r>
-                              <w:r>
-                                <w:rPr>
-                                  <w:rFonts w:ascii="Times" w:hAnsi="Times"/>
-                                  <w:i/>
-                                  <w:sz w:val="20"/>
-                                  <w:szCs w:val="20"/>
-                                </w:rPr>
-                                <w:t xml:space="preserve">Executable Pipe </w:t>
-                              </w:r>
-                              <w:r>
-                                <w:rPr>
-                                  <w:rFonts w:ascii="Times" w:hAnsi="Times"/>
-                                  <w:i/>
-                                  <w:sz w:val="20"/>
-                                  <w:szCs w:val="20"/>
-                                </w:rPr>
-                                <w:t>shown as a tree.</w:t>
-                              </w:r>
-                            </w:p>
-                          </w:txbxContent>
-                        </wps:txbx>
-                        <wps:bodyPr rot="0" spcFirstLastPara="0" vertOverflow="overflow" horzOverflow="overflow" vert="horz" wrap="square" lIns="91440" tIns="45720" rIns="91440" bIns="45720" numCol="1" spcCol="0" rtlCol="0" fromWordArt="0" anchor="t" anchorCtr="0" forceAA="0" compatLnSpc="1">
-                          <a:prstTxWarp prst="textNoShape">
-                            <a:avLst/>
-                          </a:prstTxWarp>
-                          <a:noAutofit/>
-                        </wps:bodyPr>
-                      </wps:wsp>
                       <wpg:grpSp>
-                        <wpg:cNvPr id="69" name="Group 69"/>
+                        <wpg:cNvPr id="70" name="Group 70"/>
                         <wpg:cNvGrpSpPr/>
                         <wpg:grpSpPr>
                           <a:xfrm>
                             <a:off x="0" y="0"/>
-                            <a:ext cx="5257800" cy="1428750"/>
+                            <a:ext cx="5257800" cy="1786890"/>
                             <a:chOff x="0" y="0"/>
-                            <a:chExt cx="5257800" cy="1428750"/>
+                            <a:chExt cx="5257800" cy="1786890"/>
                           </a:xfrm>
                         </wpg:grpSpPr>
-                        <wpg:grpSp>
-                          <wpg:cNvPr id="61" name="Group 61"/>
-                          <wpg:cNvGrpSpPr/>
-                          <wpg:grpSpPr>
-                            <a:xfrm>
-                              <a:off x="0" y="0"/>
-                              <a:ext cx="5257800" cy="1428750"/>
-                              <a:chOff x="0" y="0"/>
-                              <a:chExt cx="5257800" cy="1428750"/>
-                            </a:xfrm>
-                          </wpg:grpSpPr>
-                          <wps:wsp>
-                            <wps:cNvPr id="51" name="Rounded Rectangle 51"/>
-                            <wps:cNvSpPr/>
-                            <wps:spPr>
-                              <a:xfrm>
-                                <a:off x="0" y="571500"/>
-                                <a:ext cx="1028700" cy="342900"/>
-                              </a:xfrm>
-                              <a:prstGeom prst="roundRect">
-                                <a:avLst/>
-                              </a:prstGeom>
-                            </wps:spPr>
-                            <wps:style>
-                              <a:lnRef idx="1">
-                                <a:schemeClr val="accent1"/>
-                              </a:lnRef>
-                              <a:fillRef idx="3">
-                                <a:schemeClr val="accent1"/>
-                              </a:fillRef>
-                              <a:effectRef idx="2">
-                                <a:schemeClr val="accent1"/>
-                              </a:effectRef>
-                              <a:fontRef idx="minor">
-                                <a:schemeClr val="lt1"/>
-                              </a:fontRef>
-                            </wps:style>
-                            <wps:txbx>
-                              <w:txbxContent>
-                                <w:p>
-                                  <w:pPr>
-                                    <w:jc w:val="center"/>
-                                  </w:pPr>
-                                  <w:r>
-                                    <w:t>vm</w:t>
-                                  </w:r>
-                                  <w:r>
-                                    <w:t>()</w:t>
-                                  </w:r>
-                                </w:p>
-                              </w:txbxContent>
-                            </wps:txbx>
-                            <wps:bodyPr rot="0" spcFirstLastPara="0" vertOverflow="overflow" horzOverflow="overflow" vert="horz" wrap="square" lIns="91440" tIns="45720" rIns="91440" bIns="45720" numCol="1" spcCol="0" rtlCol="0" fromWordArt="0" anchor="ctr" anchorCtr="0" forceAA="0" compatLnSpc="1">
-                              <a:prstTxWarp prst="textNoShape">
-                                <a:avLst/>
-                              </a:prstTxWarp>
-                              <a:noAutofit/>
-                            </wps:bodyPr>
-                          </wps:wsp>
-                          <wps:wsp>
-                            <wps:cNvPr id="52" name="Rounded Rectangle 52"/>
-                            <wps:cNvSpPr/>
-                            <wps:spPr>
-                              <a:xfrm>
-                                <a:off x="1371600" y="0"/>
-                                <a:ext cx="1028700" cy="342900"/>
-                              </a:xfrm>
-                              <a:prstGeom prst="roundRect">
-                                <a:avLst/>
-                              </a:prstGeom>
-                            </wps:spPr>
-                            <wps:style>
-                              <a:lnRef idx="1">
-                                <a:schemeClr val="accent1"/>
-                              </a:lnRef>
-                              <a:fillRef idx="3">
-                                <a:schemeClr val="accent1"/>
-                              </a:fillRef>
-                              <a:effectRef idx="2">
-                                <a:schemeClr val="accent1"/>
-                              </a:effectRef>
-                              <a:fontRef idx="minor">
-                                <a:schemeClr val="lt1"/>
-                              </a:fontRef>
-                            </wps:style>
-                            <wps:txbx>
-                              <w:txbxContent>
-                                <w:p>
-                                  <w:pPr>
-                                    <w:jc w:val="center"/>
-                                  </w:pPr>
-                                  <w:r>
-                                    <w:t>event_id</w:t>
-                                  </w:r>
-                                  <w:r>
-                                    <w:t>()</w:t>
-                                  </w:r>
-                                </w:p>
-                              </w:txbxContent>
-                            </wps:txbx>
-                            <wps:bodyPr rot="0" spcFirstLastPara="0" vertOverflow="overflow" horzOverflow="overflow" vert="horz" wrap="square" lIns="91440" tIns="45720" rIns="91440" bIns="45720" numCol="1" spcCol="0" rtlCol="0" fromWordArt="0" anchor="ctr" anchorCtr="0" forceAA="0" compatLnSpc="1">
-                              <a:prstTxWarp prst="textNoShape">
-                                <a:avLst/>
-                              </a:prstTxWarp>
-                              <a:noAutofit/>
-                            </wps:bodyPr>
-                          </wps:wsp>
-                          <wps:wsp>
-                            <wps:cNvPr id="53" name="Rounded Rectangle 53"/>
-                            <wps:cNvSpPr/>
-                            <wps:spPr>
-                              <a:xfrm>
-                                <a:off x="1377950" y="1085850"/>
-                                <a:ext cx="1028700" cy="342900"/>
-                              </a:xfrm>
-                              <a:prstGeom prst="roundRect">
-                                <a:avLst/>
-                              </a:prstGeom>
-                            </wps:spPr>
-                            <wps:style>
-                              <a:lnRef idx="1">
-                                <a:schemeClr val="accent1"/>
-                              </a:lnRef>
-                              <a:fillRef idx="3">
-                                <a:schemeClr val="accent1"/>
-                              </a:fillRef>
-                              <a:effectRef idx="2">
-                                <a:schemeClr val="accent1"/>
-                              </a:effectRef>
-                              <a:fontRef idx="minor">
-                                <a:schemeClr val="lt1"/>
-                              </a:fontRef>
-                            </wps:style>
-                            <wps:txbx>
-                              <w:txbxContent>
-                                <w:p>
-                                  <w:pPr>
-                                    <w:jc w:val="center"/>
-                                  </w:pPr>
-                                  <w:r>
-                                    <w:t>event_id</w:t>
-                                  </w:r>
-                                  <w:r>
-                                    <w:t>()</w:t>
-                                  </w:r>
-                                </w:p>
-                                <w:p>
-                                  <w:pPr>
-                                    <w:jc w:val="center"/>
-                                  </w:pPr>
-                                </w:p>
-                              </w:txbxContent>
-                            </wps:txbx>
-                            <wps:bodyPr rot="0" spcFirstLastPara="0" vertOverflow="overflow" horzOverflow="overflow" vert="horz" wrap="square" lIns="91440" tIns="45720" rIns="91440" bIns="45720" numCol="1" spcCol="0" rtlCol="0" fromWordArt="0" anchor="ctr" anchorCtr="0" forceAA="0" compatLnSpc="1">
-                              <a:prstTxWarp prst="textNoShape">
-                                <a:avLst/>
-                              </a:prstTxWarp>
-                              <a:noAutofit/>
-                            </wps:bodyPr>
-                          </wps:wsp>
-                          <wps:wsp>
-                            <wps:cNvPr id="54" name="Rounded Rectangle 54"/>
-                            <wps:cNvSpPr/>
-                            <wps:spPr>
-                              <a:xfrm>
-                                <a:off x="2743200" y="571500"/>
-                                <a:ext cx="1028700" cy="342900"/>
-                              </a:xfrm>
-                              <a:prstGeom prst="roundRect">
-                                <a:avLst/>
-                              </a:prstGeom>
-                            </wps:spPr>
-                            <wps:style>
-                              <a:lnRef idx="1">
-                                <a:schemeClr val="accent1"/>
-                              </a:lnRef>
-                              <a:fillRef idx="3">
-                                <a:schemeClr val="accent1"/>
-                              </a:fillRef>
-                              <a:effectRef idx="2">
-                                <a:schemeClr val="accent1"/>
-                              </a:effectRef>
-                              <a:fontRef idx="minor">
-                                <a:schemeClr val="lt1"/>
-                              </a:fontRef>
-                            </wps:style>
-                            <wps:txbx>
-                              <w:txbxContent>
-                                <w:p>
-                                  <w:pPr>
-                                    <w:jc w:val="center"/>
-                                  </w:pPr>
-                                  <w:r>
-                                    <w:t>wait_time</w:t>
-                                  </w:r>
-                                  <w:r>
-                                    <w:t>()</w:t>
-                                  </w:r>
-                                </w:p>
-                              </w:txbxContent>
-                            </wps:txbx>
-                            <wps:bodyPr rot="0" spcFirstLastPara="0" vertOverflow="overflow" horzOverflow="overflow" vert="horz" wrap="square" lIns="91440" tIns="45720" rIns="91440" bIns="45720" numCol="1" spcCol="0" rtlCol="0" fromWordArt="0" anchor="ctr" anchorCtr="0" forceAA="0" compatLnSpc="1">
-                              <a:prstTxWarp prst="textNoShape">
-                                <a:avLst/>
-                              </a:prstTxWarp>
-                              <a:noAutofit/>
-                            </wps:bodyPr>
-                          </wps:wsp>
-                          <wps:wsp>
-                            <wps:cNvPr id="55" name="Rounded Rectangle 55"/>
-                            <wps:cNvSpPr/>
-                            <wps:spPr>
-                              <a:xfrm>
-                                <a:off x="4229100" y="571500"/>
-                                <a:ext cx="1028700" cy="342900"/>
-                              </a:xfrm>
-                              <a:prstGeom prst="roundRect">
-                                <a:avLst/>
-                              </a:prstGeom>
-                            </wps:spPr>
-                            <wps:style>
-                              <a:lnRef idx="1">
-                                <a:schemeClr val="accent1"/>
-                              </a:lnRef>
-                              <a:fillRef idx="3">
-                                <a:schemeClr val="accent1"/>
-                              </a:fillRef>
-                              <a:effectRef idx="2">
-                                <a:schemeClr val="accent1"/>
-                              </a:effectRef>
-                              <a:fontRef idx="minor">
-                                <a:schemeClr val="lt1"/>
-                              </a:fontRef>
-                            </wps:style>
-                            <wps:txbx>
-                              <w:txbxContent>
-                                <w:p>
-                                  <w:pPr>
-                                    <w:jc w:val="center"/>
-                                  </w:pPr>
-                                  <w:r>
-                                    <w:t>average()</w:t>
-                                  </w:r>
-                                </w:p>
-                              </w:txbxContent>
-                            </wps:txbx>
-                            <wps:bodyPr rot="0" spcFirstLastPara="0" vertOverflow="overflow" horzOverflow="overflow" vert="horz" wrap="square" lIns="91440" tIns="45720" rIns="91440" bIns="45720" numCol="1" spcCol="0" rtlCol="0" fromWordArt="0" anchor="ctr" anchorCtr="0" forceAA="0" compatLnSpc="1">
-                              <a:prstTxWarp prst="textNoShape">
-                                <a:avLst/>
-                              </a:prstTxWarp>
-                              <a:noAutofit/>
-                            </wps:bodyPr>
-                          </wps:wsp>
-                          <wps:wsp>
-                            <wps:cNvPr id="56" name="Straight Arrow Connector 56"/>
-                            <wps:cNvCnPr/>
-                            <wps:spPr>
-                              <a:xfrm flipV="1">
-                                <a:off x="1028700" y="342900"/>
-                                <a:ext cx="342900" cy="228600"/>
-                              </a:xfrm>
-                              <a:prstGeom prst="straightConnector1">
-                                <a:avLst/>
-                              </a:prstGeom>
-                              <a:ln>
-                                <a:tailEnd type="arrow"/>
-                              </a:ln>
-                            </wps:spPr>
-                            <wps:style>
-                              <a:lnRef idx="2">
-                                <a:schemeClr val="accent1"/>
-                              </a:lnRef>
-                              <a:fillRef idx="0">
-                                <a:schemeClr val="accent1"/>
-                              </a:fillRef>
-                              <a:effectRef idx="1">
-                                <a:schemeClr val="accent1"/>
-                              </a:effectRef>
-                              <a:fontRef idx="minor">
-                                <a:schemeClr val="tx1"/>
-                              </a:fontRef>
-                            </wps:style>
-                            <wps:bodyPr/>
-                          </wps:wsp>
-                          <wps:wsp>
-                            <wps:cNvPr id="57" name="Straight Arrow Connector 57"/>
-                            <wps:cNvCnPr/>
-                            <wps:spPr>
-                              <a:xfrm>
-                                <a:off x="1028700" y="914400"/>
-                                <a:ext cx="342900" cy="228600"/>
-                              </a:xfrm>
-                              <a:prstGeom prst="straightConnector1">
-                                <a:avLst/>
-                              </a:prstGeom>
-                              <a:ln>
-                                <a:tailEnd type="arrow"/>
-                              </a:ln>
-                            </wps:spPr>
-                            <wps:style>
-                              <a:lnRef idx="2">
-                                <a:schemeClr val="accent1"/>
-                              </a:lnRef>
-                              <a:fillRef idx="0">
-                                <a:schemeClr val="accent1"/>
-                              </a:fillRef>
-                              <a:effectRef idx="1">
-                                <a:schemeClr val="accent1"/>
-                              </a:effectRef>
-                              <a:fontRef idx="minor">
-                                <a:schemeClr val="tx1"/>
-                              </a:fontRef>
-                            </wps:style>
-                            <wps:bodyPr/>
-                          </wps:wsp>
-                          <wps:wsp>
-                            <wps:cNvPr id="58" name="Straight Arrow Connector 58"/>
-                            <wps:cNvCnPr/>
-                            <wps:spPr>
-                              <a:xfrm>
-                                <a:off x="2400300" y="342900"/>
-                                <a:ext cx="342900" cy="228600"/>
-                              </a:xfrm>
-                              <a:prstGeom prst="straightConnector1">
-                                <a:avLst/>
-                              </a:prstGeom>
-                              <a:ln>
-                                <a:tailEnd type="arrow"/>
-                              </a:ln>
-                            </wps:spPr>
-                            <wps:style>
-                              <a:lnRef idx="2">
-                                <a:schemeClr val="accent1"/>
-                              </a:lnRef>
-                              <a:fillRef idx="0">
-                                <a:schemeClr val="accent1"/>
-                              </a:fillRef>
-                              <a:effectRef idx="1">
-                                <a:schemeClr val="accent1"/>
-                              </a:effectRef>
-                              <a:fontRef idx="minor">
-                                <a:schemeClr val="tx1"/>
-                              </a:fontRef>
-                            </wps:style>
-                            <wps:bodyPr/>
-                          </wps:wsp>
-                          <wps:wsp>
-                            <wps:cNvPr id="59" name="Straight Arrow Connector 59"/>
-                            <wps:cNvCnPr/>
-                            <wps:spPr>
-                              <a:xfrm flipV="1">
-                                <a:off x="2427605" y="907415"/>
-                                <a:ext cx="326813" cy="236432"/>
-                              </a:xfrm>
-                              <a:prstGeom prst="straightConnector1">
-                                <a:avLst/>
-                              </a:prstGeom>
-                              <a:ln>
-                                <a:tailEnd type="arrow"/>
-                              </a:ln>
-                            </wps:spPr>
-                            <wps:style>
-                              <a:lnRef idx="2">
-                                <a:schemeClr val="accent1"/>
-                              </a:lnRef>
-                              <a:fillRef idx="0">
-                                <a:schemeClr val="accent1"/>
-                              </a:fillRef>
-                              <a:effectRef idx="1">
-                                <a:schemeClr val="accent1"/>
-                              </a:effectRef>
-                              <a:fontRef idx="minor">
-                                <a:schemeClr val="tx1"/>
-                              </a:fontRef>
-                            </wps:style>
-                            <wps:bodyPr/>
-                          </wps:wsp>
-                          <wps:wsp>
-                            <wps:cNvPr id="60" name="Straight Arrow Connector 60"/>
-                            <wps:cNvCnPr/>
-                            <wps:spPr>
-                              <a:xfrm>
-                                <a:off x="3789680" y="728980"/>
-                                <a:ext cx="431800" cy="0"/>
-                              </a:xfrm>
-                              <a:prstGeom prst="straightConnector1">
-                                <a:avLst/>
-                              </a:prstGeom>
-                              <a:ln>
-                                <a:tailEnd type="arrow"/>
-                              </a:ln>
-                            </wps:spPr>
-                            <wps:style>
-                              <a:lnRef idx="2">
-                                <a:schemeClr val="accent1"/>
-                              </a:lnRef>
-                              <a:fillRef idx="0">
-                                <a:schemeClr val="accent1"/>
-                              </a:fillRef>
-                              <a:effectRef idx="1">
-                                <a:schemeClr val="accent1"/>
-                              </a:effectRef>
-                              <a:fontRef idx="minor">
-                                <a:schemeClr val="tx1"/>
-                              </a:fontRef>
-                            </wps:style>
-                            <wps:bodyPr/>
-                          </wps:wsp>
-                        </wpg:grpSp>
                         <wps:wsp>
-                          <wps:cNvPr id="63" name="Text Box 63"/>
+                          <wps:cNvPr id="62" name="Text Box 62"/>
                           <wps:cNvSpPr txBox="1"/>
                           <wps:spPr>
                             <a:xfrm>
-                              <a:off x="914400" y="228600"/>
-                              <a:ext cx="342900" cy="228600"/>
+                              <a:off x="1257300" y="1535430"/>
+                              <a:ext cx="2857500" cy="251460"/>
                             </a:xfrm>
                             <a:prstGeom prst="rect">
                               <a:avLst/>
@@ -11582,15 +11163,58 @@
                             <w:txbxContent>
                               <w:p>
                                 <w:pPr>
+                                  <w:jc w:val="center"/>
                                   <w:rPr>
-                                    <w:b/>
+                                    <w:rFonts w:ascii="Times" w:hAnsi="Times"/>
+                                    <w:i/>
+                                    <w:sz w:val="20"/>
+                                    <w:szCs w:val="20"/>
                                   </w:rPr>
                                 </w:pPr>
                                 <w:r>
                                   <w:rPr>
-                                    <w:b/>
+                                    <w:rFonts w:ascii="Times" w:hAnsi="Times"/>
+                                    <w:i/>
+                                    <w:sz w:val="20"/>
+                                    <w:szCs w:val="20"/>
                                   </w:rPr>
-                                  <w:t>+</w:t>
+                                  <w:t xml:space="preserve">Fig </w:t>
+                                </w:r>
+                                <w:r>
+                                  <w:rPr>
+                                    <w:rFonts w:ascii="Times" w:hAnsi="Times"/>
+                                    <w:i/>
+                                    <w:sz w:val="20"/>
+                                    <w:szCs w:val="20"/>
+                                  </w:rPr>
+                                  <w:t>5</w:t>
+                                </w:r>
+                                <w:r>
+                                  <w:rPr>
+                                    <w:rFonts w:ascii="Times" w:hAnsi="Times"/>
+                                    <w:i/>
+                                    <w:sz w:val="20"/>
+                                    <w:szCs w:val="20"/>
+                                  </w:rPr>
+                                  <w:t xml:space="preserve">: </w:t>
+                                </w:r>
+                                <w:r>
+                                  <w:rPr>
+                                    <w:rFonts w:ascii="Times" w:hAnsi="Times"/>
+                                    <w:i/>
+                                    <w:sz w:val="20"/>
+                                    <w:szCs w:val="20"/>
+                                  </w:rPr>
+                                  <w:t xml:space="preserve">Executable Pipe </w:t>
+                                </w:r>
+                                <w:r>
+                                  <w:rPr>
+                                    <w:rFonts w:ascii="Times" w:hAnsi="Times"/>
+                                    <w:i/>
+                                    <w:sz w:val="20"/>
+                                    <w:szCs w:val="20"/>
+                                  </w:rPr>
+                                  <w:t>shown as a tree.</w:t>
                                 </w:r>
                               </w:p>
                             </w:txbxContent>
@@ -11602,223 +11226,964 @@
                             <a:noAutofit/>
                           </wps:bodyPr>
                         </wps:wsp>
-                        <wps:wsp>
-                          <wps:cNvPr id="64" name="Text Box 64"/>
-                          <wps:cNvSpPr txBox="1"/>
-                          <wps:spPr>
+                        <wpg:grpSp>
+                          <wpg:cNvPr id="69" name="Group 69"/>
+                          <wpg:cNvGrpSpPr/>
+                          <wpg:grpSpPr>
                             <a:xfrm>
-                              <a:off x="914400" y="1028700"/>
-                              <a:ext cx="342900" cy="228600"/>
+                              <a:off x="0" y="0"/>
+                              <a:ext cx="5257800" cy="1428750"/>
+                              <a:chOff x="0" y="0"/>
+                              <a:chExt cx="5257800" cy="1428750"/>
                             </a:xfrm>
-                            <a:prstGeom prst="rect">
-                              <a:avLst/>
-                            </a:prstGeom>
+                          </wpg:grpSpPr>
+                          <wpg:grpSp>
+                            <wpg:cNvPr id="61" name="Group 61"/>
+                            <wpg:cNvGrpSpPr/>
+                            <wpg:grpSpPr>
+                              <a:xfrm>
+                                <a:off x="0" y="0"/>
+                                <a:ext cx="5257800" cy="1428750"/>
+                                <a:chOff x="0" y="0"/>
+                                <a:chExt cx="5257800" cy="1428750"/>
+                              </a:xfrm>
+                            </wpg:grpSpPr>
+                            <wps:wsp>
+                              <wps:cNvPr id="51" name="Rounded Rectangle 51"/>
+                              <wps:cNvSpPr/>
+                              <wps:spPr>
+                                <a:xfrm>
+                                  <a:off x="0" y="571500"/>
+                                  <a:ext cx="1028700" cy="342900"/>
+                                </a:xfrm>
+                                <a:prstGeom prst="roundRect">
+                                  <a:avLst/>
+                                </a:prstGeom>
+                              </wps:spPr>
+                              <wps:style>
+                                <a:lnRef idx="1">
+                                  <a:schemeClr val="accent1"/>
+                                </a:lnRef>
+                                <a:fillRef idx="3">
+                                  <a:schemeClr val="accent1"/>
+                                </a:fillRef>
+                                <a:effectRef idx="2">
+                                  <a:schemeClr val="accent1"/>
+                                </a:effectRef>
+                                <a:fontRef idx="minor">
+                                  <a:schemeClr val="lt1"/>
+                                </a:fontRef>
+                              </wps:style>
+                              <wps:txbx>
+                                <w:txbxContent>
+                                  <w:p>
+                                    <w:pPr>
+                                      <w:jc w:val="center"/>
+                                    </w:pPr>
+                                    <w:r>
+                                      <w:t>vm</w:t>
+                                    </w:r>
+                                    <w:r>
+                                      <w:t>()</w:t>
+                                    </w:r>
+                                  </w:p>
+                                </w:txbxContent>
+                              </wps:txbx>
+                              <wps:bodyPr rot="0" spcFirstLastPara="0" vertOverflow="overflow" horzOverflow="overflow" vert="horz" wrap="square" lIns="91440" tIns="45720" rIns="91440" bIns="45720" numCol="1" spcCol="0" rtlCol="0" fromWordArt="0" anchor="ctr" anchorCtr="0" forceAA="0" compatLnSpc="1">
+                                <a:prstTxWarp prst="textNoShape">
+                                  <a:avLst/>
+                                </a:prstTxWarp>
+                                <a:noAutofit/>
+                              </wps:bodyPr>
+                            </wps:wsp>
+                            <wps:wsp>
+                              <wps:cNvPr id="52" name="Rounded Rectangle 52"/>
+                              <wps:cNvSpPr/>
+                              <wps:spPr>
+                                <a:xfrm>
+                                  <a:off x="1371600" y="0"/>
+                                  <a:ext cx="1028700" cy="342900"/>
+                                </a:xfrm>
+                                <a:prstGeom prst="roundRect">
+                                  <a:avLst/>
+                                </a:prstGeom>
+                              </wps:spPr>
+                              <wps:style>
+                                <a:lnRef idx="1">
+                                  <a:schemeClr val="accent1"/>
+                                </a:lnRef>
+                                <a:fillRef idx="3">
+                                  <a:schemeClr val="accent1"/>
+                                </a:fillRef>
+                                <a:effectRef idx="2">
+                                  <a:schemeClr val="accent1"/>
+                                </a:effectRef>
+                                <a:fontRef idx="minor">
+                                  <a:schemeClr val="lt1"/>
+                                </a:fontRef>
+                              </wps:style>
+                              <wps:txbx>
+                                <w:txbxContent>
+                                  <w:p>
+                                    <w:pPr>
+                                      <w:jc w:val="center"/>
+                                    </w:pPr>
+                                    <w:r>
+                                      <w:t>event_id</w:t>
+                                    </w:r>
+                                    <w:r>
+                                      <w:t>()</w:t>
+                                    </w:r>
+                                  </w:p>
+                                </w:txbxContent>
+                              </wps:txbx>
+                              <wps:bodyPr rot="0" spcFirstLastPara="0" vertOverflow="overflow" horzOverflow="overflow" vert="horz" wrap="square" lIns="91440" tIns="45720" rIns="91440" bIns="45720" numCol="1" spcCol="0" rtlCol="0" fromWordArt="0" anchor="ctr" anchorCtr="0" forceAA="0" compatLnSpc="1">
+                                <a:prstTxWarp prst="textNoShape">
+                                  <a:avLst/>
+                                </a:prstTxWarp>
+                                <a:noAutofit/>
+                              </wps:bodyPr>
+                            </wps:wsp>
+                            <wps:wsp>
+                              <wps:cNvPr id="53" name="Rounded Rectangle 53"/>
+                              <wps:cNvSpPr/>
+                              <wps:spPr>
+                                <a:xfrm>
+                                  <a:off x="1377950" y="1085850"/>
+                                  <a:ext cx="1028700" cy="342900"/>
+                                </a:xfrm>
+                                <a:prstGeom prst="roundRect">
+                                  <a:avLst/>
+                                </a:prstGeom>
+                              </wps:spPr>
+                              <wps:style>
+                                <a:lnRef idx="1">
+                                  <a:schemeClr val="accent1"/>
+                                </a:lnRef>
+                                <a:fillRef idx="3">
+                                  <a:schemeClr val="accent1"/>
+                                </a:fillRef>
+                                <a:effectRef idx="2">
+                                  <a:schemeClr val="accent1"/>
+                                </a:effectRef>
+                                <a:fontRef idx="minor">
+                                  <a:schemeClr val="lt1"/>
+                                </a:fontRef>
+                              </wps:style>
+                              <wps:txbx>
+                                <w:txbxContent>
+                                  <w:p>
+                                    <w:pPr>
+                                      <w:jc w:val="center"/>
+                                    </w:pPr>
+                                    <w:r>
+                                      <w:t>event_id</w:t>
+                                    </w:r>
+                                    <w:r>
+                                      <w:t>()</w:t>
+                                    </w:r>
+                                  </w:p>
+                                  <w:p>
+                                    <w:pPr>
+                                      <w:jc w:val="center"/>
+                                    </w:pPr>
+                                  </w:p>
+                                </w:txbxContent>
+                              </wps:txbx>
+                              <wps:bodyPr rot="0" spcFirstLastPara="0" vertOverflow="overflow" horzOverflow="overflow" vert="horz" wrap="square" lIns="91440" tIns="45720" rIns="91440" bIns="45720" numCol="1" spcCol="0" rtlCol="0" fromWordArt="0" anchor="ctr" anchorCtr="0" forceAA="0" compatLnSpc="1">
+                                <a:prstTxWarp prst="textNoShape">
+                                  <a:avLst/>
+                                </a:prstTxWarp>
+                                <a:noAutofit/>
+                              </wps:bodyPr>
+                            </wps:wsp>
+                            <wps:wsp>
+                              <wps:cNvPr id="54" name="Rounded Rectangle 54"/>
+                              <wps:cNvSpPr/>
+                              <wps:spPr>
+                                <a:xfrm>
+                                  <a:off x="2743200" y="571500"/>
+                                  <a:ext cx="1028700" cy="342900"/>
+                                </a:xfrm>
+                                <a:prstGeom prst="roundRect">
+                                  <a:avLst/>
+                                </a:prstGeom>
+                              </wps:spPr>
+                              <wps:style>
+                                <a:lnRef idx="1">
+                                  <a:schemeClr val="accent1"/>
+                                </a:lnRef>
+                                <a:fillRef idx="3">
+                                  <a:schemeClr val="accent1"/>
+                                </a:fillRef>
+                                <a:effectRef idx="2">
+                                  <a:schemeClr val="accent1"/>
+                                </a:effectRef>
+                                <a:fontRef idx="minor">
+                                  <a:schemeClr val="lt1"/>
+                                </a:fontRef>
+                              </wps:style>
+                              <wps:txbx>
+                                <w:txbxContent>
+                                  <w:p>
+                                    <w:pPr>
+                                      <w:jc w:val="center"/>
+                                    </w:pPr>
+                                    <w:r>
+                                      <w:t>wait_time</w:t>
+                                    </w:r>
+                                    <w:r>
+                                      <w:t>()</w:t>
+                                    </w:r>
+                                  </w:p>
+                                </w:txbxContent>
+                              </wps:txbx>
+                              <wps:bodyPr rot="0" spcFirstLastPara="0" vertOverflow="overflow" horzOverflow="overflow" vert="horz" wrap="square" lIns="91440" tIns="45720" rIns="91440" bIns="45720" numCol="1" spcCol="0" rtlCol="0" fromWordArt="0" anchor="ctr" anchorCtr="0" forceAA="0" compatLnSpc="1">
+                                <a:prstTxWarp prst="textNoShape">
+                                  <a:avLst/>
+                                </a:prstTxWarp>
+                                <a:noAutofit/>
+                              </wps:bodyPr>
+                            </wps:wsp>
+                            <wps:wsp>
+                              <wps:cNvPr id="55" name="Rounded Rectangle 55"/>
+                              <wps:cNvSpPr/>
+                              <wps:spPr>
+                                <a:xfrm>
+                                  <a:off x="4229100" y="571500"/>
+                                  <a:ext cx="1028700" cy="342900"/>
+                                </a:xfrm>
+                                <a:prstGeom prst="roundRect">
+                                  <a:avLst/>
+                                </a:prstGeom>
+                              </wps:spPr>
+                              <wps:style>
+                                <a:lnRef idx="1">
+                                  <a:schemeClr val="accent1"/>
+                                </a:lnRef>
+                                <a:fillRef idx="3">
+                                  <a:schemeClr val="accent1"/>
+                                </a:fillRef>
+                                <a:effectRef idx="2">
+                                  <a:schemeClr val="accent1"/>
+                                </a:effectRef>
+                                <a:fontRef idx="minor">
+                                  <a:schemeClr val="lt1"/>
+                                </a:fontRef>
+                              </wps:style>
+                              <wps:txbx>
+                                <w:txbxContent>
+                                  <w:p>
+                                    <w:pPr>
+                                      <w:jc w:val="center"/>
+                                    </w:pPr>
+                                    <w:r>
+                                      <w:t>average()</w:t>
+                                    </w:r>
+                                  </w:p>
+                                </w:txbxContent>
+                              </wps:txbx>
+                              <wps:bodyPr rot="0" spcFirstLastPara="0" vertOverflow="overflow" horzOverflow="overflow" vert="horz" wrap="square" lIns="91440" tIns="45720" rIns="91440" bIns="45720" numCol="1" spcCol="0" rtlCol="0" fromWordArt="0" anchor="ctr" anchorCtr="0" forceAA="0" compatLnSpc="1">
+                                <a:prstTxWarp prst="textNoShape">
+                                  <a:avLst/>
+                                </a:prstTxWarp>
+                                <a:noAutofit/>
+                              </wps:bodyPr>
+                            </wps:wsp>
+                            <wps:wsp>
+                              <wps:cNvPr id="56" name="Straight Arrow Connector 56"/>
+                              <wps:cNvCnPr/>
+                              <wps:spPr>
+                                <a:xfrm flipV="1">
+                                  <a:off x="1028700" y="342900"/>
+                                  <a:ext cx="342900" cy="228600"/>
+                                </a:xfrm>
+                                <a:prstGeom prst="straightConnector1">
+                                  <a:avLst/>
+                                </a:prstGeom>
+                                <a:ln>
+                                  <a:tailEnd type="arrow"/>
+                                </a:ln>
+                              </wps:spPr>
+                              <wps:style>
+                                <a:lnRef idx="2">
+                                  <a:schemeClr val="accent1"/>
+                                </a:lnRef>
+                                <a:fillRef idx="0">
+                                  <a:schemeClr val="accent1"/>
+                                </a:fillRef>
+                                <a:effectRef idx="1">
+                                  <a:schemeClr val="accent1"/>
+                                </a:effectRef>
+                                <a:fontRef idx="minor">
+                                  <a:schemeClr val="tx1"/>
+                                </a:fontRef>
+                              </wps:style>
+                              <wps:bodyPr/>
+                            </wps:wsp>
+                            <wps:wsp>
+                              <wps:cNvPr id="57" name="Straight Arrow Connector 57"/>
+                              <wps:cNvCnPr/>
+                              <wps:spPr>
+                                <a:xfrm>
+                                  <a:off x="1028700" y="914400"/>
+                                  <a:ext cx="342900" cy="228600"/>
+                                </a:xfrm>
+                                <a:prstGeom prst="straightConnector1">
+                                  <a:avLst/>
+                                </a:prstGeom>
+                                <a:ln>
+                                  <a:tailEnd type="arrow"/>
+                                </a:ln>
+                              </wps:spPr>
+                              <wps:style>
+                                <a:lnRef idx="2">
+                                  <a:schemeClr val="accent1"/>
+                                </a:lnRef>
+                                <a:fillRef idx="0">
+                                  <a:schemeClr val="accent1"/>
+                                </a:fillRef>
+                                <a:effectRef idx="1">
+                                  <a:schemeClr val="accent1"/>
+                                </a:effectRef>
+                                <a:fontRef idx="minor">
+                                  <a:schemeClr val="tx1"/>
+                                </a:fontRef>
+                              </wps:style>
+                              <wps:bodyPr/>
+                            </wps:wsp>
+                            <wps:wsp>
+                              <wps:cNvPr id="58" name="Straight Arrow Connector 58"/>
+                              <wps:cNvCnPr/>
+                              <wps:spPr>
+                                <a:xfrm>
+                                  <a:off x="2400300" y="342900"/>
+                                  <a:ext cx="342900" cy="228600"/>
+                                </a:xfrm>
+                                <a:prstGeom prst="straightConnector1">
+                                  <a:avLst/>
+                                </a:prstGeom>
+                                <a:ln>
+                                  <a:tailEnd type="arrow"/>
+                                </a:ln>
+                              </wps:spPr>
+                              <wps:style>
+                                <a:lnRef idx="2">
+                                  <a:schemeClr val="accent1"/>
+                                </a:lnRef>
+                                <a:fillRef idx="0">
+                                  <a:schemeClr val="accent1"/>
+                                </a:fillRef>
+                                <a:effectRef idx="1">
+                                  <a:schemeClr val="accent1"/>
+                                </a:effectRef>
+                                <a:fontRef idx="minor">
+                                  <a:schemeClr val="tx1"/>
+                                </a:fontRef>
+                              </wps:style>
+                              <wps:bodyPr/>
+                            </wps:wsp>
+                            <wps:wsp>
+                              <wps:cNvPr id="59" name="Straight Arrow Connector 59"/>
+                              <wps:cNvCnPr/>
+                              <wps:spPr>
+                                <a:xfrm flipV="1">
+                                  <a:off x="2427605" y="907415"/>
+                                  <a:ext cx="326813" cy="236432"/>
+                                </a:xfrm>
+                                <a:prstGeom prst="straightConnector1">
+                                  <a:avLst/>
+                                </a:prstGeom>
+                                <a:ln>
+                                  <a:tailEnd type="arrow"/>
+                                </a:ln>
+                              </wps:spPr>
+                              <wps:style>
+                                <a:lnRef idx="2">
+                                  <a:schemeClr val="accent1"/>
+                                </a:lnRef>
+                                <a:fillRef idx="0">
+                                  <a:schemeClr val="accent1"/>
+                                </a:fillRef>
+                                <a:effectRef idx="1">
+                                  <a:schemeClr val="accent1"/>
+                                </a:effectRef>
+                                <a:fontRef idx="minor">
+                                  <a:schemeClr val="tx1"/>
+                                </a:fontRef>
+                              </wps:style>
+                              <wps:bodyPr/>
+                            </wps:wsp>
+                            <wps:wsp>
+                              <wps:cNvPr id="60" name="Straight Arrow Connector 60"/>
+                              <wps:cNvCnPr/>
+                              <wps:spPr>
+                                <a:xfrm>
+                                  <a:off x="3789680" y="728980"/>
+                                  <a:ext cx="431800" cy="0"/>
+                                </a:xfrm>
+                                <a:prstGeom prst="straightConnector1">
+                                  <a:avLst/>
+                                </a:prstGeom>
+                                <a:ln>
+                                  <a:tailEnd type="arrow"/>
+                                </a:ln>
+                              </wps:spPr>
+                              <wps:style>
+                                <a:lnRef idx="2">
+                                  <a:schemeClr val="accent1"/>
+                                </a:lnRef>
+                                <a:fillRef idx="0">
+                                  <a:schemeClr val="accent1"/>
+                                </a:fillRef>
+                                <a:effectRef idx="1">
+                                  <a:schemeClr val="accent1"/>
+                                </a:effectRef>
+                                <a:fontRef idx="minor">
+                                  <a:schemeClr val="tx1"/>
+                                </a:fontRef>
+                              </wps:style>
+                              <wps:bodyPr/>
+                            </wps:wsp>
+                          </wpg:grpSp>
+                          <wps:wsp>
+                            <wps:cNvPr id="63" name="Text Box 63"/>
+                            <wps:cNvSpPr txBox="1"/>
+                            <wps:spPr>
+                              <a:xfrm>
+                                <a:off x="914400" y="228600"/>
+                                <a:ext cx="342900" cy="228600"/>
+                              </a:xfrm>
+                              <a:prstGeom prst="rect">
+                                <a:avLst/>
+                              </a:prstGeom>
+                              <a:noFill/>
+                              <a:ln>
+                                <a:noFill/>
+                              </a:ln>
+                              <a:effectLst/>
+                              <a:extLst>
+                                <a:ext uri="{C572A759-6A51-4108-AA02-DFA0A04FC94B}">
+                                  <ma14:wrappingTextBoxFlag xmlns:ma14="http://schemas.microsoft.com/office/mac/drawingml/2011/main"/>
+                                </a:ext>
+                              </a:extLst>
+                            </wps:spPr>
+                            <wps:style>
+                              <a:lnRef idx="0">
+                                <a:schemeClr val="accent1"/>
+                              </a:lnRef>
+                              <a:fillRef idx="0">
+                                <a:schemeClr val="accent1"/>
+                              </a:fillRef>
+                              <a:effectRef idx="0">
+                                <a:schemeClr val="accent1"/>
+                              </a:effectRef>
+                              <a:fontRef idx="minor">
+                                <a:schemeClr val="dk1"/>
+                              </a:fontRef>
+                            </wps:style>
+                            <wps:txbx>
+                              <w:txbxContent>
+                                <w:p>
+                                  <w:pPr>
+                                    <w:rPr>
+                                      <w:b/>
+                                    </w:rPr>
+                                  </w:pPr>
+                                  <w:r>
+                                    <w:rPr>
+                                      <w:b/>
+                                    </w:rPr>
+                                    <w:t>+</w:t>
+                                  </w:r>
+                                </w:p>
+                              </w:txbxContent>
+                            </wps:txbx>
+                            <wps:bodyPr rot="0" spcFirstLastPara="0" vertOverflow="overflow" horzOverflow="overflow" vert="horz" wrap="square" lIns="91440" tIns="45720" rIns="91440" bIns="45720" numCol="1" spcCol="0" rtlCol="0" fromWordArt="0" anchor="t" anchorCtr="0" forceAA="0" compatLnSpc="1">
+                              <a:prstTxWarp prst="textNoShape">
+                                <a:avLst/>
+                              </a:prstTxWarp>
+                              <a:noAutofit/>
+                            </wps:bodyPr>
+                          </wps:wsp>
+                          <wps:wsp>
+                            <wps:cNvPr id="64" name="Text Box 64"/>
+                            <wps:cNvSpPr txBox="1"/>
+                            <wps:spPr>
+                              <a:xfrm>
+                                <a:off x="914400" y="1028700"/>
+                                <a:ext cx="342900" cy="228600"/>
+                              </a:xfrm>
+                              <a:prstGeom prst="rect">
+                                <a:avLst/>
+                              </a:prstGeom>
+                              <a:noFill/>
+                              <a:ln>
+                                <a:noFill/>
+                              </a:ln>
+                              <a:effectLst/>
+                              <a:extLst>
+                                <a:ext uri="{C572A759-6A51-4108-AA02-DFA0A04FC94B}">
+                                  <ma14:wrappingTextBoxFlag xmlns:ma14="http://schemas.microsoft.com/office/mac/drawingml/2011/main"/>
+                                </a:ext>
+                              </a:extLst>
+                            </wps:spPr>
+                            <wps:style>
+                              <a:lnRef idx="0">
+                                <a:schemeClr val="accent1"/>
+                              </a:lnRef>
+                              <a:fillRef idx="0">
+                                <a:schemeClr val="accent1"/>
+                              </a:fillRef>
+                              <a:effectRef idx="0">
+                                <a:schemeClr val="accent1"/>
+                              </a:effectRef>
+                              <a:fontRef idx="minor">
+                                <a:schemeClr val="dk1"/>
+                              </a:fontRef>
+                            </wps:style>
+                            <wps:txbx>
+                              <w:txbxContent>
+                                <w:p>
+                                  <w:pPr>
+                                    <w:rPr>
+                                      <w:b/>
+                                    </w:rPr>
+                                  </w:pPr>
+                                  <w:r>
+                                    <w:rPr>
+                                      <w:b/>
+                                    </w:rPr>
+                                    <w:t>+</w:t>
+                                  </w:r>
+                                </w:p>
+                              </w:txbxContent>
+                            </wps:txbx>
+                            <wps:bodyPr rot="0" spcFirstLastPara="0" vertOverflow="overflow" horzOverflow="overflow" vert="horz" wrap="square" lIns="91440" tIns="45720" rIns="91440" bIns="45720" numCol="1" spcCol="0" rtlCol="0" fromWordArt="0" anchor="t" anchorCtr="0" forceAA="0" compatLnSpc="1">
+                              <a:prstTxWarp prst="textNoShape">
+                                <a:avLst/>
+                              </a:prstTxWarp>
+                              <a:noAutofit/>
+                            </wps:bodyPr>
+                          </wps:wsp>
+                          <wps:wsp>
+                            <wps:cNvPr id="66" name="Text Box 66"/>
+                            <wps:cNvSpPr txBox="1"/>
+                            <wps:spPr>
+                              <a:xfrm>
+                                <a:off x="2514600" y="172720"/>
+                                <a:ext cx="457200" cy="284480"/>
+                              </a:xfrm>
+                              <a:prstGeom prst="rect">
+                                <a:avLst/>
+                              </a:prstGeom>
+                              <a:noFill/>
+                              <a:ln>
+                                <a:noFill/>
+                              </a:ln>
+                              <a:effectLst/>
+                              <a:extLst>
+                                <a:ext uri="{C572A759-6A51-4108-AA02-DFA0A04FC94B}">
+                                  <ma14:wrappingTextBoxFlag xmlns:ma14="http://schemas.microsoft.com/office/mac/drawingml/2011/main"/>
+                                </a:ext>
+                              </a:extLst>
+                            </wps:spPr>
+                            <wps:style>
+                              <a:lnRef idx="0">
+                                <a:schemeClr val="accent1"/>
+                              </a:lnRef>
+                              <a:fillRef idx="0">
+                                <a:schemeClr val="accent1"/>
+                              </a:fillRef>
+                              <a:effectRef idx="0">
+                                <a:schemeClr val="accent1"/>
+                              </a:effectRef>
+                              <a:fontRef idx="minor">
+                                <a:schemeClr val="dk1"/>
+                              </a:fontRef>
+                            </wps:style>
+                            <wps:txbx>
+                              <w:txbxContent>
+                                <w:p>
+                                  <w:r>
+                                    <w:t>join</w:t>
+                                  </w:r>
+                                </w:p>
+                              </w:txbxContent>
+                            </wps:txbx>
+                            <wps:bodyPr rot="0" spcFirstLastPara="0" vertOverflow="overflow" horzOverflow="overflow" vert="horz" wrap="square" lIns="91440" tIns="45720" rIns="91440" bIns="45720" numCol="1" spcCol="0" rtlCol="0" fromWordArt="0" anchor="t" anchorCtr="0" forceAA="0" compatLnSpc="1">
+                              <a:prstTxWarp prst="textNoShape">
+                                <a:avLst/>
+                              </a:prstTxWarp>
+                              <a:noAutofit/>
+                            </wps:bodyPr>
+                          </wps:wsp>
+                          <wps:wsp>
+                            <wps:cNvPr id="67" name="Text Box 67"/>
+                            <wps:cNvSpPr txBox="1"/>
+                            <wps:spPr>
+                              <a:xfrm>
+                                <a:off x="2514600" y="1087120"/>
+                                <a:ext cx="457200" cy="284480"/>
+                              </a:xfrm>
+                              <a:prstGeom prst="rect">
+                                <a:avLst/>
+                              </a:prstGeom>
+                              <a:noFill/>
+                              <a:ln>
+                                <a:noFill/>
+                              </a:ln>
+                              <a:effectLst/>
+                              <a:extLst>
+                                <a:ext uri="{C572A759-6A51-4108-AA02-DFA0A04FC94B}">
+                                  <ma14:wrappingTextBoxFlag xmlns:ma14="http://schemas.microsoft.com/office/mac/drawingml/2011/main"/>
+                                </a:ext>
+                              </a:extLst>
+                            </wps:spPr>
+                            <wps:style>
+                              <a:lnRef idx="0">
+                                <a:schemeClr val="accent1"/>
+                              </a:lnRef>
+                              <a:fillRef idx="0">
+                                <a:schemeClr val="accent1"/>
+                              </a:fillRef>
+                              <a:effectRef idx="0">
+                                <a:schemeClr val="accent1"/>
+                              </a:effectRef>
+                              <a:fontRef idx="minor">
+                                <a:schemeClr val="dk1"/>
+                              </a:fontRef>
+                            </wps:style>
+                            <wps:txbx>
+                              <w:txbxContent>
+                                <w:p>
+                                  <w:r>
+                                    <w:t>join</w:t>
+                                  </w:r>
+                                </w:p>
+                              </w:txbxContent>
+                            </wps:txbx>
+                            <wps:bodyPr rot="0" spcFirstLastPara="0" vertOverflow="overflow" horzOverflow="overflow" vert="horz" wrap="square" lIns="91440" tIns="45720" rIns="91440" bIns="45720" numCol="1" spcCol="0" rtlCol="0" fromWordArt="0" anchor="t" anchorCtr="0" forceAA="0" compatLnSpc="1">
+                              <a:prstTxWarp prst="textNoShape">
+                                <a:avLst/>
+                              </a:prstTxWarp>
+                              <a:noAutofit/>
+                            </wps:bodyPr>
+                          </wps:wsp>
+                          <wps:wsp>
+                            <wps:cNvPr id="68" name="Text Box 68"/>
+                            <wps:cNvSpPr txBox="1"/>
+                            <wps:spPr>
+                              <a:xfrm>
+                                <a:off x="3771900" y="457200"/>
+                                <a:ext cx="457200" cy="284480"/>
+                              </a:xfrm>
+                              <a:prstGeom prst="rect">
+                                <a:avLst/>
+                              </a:prstGeom>
+                              <a:noFill/>
+                              <a:ln>
+                                <a:noFill/>
+                              </a:ln>
+                              <a:effectLst/>
+                              <a:extLst>
+                                <a:ext uri="{C572A759-6A51-4108-AA02-DFA0A04FC94B}">
+                                  <ma14:wrappingTextBoxFlag xmlns:ma14="http://schemas.microsoft.com/office/mac/drawingml/2011/main"/>
+                                </a:ext>
+                              </a:extLst>
+                            </wps:spPr>
+                            <wps:style>
+                              <a:lnRef idx="0">
+                                <a:schemeClr val="accent1"/>
+                              </a:lnRef>
+                              <a:fillRef idx="0">
+                                <a:schemeClr val="accent1"/>
+                              </a:fillRef>
+                              <a:effectRef idx="0">
+                                <a:schemeClr val="accent1"/>
+                              </a:effectRef>
+                              <a:fontRef idx="minor">
+                                <a:schemeClr val="dk1"/>
+                              </a:fontRef>
+                            </wps:style>
+                            <wps:txbx>
+                              <w:txbxContent>
+                                <w:p>
+                                  <w:r>
+                                    <w:t>pipe</w:t>
+                                  </w:r>
+                                </w:p>
+                              </w:txbxContent>
+                            </wps:txbx>
+                            <wps:bodyPr rot="0" spcFirstLastPara="0" vertOverflow="overflow" horzOverflow="overflow" vert="horz" wrap="square" lIns="91440" tIns="45720" rIns="91440" bIns="45720" numCol="1" spcCol="0" rtlCol="0" fromWordArt="0" anchor="t" anchorCtr="0" forceAA="0" compatLnSpc="1">
+                              <a:prstTxWarp prst="textNoShape">
+                                <a:avLst/>
+                              </a:prstTxWarp>
+                              <a:noAutofit/>
+                            </wps:bodyPr>
+                          </wps:wsp>
+                        </wpg:grpSp>
+                      </wpg:grpSp>
+                      <wps:wsp>
+                        <wps:cNvPr id="76" name="Text Box 76"/>
+                        <wps:cNvSpPr txBox="1"/>
+                        <wps:spPr>
+                          <a:xfrm>
+                            <a:off x="342900" y="316230"/>
+                            <a:ext cx="308610" cy="228600"/>
+                          </a:xfrm>
+                          <a:prstGeom prst="rect">
+                            <a:avLst/>
+                          </a:prstGeom>
+                          <a:noFill/>
+                          <a:ln>
                             <a:noFill/>
-                            <a:ln>
-                              <a:noFill/>
-                            </a:ln>
-                            <a:effectLst/>
-                            <a:extLst>
-                              <a:ext uri="{C572A759-6A51-4108-AA02-DFA0A04FC94B}">
-                                <ma14:wrappingTextBoxFlag xmlns:ma14="http://schemas.microsoft.com/office/mac/drawingml/2011/main"/>
-                              </a:ext>
-                            </a:extLst>
-                          </wps:spPr>
-                          <wps:style>
-                            <a:lnRef idx="0">
-                              <a:schemeClr val="accent1"/>
-                            </a:lnRef>
-                            <a:fillRef idx="0">
-                              <a:schemeClr val="accent1"/>
-                            </a:fillRef>
-                            <a:effectRef idx="0">
-                              <a:schemeClr val="accent1"/>
-                            </a:effectRef>
-                            <a:fontRef idx="minor">
-                              <a:schemeClr val="dk1"/>
-                            </a:fontRef>
-                          </wps:style>
-                          <wps:txbx>
-                            <w:txbxContent>
-                              <w:p>
-                                <w:pPr>
-                                  <w:rPr>
-                                    <w:b/>
-                                  </w:rPr>
-                                </w:pPr>
-                                <w:r>
-                                  <w:rPr>
-                                    <w:b/>
-                                  </w:rPr>
-                                  <w:t>+</w:t>
-                                </w:r>
-                              </w:p>
-                            </w:txbxContent>
-                          </wps:txbx>
-                          <wps:bodyPr rot="0" spcFirstLastPara="0" vertOverflow="overflow" horzOverflow="overflow" vert="horz" wrap="square" lIns="91440" tIns="45720" rIns="91440" bIns="45720" numCol="1" spcCol="0" rtlCol="0" fromWordArt="0" anchor="t" anchorCtr="0" forceAA="0" compatLnSpc="1">
-                            <a:prstTxWarp prst="textNoShape">
-                              <a:avLst/>
-                            </a:prstTxWarp>
-                            <a:noAutofit/>
-                          </wps:bodyPr>
-                        </wps:wsp>
-                        <wps:wsp>
-                          <wps:cNvPr id="66" name="Text Box 66"/>
-                          <wps:cNvSpPr txBox="1"/>
-                          <wps:spPr>
-                            <a:xfrm>
-                              <a:off x="2514600" y="172720"/>
-                              <a:ext cx="457200" cy="284480"/>
-                            </a:xfrm>
-                            <a:prstGeom prst="rect">
-                              <a:avLst/>
-                            </a:prstGeom>
+                          </a:ln>
+                          <a:effectLst/>
+                          <a:extLst>
+                            <a:ext uri="{C572A759-6A51-4108-AA02-DFA0A04FC94B}">
+                              <ma14:wrappingTextBoxFlag xmlns:ma14="http://schemas.microsoft.com/office/mac/drawingml/2011/main"/>
+                            </a:ext>
+                          </a:extLst>
+                        </wps:spPr>
+                        <wps:style>
+                          <a:lnRef idx="0">
+                            <a:schemeClr val="accent1"/>
+                          </a:lnRef>
+                          <a:fillRef idx="0">
+                            <a:schemeClr val="accent1"/>
+                          </a:fillRef>
+                          <a:effectRef idx="0">
+                            <a:schemeClr val="accent1"/>
+                          </a:effectRef>
+                          <a:fontRef idx="minor">
+                            <a:schemeClr val="dk1"/>
+                          </a:fontRef>
+                        </wps:style>
+                        <wps:txbx>
+                          <w:txbxContent>
+                            <w:p>
+                              <w:r>
+                                <w:t>s1</w:t>
+                              </w:r>
+                            </w:p>
+                          </w:txbxContent>
+                        </wps:txbx>
+                        <wps:bodyPr rot="0" spcFirstLastPara="0" vertOverflow="overflow" horzOverflow="overflow" vert="horz" wrap="none" lIns="91440" tIns="45720" rIns="91440" bIns="45720" numCol="1" spcCol="0" rtlCol="0" fromWordArt="0" anchor="t" anchorCtr="0" forceAA="0" compatLnSpc="1">
+                          <a:prstTxWarp prst="textNoShape">
+                            <a:avLst/>
+                          </a:prstTxWarp>
+                          <a:noAutofit/>
+                        </wps:bodyPr>
+                      </wps:wsp>
+                      <wps:wsp>
+                        <wps:cNvPr id="78" name="Text Box 78"/>
+                        <wps:cNvSpPr txBox="1"/>
+                        <wps:spPr>
+                          <a:xfrm>
+                            <a:off x="1714500" y="316230"/>
+                            <a:ext cx="308610" cy="228600"/>
+                          </a:xfrm>
+                          <a:prstGeom prst="rect">
+                            <a:avLst/>
+                          </a:prstGeom>
+                          <a:noFill/>
+                          <a:ln>
                             <a:noFill/>
-                            <a:ln>
-                              <a:noFill/>
-                            </a:ln>
-                            <a:effectLst/>
-                            <a:extLst>
-                              <a:ext uri="{C572A759-6A51-4108-AA02-DFA0A04FC94B}">
-                                <ma14:wrappingTextBoxFlag xmlns:ma14="http://schemas.microsoft.com/office/mac/drawingml/2011/main"/>
-                              </a:ext>
-                            </a:extLst>
-                          </wps:spPr>
-                          <wps:style>
-                            <a:lnRef idx="0">
-                              <a:schemeClr val="accent1"/>
-                            </a:lnRef>
-                            <a:fillRef idx="0">
-                              <a:schemeClr val="accent1"/>
-                            </a:fillRef>
-                            <a:effectRef idx="0">
-                              <a:schemeClr val="accent1"/>
-                            </a:effectRef>
-                            <a:fontRef idx="minor">
-                              <a:schemeClr val="dk1"/>
-                            </a:fontRef>
-                          </wps:style>
-                          <wps:txbx>
-                            <w:txbxContent>
-                              <w:p>
-                                <w:r>
-                                  <w:t>join</w:t>
-                                </w:r>
-                              </w:p>
-                            </w:txbxContent>
-                          </wps:txbx>
-                          <wps:bodyPr rot="0" spcFirstLastPara="0" vertOverflow="overflow" horzOverflow="overflow" vert="horz" wrap="square" lIns="91440" tIns="45720" rIns="91440" bIns="45720" numCol="1" spcCol="0" rtlCol="0" fromWordArt="0" anchor="t" anchorCtr="0" forceAA="0" compatLnSpc="1">
-                            <a:prstTxWarp prst="textNoShape">
-                              <a:avLst/>
-                            </a:prstTxWarp>
-                            <a:noAutofit/>
-                          </wps:bodyPr>
-                        </wps:wsp>
-                        <wps:wsp>
-                          <wps:cNvPr id="67" name="Text Box 67"/>
-                          <wps:cNvSpPr txBox="1"/>
-                          <wps:spPr>
-                            <a:xfrm>
-                              <a:off x="2514600" y="1087120"/>
-                              <a:ext cx="457200" cy="284480"/>
-                            </a:xfrm>
-                            <a:prstGeom prst="rect">
-                              <a:avLst/>
-                            </a:prstGeom>
+                          </a:ln>
+                          <a:effectLst/>
+                          <a:extLst>
+                            <a:ext uri="{C572A759-6A51-4108-AA02-DFA0A04FC94B}">
+                              <ma14:wrappingTextBoxFlag xmlns:ma14="http://schemas.microsoft.com/office/mac/drawingml/2011/main"/>
+                            </a:ext>
+                          </a:extLst>
+                        </wps:spPr>
+                        <wps:style>
+                          <a:lnRef idx="0">
+                            <a:schemeClr val="accent1"/>
+                          </a:lnRef>
+                          <a:fillRef idx="0">
+                            <a:schemeClr val="accent1"/>
+                          </a:fillRef>
+                          <a:effectRef idx="0">
+                            <a:schemeClr val="accent1"/>
+                          </a:effectRef>
+                          <a:fontRef idx="minor">
+                            <a:schemeClr val="dk1"/>
+                          </a:fontRef>
+                        </wps:style>
+                        <wps:txbx>
+                          <w:txbxContent>
+                            <w:p>
+                              <w:r>
+                                <w:t>s2</w:t>
+                              </w:r>
+                            </w:p>
+                          </w:txbxContent>
+                        </wps:txbx>
+                        <wps:bodyPr rot="0" spcFirstLastPara="0" vertOverflow="overflow" horzOverflow="overflow" vert="horz" wrap="none" lIns="91440" tIns="45720" rIns="91440" bIns="45720" numCol="1" spcCol="0" rtlCol="0" fromWordArt="0" anchor="t" anchorCtr="0" forceAA="0" compatLnSpc="1">
+                          <a:prstTxWarp prst="textNoShape">
+                            <a:avLst/>
+                          </a:prstTxWarp>
+                          <a:noAutofit/>
+                        </wps:bodyPr>
+                      </wps:wsp>
+                      <wps:wsp>
+                        <wps:cNvPr id="79" name="Text Box 79"/>
+                        <wps:cNvSpPr txBox="1"/>
+                        <wps:spPr>
+                          <a:xfrm>
+                            <a:off x="1714500" y="887730"/>
+                            <a:ext cx="308610" cy="228600"/>
+                          </a:xfrm>
+                          <a:prstGeom prst="rect">
+                            <a:avLst/>
+                          </a:prstGeom>
+                          <a:noFill/>
+                          <a:ln>
                             <a:noFill/>
-                            <a:ln>
-                              <a:noFill/>
-                            </a:ln>
-                            <a:effectLst/>
-                            <a:extLst>
-                              <a:ext uri="{C572A759-6A51-4108-AA02-DFA0A04FC94B}">
-                                <ma14:wrappingTextBoxFlag xmlns:ma14="http://schemas.microsoft.com/office/mac/drawingml/2011/main"/>
-                              </a:ext>
-                            </a:extLst>
-                          </wps:spPr>
-                          <wps:style>
-                            <a:lnRef idx="0">
-                              <a:schemeClr val="accent1"/>
-                            </a:lnRef>
-                            <a:fillRef idx="0">
-                              <a:schemeClr val="accent1"/>
-                            </a:fillRef>
-                            <a:effectRef idx="0">
-                              <a:schemeClr val="accent1"/>
-                            </a:effectRef>
-                            <a:fontRef idx="minor">
-                              <a:schemeClr val="dk1"/>
-                            </a:fontRef>
-                          </wps:style>
-                          <wps:txbx>
-                            <w:txbxContent>
-                              <w:p>
-                                <w:r>
-                                  <w:t>join</w:t>
-                                </w:r>
-                              </w:p>
-                            </w:txbxContent>
-                          </wps:txbx>
-                          <wps:bodyPr rot="0" spcFirstLastPara="0" vertOverflow="overflow" horzOverflow="overflow" vert="horz" wrap="square" lIns="91440" tIns="45720" rIns="91440" bIns="45720" numCol="1" spcCol="0" rtlCol="0" fromWordArt="0" anchor="t" anchorCtr="0" forceAA="0" compatLnSpc="1">
-                            <a:prstTxWarp prst="textNoShape">
-                              <a:avLst/>
-                            </a:prstTxWarp>
-                            <a:noAutofit/>
-                          </wps:bodyPr>
-                        </wps:wsp>
-                        <wps:wsp>
-                          <wps:cNvPr id="68" name="Text Box 68"/>
-                          <wps:cNvSpPr txBox="1"/>
-                          <wps:spPr>
-                            <a:xfrm>
-                              <a:off x="3771900" y="457200"/>
-                              <a:ext cx="457200" cy="284480"/>
-                            </a:xfrm>
-                            <a:prstGeom prst="rect">
-                              <a:avLst/>
-                            </a:prstGeom>
+                          </a:ln>
+                          <a:effectLst/>
+                          <a:extLst>
+                            <a:ext uri="{C572A759-6A51-4108-AA02-DFA0A04FC94B}">
+                              <ma14:wrappingTextBoxFlag xmlns:ma14="http://schemas.microsoft.com/office/mac/drawingml/2011/main"/>
+                            </a:ext>
+                          </a:extLst>
+                        </wps:spPr>
+                        <wps:style>
+                          <a:lnRef idx="0">
+                            <a:schemeClr val="accent1"/>
+                          </a:lnRef>
+                          <a:fillRef idx="0">
+                            <a:schemeClr val="accent1"/>
+                          </a:fillRef>
+                          <a:effectRef idx="0">
+                            <a:schemeClr val="accent1"/>
+                          </a:effectRef>
+                          <a:fontRef idx="minor">
+                            <a:schemeClr val="dk1"/>
+                          </a:fontRef>
+                        </wps:style>
+                        <wps:txbx>
+                          <w:txbxContent>
+                            <w:p>
+                              <w:r>
+                                <w:t>s3</w:t>
+                              </w:r>
+                            </w:p>
+                          </w:txbxContent>
+                        </wps:txbx>
+                        <wps:bodyPr rot="0" spcFirstLastPara="0" vertOverflow="overflow" horzOverflow="overflow" vert="horz" wrap="none" lIns="91440" tIns="45720" rIns="91440" bIns="45720" numCol="1" spcCol="0" rtlCol="0" fromWordArt="0" anchor="t" anchorCtr="0" forceAA="0" compatLnSpc="1">
+                          <a:prstTxWarp prst="textNoShape">
+                            <a:avLst/>
+                          </a:prstTxWarp>
+                          <a:noAutofit/>
+                        </wps:bodyPr>
+                      </wps:wsp>
+                      <wps:wsp>
+                        <wps:cNvPr id="80" name="Text Box 80"/>
+                        <wps:cNvSpPr txBox="1"/>
+                        <wps:spPr>
+                          <a:xfrm>
+                            <a:off x="3086100" y="316230"/>
+                            <a:ext cx="308610" cy="228600"/>
+                          </a:xfrm>
+                          <a:prstGeom prst="rect">
+                            <a:avLst/>
+                          </a:prstGeom>
+                          <a:noFill/>
+                          <a:ln>
                             <a:noFill/>
-                            <a:ln>
-                              <a:noFill/>
-                            </a:ln>
-                            <a:effectLst/>
-                            <a:extLst>
-                              <a:ext uri="{C572A759-6A51-4108-AA02-DFA0A04FC94B}">
-                                <ma14:wrappingTextBoxFlag xmlns:ma14="http://schemas.microsoft.com/office/mac/drawingml/2011/main"/>
-                              </a:ext>
-                            </a:extLst>
-                          </wps:spPr>
-                          <wps:style>
-                            <a:lnRef idx="0">
-                              <a:schemeClr val="accent1"/>
-                            </a:lnRef>
-                            <a:fillRef idx="0">
-                              <a:schemeClr val="accent1"/>
-                            </a:fillRef>
-                            <a:effectRef idx="0">
-                              <a:schemeClr val="accent1"/>
-                            </a:effectRef>
-                            <a:fontRef idx="minor">
-                              <a:schemeClr val="dk1"/>
-                            </a:fontRef>
-                          </wps:style>
-                          <wps:txbx>
-                            <w:txbxContent>
-                              <w:p>
-                                <w:r>
-                                  <w:t>pipe</w:t>
-                                </w:r>
-                              </w:p>
-                            </w:txbxContent>
-                          </wps:txbx>
-                          <wps:bodyPr rot="0" spcFirstLastPara="0" vertOverflow="overflow" horzOverflow="overflow" vert="horz" wrap="square" lIns="91440" tIns="45720" rIns="91440" bIns="45720" numCol="1" spcCol="0" rtlCol="0" fromWordArt="0" anchor="t" anchorCtr="0" forceAA="0" compatLnSpc="1">
-                            <a:prstTxWarp prst="textNoShape">
-                              <a:avLst/>
-                            </a:prstTxWarp>
-                            <a:noAutofit/>
-                          </wps:bodyPr>
-                        </wps:wsp>
-                      </wpg:grpSp>
+                          </a:ln>
+                          <a:effectLst/>
+                          <a:extLst>
+                            <a:ext uri="{C572A759-6A51-4108-AA02-DFA0A04FC94B}">
+                              <ma14:wrappingTextBoxFlag xmlns:ma14="http://schemas.microsoft.com/office/mac/drawingml/2011/main"/>
+                            </a:ext>
+                          </a:extLst>
+                        </wps:spPr>
+                        <wps:style>
+                          <a:lnRef idx="0">
+                            <a:schemeClr val="accent1"/>
+                          </a:lnRef>
+                          <a:fillRef idx="0">
+                            <a:schemeClr val="accent1"/>
+                          </a:fillRef>
+                          <a:effectRef idx="0">
+                            <a:schemeClr val="accent1"/>
+                          </a:effectRef>
+                          <a:fontRef idx="minor">
+                            <a:schemeClr val="dk1"/>
+                          </a:fontRef>
+                        </wps:style>
+                        <wps:txbx>
+                          <w:txbxContent>
+                            <w:p>
+                              <w:r>
+                                <w:t>s4</w:t>
+                              </w:r>
+                            </w:p>
+                          </w:txbxContent>
+                        </wps:txbx>
+                        <wps:bodyPr rot="0" spcFirstLastPara="0" vertOverflow="overflow" horzOverflow="overflow" vert="horz" wrap="none" lIns="91440" tIns="45720" rIns="91440" bIns="45720" numCol="1" spcCol="0" rtlCol="0" fromWordArt="0" anchor="t" anchorCtr="0" forceAA="0" compatLnSpc="1">
+                          <a:prstTxWarp prst="textNoShape">
+                            <a:avLst/>
+                          </a:prstTxWarp>
+                          <a:noAutofit/>
+                        </wps:bodyPr>
+                      </wps:wsp>
+                      <wps:wsp>
+                        <wps:cNvPr id="82" name="Text Box 82"/>
+                        <wps:cNvSpPr txBox="1"/>
+                        <wps:spPr>
+                          <a:xfrm>
+                            <a:off x="4572000" y="316230"/>
+                            <a:ext cx="308610" cy="228600"/>
+                          </a:xfrm>
+                          <a:prstGeom prst="rect">
+                            <a:avLst/>
+                          </a:prstGeom>
+                          <a:noFill/>
+                          <a:ln>
+                            <a:noFill/>
+                          </a:ln>
+                          <a:effectLst/>
+                          <a:extLst>
+                            <a:ext uri="{C572A759-6A51-4108-AA02-DFA0A04FC94B}">
+                              <ma14:wrappingTextBoxFlag xmlns:ma14="http://schemas.microsoft.com/office/mac/drawingml/2011/main"/>
+                            </a:ext>
+                          </a:extLst>
+                        </wps:spPr>
+                        <wps:style>
+                          <a:lnRef idx="0">
+                            <a:schemeClr val="accent1"/>
+                          </a:lnRef>
+                          <a:fillRef idx="0">
+                            <a:schemeClr val="accent1"/>
+                          </a:fillRef>
+                          <a:effectRef idx="0">
+                            <a:schemeClr val="accent1"/>
+                          </a:effectRef>
+                          <a:fontRef idx="minor">
+                            <a:schemeClr val="dk1"/>
+                          </a:fontRef>
+                        </wps:style>
+                        <wps:txbx>
+                          <w:txbxContent>
+                            <w:p>
+                              <w:r>
+                                <w:t>s5</w:t>
+                              </w:r>
+                            </w:p>
+                          </w:txbxContent>
+                        </wps:txbx>
+                        <wps:bodyPr rot="0" spcFirstLastPara="0" vertOverflow="overflow" horzOverflow="overflow" vert="horz" wrap="none" lIns="91440" tIns="45720" rIns="91440" bIns="45720" numCol="1" spcCol="0" rtlCol="0" fromWordArt="0" anchor="t" anchorCtr="0" forceAA="0" compatLnSpc="1">
+                          <a:prstTxWarp prst="textNoShape">
+                            <a:avLst/>
+                          </a:prstTxWarp>
+                          <a:noAutofit/>
+                        </wps:bodyPr>
+                      </wps:wsp>
                     </wpg:wgp>
                   </a:graphicData>
                 </a:graphic>
@@ -11827,275 +12192,332 @@
           </mc:Choice>
           <mc:Fallback>
             <w:pict>
-              <v:group id="Group 70" o:spid="_x0000_s1074" style="position:absolute;left:0;text-align:left;margin-left:63pt;margin-top:-35.95pt;width:414pt;height:140.7pt;z-index:251727872" coordsize="5257800,1786890" o:gfxdata="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">
-                <v:shape id="Text Box 62" o:spid="_x0000_s1075" type="#_x0000_t202" style="position:absolute;left:1257300;top:1535430;width:2857500;height:251460;visibility:visible;mso-wrap-style:square;v-text-anchor:top" o:gfxdata="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" filled="f" stroked="f">
+              <v:group id="Group 83" o:spid="_x0000_s1074" style="position:absolute;left:0;text-align:left;margin-left:27pt;margin-top:2.1pt;width:414pt;height:140.7pt;z-index:251739136" coordsize="5257800,1786890" o:gfxdata="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">
+                <v:group id="Group 70" o:spid="_x0000_s1075" style="position:absolute;width:5257800;height:1786890" coordsize="5257800,1786890" o:gfxdata="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">
+                  <v:shape id="Text Box 62" o:spid="_x0000_s1076" type="#_x0000_t202" style="position:absolute;left:1257300;top:1535430;width:2857500;height:251460;visibility:visible;mso-wrap-style:square;v-text-anchor:top" o:gfxdata="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" filled="f" stroked="f">
+                    <v:textbox>
+                      <w:txbxContent>
+                        <w:p>
+                          <w:pPr>
+                            <w:jc w:val="center"/>
+                            <w:rPr>
+                              <w:rFonts w:ascii="Times" w:hAnsi="Times"/>
+                              <w:i/>
+                              <w:sz w:val="20"/>
+                              <w:szCs w:val="20"/>
+                            </w:rPr>
+                          </w:pPr>
+                          <w:r>
+                            <w:rPr>
+                              <w:rFonts w:ascii="Times" w:hAnsi="Times"/>
+                              <w:i/>
+                              <w:sz w:val="20"/>
+                              <w:szCs w:val="20"/>
+                            </w:rPr>
+                            <w:t xml:space="preserve">Fig </w:t>
+                          </w:r>
+                          <w:r>
+                            <w:rPr>
+                              <w:rFonts w:ascii="Times" w:hAnsi="Times"/>
+                              <w:i/>
+                              <w:sz w:val="20"/>
+                              <w:szCs w:val="20"/>
+                            </w:rPr>
+                            <w:t>5</w:t>
+                          </w:r>
+                          <w:r>
+                            <w:rPr>
+                              <w:rFonts w:ascii="Times" w:hAnsi="Times"/>
+                              <w:i/>
+                              <w:sz w:val="20"/>
+                              <w:szCs w:val="20"/>
+                            </w:rPr>
+                            <w:t xml:space="preserve">: </w:t>
+                          </w:r>
+                          <w:r>
+                            <w:rPr>
+                              <w:rFonts w:ascii="Times" w:hAnsi="Times"/>
+                              <w:i/>
+                              <w:sz w:val="20"/>
+                              <w:szCs w:val="20"/>
+                            </w:rPr>
+                            <w:t xml:space="preserve">Executable Pipe </w:t>
+                          </w:r>
+                          <w:r>
+                            <w:rPr>
+                              <w:rFonts w:ascii="Times" w:hAnsi="Times"/>
+                              <w:i/>
+                              <w:sz w:val="20"/>
+                              <w:szCs w:val="20"/>
+                            </w:rPr>
+                            <w:t>shown as a tree.</w:t>
+                          </w:r>
+                        </w:p>
+                      </w:txbxContent>
+                    </v:textbox>
+                  </v:shape>
+                  <v:group id="Group 69" o:spid="_x0000_s1077" style="position:absolute;width:5257800;height:1428750" coordsize="5257800,1428750" o:gfxdata="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">
+                    <v:group id="Group 61" o:spid="_x0000_s1078" style="position:absolute;width:5257800;height:1428750" coordsize="5257800,1428750" o:gfxdata="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">
+                      <v:roundrect id="Rounded Rectangle 51" o:spid="_x0000_s1079" style="position:absolute;top:571500;width:1028700;height:342900;visibility:visible;mso-wrap-style:square;v-text-anchor:middle" arcsize="10923f" o:gfxdata="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" fillcolor="#254163 [1636]" strokecolor="#4579b8 [3044]">
+                        <v:fill color2="#4477b6 [3012]" rotate="t" colors="0 #2c5d98;52429f #3c7bc7;1 #3a7ccb" type="gradient">
+                          <o:fill v:ext="view" type="gradientUnscaled"/>
+                        </v:fill>
+                        <v:shadow on="t" opacity="22937f" mv:blur="40000f" origin=",.5" offset="0,23000emu"/>
+                        <v:textbox>
+                          <w:txbxContent>
+                            <w:p>
+                              <w:pPr>
+                                <w:jc w:val="center"/>
+                              </w:pPr>
+                              <w:r>
+                                <w:t>vm</w:t>
+                              </w:r>
+                              <w:r>
+                                <w:t>()</w:t>
+                              </w:r>
+                            </w:p>
+                          </w:txbxContent>
+                        </v:textbox>
+                      </v:roundrect>
+                      <v:roundrect id="Rounded Rectangle 52" o:spid="_x0000_s1080" style="position:absolute;left:1371600;width:1028700;height:342900;visibility:visible;mso-wrap-style:square;v-text-anchor:middle" arcsize="10923f" o:gfxdata="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" fillcolor="#254163 [1636]" strokecolor="#4579b8 [3044]">
+                        <v:fill color2="#4477b6 [3012]" rotate="t" colors="0 #2c5d98;52429f #3c7bc7;1 #3a7ccb" type="gradient">
+                          <o:fill v:ext="view" type="gradientUnscaled"/>
+                        </v:fill>
+                        <v:shadow on="t" opacity="22937f" mv:blur="40000f" origin=",.5" offset="0,23000emu"/>
+                        <v:textbox>
+                          <w:txbxContent>
+                            <w:p>
+                              <w:pPr>
+                                <w:jc w:val="center"/>
+                              </w:pPr>
+                              <w:r>
+                                <w:t>event_id</w:t>
+                              </w:r>
+                              <w:r>
+                                <w:t>()</w:t>
+                              </w:r>
+                            </w:p>
+                          </w:txbxContent>
+                        </v:textbox>
+                      </v:roundrect>
+                      <v:roundrect id="Rounded Rectangle 53" o:spid="_x0000_s1081" style="position:absolute;left:1377950;top:1085850;width:1028700;height:342900;visibility:visible;mso-wrap-style:square;v-text-anchor:middle" arcsize="10923f" o:gfxdata="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" fillcolor="#254163 [1636]" strokecolor="#4579b8 [3044]">
+                        <v:fill color2="#4477b6 [3012]" rotate="t" colors="0 #2c5d98;52429f #3c7bc7;1 #3a7ccb" type="gradient">
+                          <o:fill v:ext="view" type="gradientUnscaled"/>
+                        </v:fill>
+                        <v:shadow on="t" opacity="22937f" mv:blur="40000f" origin=",.5" offset="0,23000emu"/>
+                        <v:textbox>
+                          <w:txbxContent>
+                            <w:p>
+                              <w:pPr>
+                                <w:jc w:val="center"/>
+                              </w:pPr>
+                              <w:r>
+                                <w:t>event_id</w:t>
+                              </w:r>
+                              <w:r>
+                                <w:t>()</w:t>
+                              </w:r>
+                            </w:p>
+                            <w:p>
+                              <w:pPr>
+                                <w:jc w:val="center"/>
+                              </w:pPr>
+                            </w:p>
+                          </w:txbxContent>
+                        </v:textbox>
+                      </v:roundrect>
+                      <v:roundrect id="Rounded Rectangle 54" o:spid="_x0000_s1082" style="position:absolute;left:2743200;top:571500;width:1028700;height:342900;visibility:visible;mso-wrap-style:square;v-text-anchor:middle" arcsize="10923f" o:gfxdata="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" fillcolor="#254163 [1636]" strokecolor="#4579b8 [3044]">
+                        <v:fill color2="#4477b6 [3012]" rotate="t" colors="0 #2c5d98;52429f #3c7bc7;1 #3a7ccb" type="gradient">
+                          <o:fill v:ext="view" type="gradientUnscaled"/>
+                        </v:fill>
+                        <v:shadow on="t" opacity="22937f" mv:blur="40000f" origin=",.5" offset="0,23000emu"/>
+                        <v:textbox>
+                          <w:txbxContent>
+                            <w:p>
+                              <w:pPr>
+                                <w:jc w:val="center"/>
+                              </w:pPr>
+                              <w:r>
+                                <w:t>wait_time</w:t>
+                              </w:r>
+                              <w:r>
+                                <w:t>()</w:t>
+                              </w:r>
+                            </w:p>
+                          </w:txbxContent>
+                        </v:textbox>
+                      </v:roundrect>
+                      <v:roundrect id="Rounded Rectangle 55" o:spid="_x0000_s1083" style="position:absolute;left:4229100;top:571500;width:1028700;height:342900;visibility:visible;mso-wrap-style:square;v-text-anchor:middle" arcsize="10923f" o:gfxdata="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" fillcolor="#254163 [1636]" strokecolor="#4579b8 [3044]">
+                        <v:fill color2="#4477b6 [3012]" rotate="t" colors="0 #2c5d98;52429f #3c7bc7;1 #3a7ccb" type="gradient">
+                          <o:fill v:ext="view" type="gradientUnscaled"/>
+                        </v:fill>
+                        <v:shadow on="t" opacity="22937f" mv:blur="40000f" origin=",.5" offset="0,23000emu"/>
+                        <v:textbox>
+                          <w:txbxContent>
+                            <w:p>
+                              <w:pPr>
+                                <w:jc w:val="center"/>
+                              </w:pPr>
+                              <w:r>
+                                <w:t>average()</w:t>
+                              </w:r>
+                            </w:p>
+                          </w:txbxContent>
+                        </v:textbox>
+                      </v:roundrect>
+                      <v:shapetype id="_x0000_t32" coordsize="21600,21600" o:spt="32" o:oned="t" path="m0,0l21600,21600e" filled="f">
+                        <v:path arrowok="t" fillok="f" o:connecttype="none"/>
+                        <o:lock v:ext="edit" shapetype="t"/>
+                      </v:shapetype>
+                      <v:shape id="Straight Arrow Connector 56" o:spid="_x0000_s1084" type="#_x0000_t32" style="position:absolute;left:1028700;top:342900;width:342900;height:228600;flip:y;visibility:visible;mso-wrap-style:square" o:connectortype="straight" o:gfxdata="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" strokecolor="#4f81bd [3204]" strokeweight="2pt">
+                        <v:stroke endarrow="open"/>
+                        <v:shadow on="t" opacity="24903f" mv:blur="40000f" origin=",.5" offset="0,20000emu"/>
+                      </v:shape>
+                      <v:shape id="Straight Arrow Connector 57" o:spid="_x0000_s1085" type="#_x0000_t32" style="position:absolute;left:1028700;top:914400;width:342900;height:228600;visibility:visible;mso-wrap-style:square" o:connectortype="straight" o:gfxdata="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" strokecolor="#4f81bd [3204]" strokeweight="2pt">
+                        <v:stroke endarrow="open"/>
+                        <v:shadow on="t" opacity="24903f" mv:blur="40000f" origin=",.5" offset="0,20000emu"/>
+                      </v:shape>
+                      <v:shape id="Straight Arrow Connector 58" o:spid="_x0000_s1086" type="#_x0000_t32" style="position:absolute;left:2400300;top:342900;width:342900;height:228600;visibility:visible;mso-wrap-style:square" o:connectortype="straight" o:gfxdata="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" strokecolor="#4f81bd [3204]" strokeweight="2pt">
+                        <v:stroke endarrow="open"/>
+                        <v:shadow on="t" opacity="24903f" mv:blur="40000f" origin=",.5" offset="0,20000emu"/>
+                      </v:shape>
+                      <v:shape id="Straight Arrow Connector 59" o:spid="_x0000_s1087" type="#_x0000_t32" style="position:absolute;left:2427605;top:907415;width:326813;height:236432;flip:y;visibility:visible;mso-wrap-style:square" o:connectortype="straight" o:gfxdata="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" strokecolor="#4f81bd [3204]" strokeweight="2pt">
+                        <v:stroke endarrow="open"/>
+                        <v:shadow on="t" opacity="24903f" mv:blur="40000f" origin=",.5" offset="0,20000emu"/>
+                      </v:shape>
+                      <v:shape id="Straight Arrow Connector 60" o:spid="_x0000_s1088" type="#_x0000_t32" style="position:absolute;left:3789680;top:728980;width:431800;height:0;visibility:visible;mso-wrap-style:square" o:connectortype="straight" o:gfxdata="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" strokecolor="#4f81bd [3204]" strokeweight="2pt">
+                        <v:stroke endarrow="open"/>
+                        <v:shadow on="t" opacity="24903f" mv:blur="40000f" origin=",.5" offset="0,20000emu"/>
+                      </v:shape>
+                    </v:group>
+                    <v:shape id="Text Box 63" o:spid="_x0000_s1089" type="#_x0000_t202" style="position:absolute;left:914400;top:228600;width:342900;height:228600;visibility:visible;mso-wrap-style:square;v-text-anchor:top" o:gfxdata="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" filled="f" stroked="f">
+                      <v:textbox>
+                        <w:txbxContent>
+                          <w:p>
+                            <w:pPr>
+                              <w:rPr>
+                                <w:b/>
+                              </w:rPr>
+                            </w:pPr>
+                            <w:r>
+                              <w:rPr>
+                                <w:b/>
+                              </w:rPr>
+                              <w:t>+</w:t>
+                            </w:r>
+                          </w:p>
+                        </w:txbxContent>
+                      </v:textbox>
+                    </v:shape>
+                    <v:shape id="Text Box 64" o:spid="_x0000_s1090" type="#_x0000_t202" style="position:absolute;left:914400;top:1028700;width:342900;height:228600;visibility:visible;mso-wrap-style:square;v-text-anchor:top" o:gfxdata="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" filled="f" stroked="f">
+                      <v:textbox>
+                        <w:txbxContent>
+                          <w:p>
+                            <w:pPr>
+                              <w:rPr>
+                                <w:b/>
+                              </w:rPr>
+                            </w:pPr>
+                            <w:r>
+                              <w:rPr>
+                                <w:b/>
+                              </w:rPr>
+                              <w:t>+</w:t>
+                            </w:r>
+                          </w:p>
+                        </w:txbxContent>
+                      </v:textbox>
+                    </v:shape>
+                    <v:shape id="Text Box 66" o:spid="_x0000_s1091" type="#_x0000_t202" style="position:absolute;left:2514600;top:172720;width:457200;height:284480;visibility:visible;mso-wrap-style:square;v-text-anchor:top" o:gfxdata="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" filled="f" stroked="f">
+                      <v:textbox>
+                        <w:txbxContent>
+                          <w:p>
+                            <w:r>
+                              <w:t>join</w:t>
+                            </w:r>
+                          </w:p>
+                        </w:txbxContent>
+                      </v:textbox>
+                    </v:shape>
+                    <v:shape id="Text Box 67" o:spid="_x0000_s1092" type="#_x0000_t202" style="position:absolute;left:2514600;top:1087120;width:457200;height:284480;visibility:visible;mso-wrap-style:square;v-text-anchor:top" o:gfxdata="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" filled="f" stroked="f">
+                      <v:textbox>
+                        <w:txbxContent>
+                          <w:p>
+                            <w:r>
+                              <w:t>join</w:t>
+                            </w:r>
+                          </w:p>
+                        </w:txbxContent>
+                      </v:textbox>
+                    </v:shape>
+                    <v:shape id="Text Box 68" o:spid="_x0000_s1093" type="#_x0000_t202" style="position:absolute;left:3771900;top:457200;width:457200;height:284480;visibility:visible;mso-wrap-style:square;v-text-anchor:top" o:gfxdata="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" filled="f" stroked="f">
+                      <v:textbox>
+                        <w:txbxContent>
+                          <w:p>
+                            <w:r>
+                              <w:t>pipe</w:t>
+                            </w:r>
+                          </w:p>
+                        </w:txbxContent>
+                      </v:textbox>
+                    </v:shape>
+                  </v:group>
+                </v:group>
+                <v:shape id="Text Box 76" o:spid="_x0000_s1094" type="#_x0000_t202" style="position:absolute;left:342900;top:316230;width:308610;height:228600;visibility:visible;mso-wrap-style:none;v-text-anchor:top" o:gfxdata="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" filled="f" stroked="f">
                   <v:textbox>
                     <w:txbxContent>
                       <w:p>
-                        <w:pPr>
-                          <w:jc w:val="center"/>
-                          <w:rPr>
-                            <w:rFonts w:ascii="Times" w:hAnsi="Times"/>
-                            <w:i/>
-                            <w:sz w:val="20"/>
-                            <w:szCs w:val="20"/>
-                          </w:rPr>
-                        </w:pPr>
                         <w:r>
-                          <w:rPr>
-                            <w:rFonts w:ascii="Times" w:hAnsi="Times"/>
-                            <w:i/>
-                            <w:sz w:val="20"/>
-                            <w:szCs w:val="20"/>
-                          </w:rPr>
-                          <w:t xml:space="preserve">Fig </w:t>
-                        </w:r>
-                        <w:r>
-                          <w:rPr>
-                            <w:rFonts w:ascii="Times" w:hAnsi="Times"/>
-                            <w:i/>
-                            <w:sz w:val="20"/>
-                            <w:szCs w:val="20"/>
-                          </w:rPr>
-                          <w:t>5</w:t>
-                        </w:r>
-                        <w:r>
-                          <w:rPr>
-                            <w:rFonts w:ascii="Times" w:hAnsi="Times"/>
-                            <w:i/>
-                            <w:sz w:val="20"/>
-                            <w:szCs w:val="20"/>
-                          </w:rPr>
-                          <w:t xml:space="preserve">: </w:t>
-                        </w:r>
-                        <w:r>
-                          <w:rPr>
-                            <w:rFonts w:ascii="Times" w:hAnsi="Times"/>
-                            <w:i/>
-                            <w:sz w:val="20"/>
-                            <w:szCs w:val="20"/>
-                          </w:rPr>
-                          <w:t xml:space="preserve">Executable Pipe </w:t>
-                        </w:r>
-                        <w:r>
-                          <w:rPr>
-                            <w:rFonts w:ascii="Times" w:hAnsi="Times"/>
-                            <w:i/>
-                            <w:sz w:val="20"/>
-                            <w:szCs w:val="20"/>
-                          </w:rPr>
-                          <w:t>shown as a tree.</w:t>
+                          <w:t>s1</w:t>
                         </w:r>
                       </w:p>
                     </w:txbxContent>
                   </v:textbox>
                 </v:shape>
-                <v:group id="Group 69" o:spid="_x0000_s1076" style="position:absolute;width:5257800;height:1428750" coordsize="5257800,1428750" o:gfxdata="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">
-                  <v:group id="Group 61" o:spid="_x0000_s1077" style="position:absolute;width:5257800;height:1428750" coordsize="5257800,1428750" o:gfxdata="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">
-                    <v:roundrect id="Rounded Rectangle 51" o:spid="_x0000_s1078" style="position:absolute;top:571500;width:1028700;height:342900;visibility:visible;mso-wrap-style:square;v-text-anchor:middle" arcsize="10923f" o:gfxdata="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" fillcolor="#254163 [1636]" strokecolor="#4579b8 [3044]">
-                      <v:fill color2="#4477b6 [3012]" rotate="t" colors="0 #2c5d98;52429f #3c7bc7;1 #3a7ccb" type="gradient">
-                        <o:fill v:ext="view" type="gradientUnscaled"/>
-                      </v:fill>
-                      <v:shadow on="t" opacity="22937f" mv:blur="40000f" origin=",.5" offset="0,23000emu"/>
-                      <v:textbox>
-                        <w:txbxContent>
-                          <w:p>
-                            <w:pPr>
-                              <w:jc w:val="center"/>
-                            </w:pPr>
-                            <w:r>
-                              <w:t>vm</w:t>
-                            </w:r>
-                            <w:r>
-                              <w:t>()</w:t>
-                            </w:r>
-                          </w:p>
-                        </w:txbxContent>
-                      </v:textbox>
-                    </v:roundrect>
-                    <v:roundrect id="Rounded Rectangle 52" o:spid="_x0000_s1079" style="position:absolute;left:1371600;width:1028700;height:342900;visibility:visible;mso-wrap-style:square;v-text-anchor:middle" arcsize="10923f" o:gfxdata="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" fillcolor="#254163 [1636]" strokecolor="#4579b8 [3044]">
-                      <v:fill color2="#4477b6 [3012]" rotate="t" colors="0 #2c5d98;52429f #3c7bc7;1 #3a7ccb" type="gradient">
-                        <o:fill v:ext="view" type="gradientUnscaled"/>
-                      </v:fill>
-                      <v:shadow on="t" opacity="22937f" mv:blur="40000f" origin=",.5" offset="0,23000emu"/>
-                      <v:textbox>
-                        <w:txbxContent>
-                          <w:p>
-                            <w:pPr>
-                              <w:jc w:val="center"/>
-                            </w:pPr>
-                            <w:r>
-                              <w:t>event_id</w:t>
-                            </w:r>
-                            <w:r>
-                              <w:t>()</w:t>
-                            </w:r>
-                          </w:p>
-                        </w:txbxContent>
-                      </v:textbox>
-                    </v:roundrect>
-                    <v:roundrect id="Rounded Rectangle 53" o:spid="_x0000_s1080" style="position:absolute;left:1377950;top:1085850;width:1028700;height:342900;visibility:visible;mso-wrap-style:square;v-text-anchor:middle" arcsize="10923f" o:gfxdata="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" fillcolor="#254163 [1636]" strokecolor="#4579b8 [3044]">
-                      <v:fill color2="#4477b6 [3012]" rotate="t" colors="0 #2c5d98;52429f #3c7bc7;1 #3a7ccb" type="gradient">
-                        <o:fill v:ext="view" type="gradientUnscaled"/>
-                      </v:fill>
-                      <v:shadow on="t" opacity="22937f" mv:blur="40000f" origin=",.5" offset="0,23000emu"/>
-                      <v:textbox>
-                        <w:txbxContent>
-                          <w:p>
-                            <w:pPr>
-                              <w:jc w:val="center"/>
-                            </w:pPr>
-                            <w:r>
-                              <w:t>event_id</w:t>
-                            </w:r>
-                            <w:r>
-                              <w:t>()</w:t>
-                            </w:r>
-                          </w:p>
-                          <w:p>
-                            <w:pPr>
-                              <w:jc w:val="center"/>
-                            </w:pPr>
-                          </w:p>
-                        </w:txbxContent>
-                      </v:textbox>
-                    </v:roundrect>
-                    <v:roundrect id="Rounded Rectangle 54" o:spid="_x0000_s1081" style="position:absolute;left:2743200;top:571500;width:1028700;height:342900;visibility:visible;mso-wrap-style:square;v-text-anchor:middle" arcsize="10923f" o:gfxdata="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" fillcolor="#254163 [1636]" strokecolor="#4579b8 [3044]">
-                      <v:fill color2="#4477b6 [3012]" rotate="t" colors="0 #2c5d98;52429f #3c7bc7;1 #3a7ccb" type="gradient">
-                        <o:fill v:ext="view" type="gradientUnscaled"/>
-                      </v:fill>
-                      <v:shadow on="t" opacity="22937f" mv:blur="40000f" origin=",.5" offset="0,23000emu"/>
-                      <v:textbox>
-                        <w:txbxContent>
-                          <w:p>
-                            <w:pPr>
-                              <w:jc w:val="center"/>
-                            </w:pPr>
-                            <w:r>
-                              <w:t>wait_time</w:t>
-                            </w:r>
-                            <w:r>
-                              <w:t>()</w:t>
-                            </w:r>
-                          </w:p>
-                        </w:txbxContent>
-                      </v:textbox>
-                    </v:roundrect>
-                    <v:roundrect id="Rounded Rectangle 55" o:spid="_x0000_s1082" style="position:absolute;left:4229100;top:571500;width:1028700;height:342900;visibility:visible;mso-wrap-style:square;v-text-anchor:middle" arcsize="10923f" o:gfxdata="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" fillcolor="#254163 [1636]" strokecolor="#4579b8 [3044]">
-                      <v:fill color2="#4477b6 [3012]" rotate="t" colors="0 #2c5d98;52429f #3c7bc7;1 #3a7ccb" type="gradient">
-                        <o:fill v:ext="view" type="gradientUnscaled"/>
-                      </v:fill>
-                      <v:shadow on="t" opacity="22937f" mv:blur="40000f" origin=",.5" offset="0,23000emu"/>
-                      <v:textbox>
-                        <w:txbxContent>
-                          <w:p>
-                            <w:pPr>
-                              <w:jc w:val="center"/>
-                            </w:pPr>
-                            <w:r>
-                              <w:t>average()</w:t>
-                            </w:r>
-                          </w:p>
-                        </w:txbxContent>
-                      </v:textbox>
-                    </v:roundrect>
-                    <v:shapetype id="_x0000_t32" coordsize="21600,21600" o:spt="32" o:oned="t" path="m0,0l21600,21600e" filled="f">
-                      <v:path arrowok="t" fillok="f" o:connecttype="none"/>
-                      <o:lock v:ext="edit" shapetype="t"/>
-                    </v:shapetype>
-                    <v:shape id="Straight Arrow Connector 56" o:spid="_x0000_s1083" type="#_x0000_t32" style="position:absolute;left:1028700;top:342900;width:342900;height:228600;flip:y;visibility:visible;mso-wrap-style:square" o:connectortype="straight" o:gfxdata="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" strokecolor="#4f81bd [3204]" strokeweight="2pt">
-                      <v:stroke endarrow="open"/>
-                      <v:shadow on="t" opacity="24903f" mv:blur="40000f" origin=",.5" offset="0,20000emu"/>
-                    </v:shape>
-                    <v:shape id="Straight Arrow Connector 57" o:spid="_x0000_s1084" type="#_x0000_t32" style="position:absolute;left:1028700;top:914400;width:342900;height:228600;visibility:visible;mso-wrap-style:square" o:connectortype="straight" o:gfxdata="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" strokecolor="#4f81bd [3204]" strokeweight="2pt">
-                      <v:stroke endarrow="open"/>
-                      <v:shadow on="t" opacity="24903f" mv:blur="40000f" origin=",.5" offset="0,20000emu"/>
-                    </v:shape>
-                    <v:shape id="Straight Arrow Connector 58" o:spid="_x0000_s1085" type="#_x0000_t32" style="position:absolute;left:2400300;top:342900;width:342900;height:228600;visibility:visible;mso-wrap-style:square" o:connectortype="straight" o:gfxdata="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" strokecolor="#4f81bd [3204]" strokeweight="2pt">
-                      <v:stroke endarrow="open"/>
-                      <v:shadow on="t" opacity="24903f" mv:blur="40000f" origin=",.5" offset="0,20000emu"/>
-                    </v:shape>
-                    <v:shape id="Straight Arrow Connector 59" o:spid="_x0000_s1086" type="#_x0000_t32" style="position:absolute;left:2427605;top:907415;width:326813;height:236432;flip:y;visibility:visible;mso-wrap-style:square" o:connectortype="straight" o:gfxdata="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" strokecolor="#4f81bd [3204]" strokeweight="2pt">
-                      <v:stroke endarrow="open"/>
-                      <v:shadow on="t" opacity="24903f" mv:blur="40000f" origin=",.5" offset="0,20000emu"/>
-                    </v:shape>
-                    <v:shape id="Straight Arrow Connector 60" o:spid="_x0000_s1087" type="#_x0000_t32" style="position:absolute;left:3789680;top:728980;width:431800;height:0;visibility:visible;mso-wrap-style:square" o:connectortype="straight" o:gfxdata="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" strokecolor="#4f81bd [3204]" strokeweight="2pt">
-                      <v:stroke endarrow="open"/>
-                      <v:shadow on="t" opacity="24903f" mv:blur="40000f" origin=",.5" offset="0,20000emu"/>
-                    </v:shape>
-                  </v:group>
-                  <v:shape id="Text Box 63" o:spid="_x0000_s1088" type="#_x0000_t202" style="position:absolute;left:914400;top:228600;width:342900;height:228600;visibility:visible;mso-wrap-style:square;v-text-anchor:top" o:gfxdata="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" filled="f" stroked="f">
-                    <v:textbox>
-                      <w:txbxContent>
-                        <w:p>
-                          <w:pPr>
-                            <w:rPr>
-                              <w:b/>
-                            </w:rPr>
-                          </w:pPr>
-                          <w:r>
-                            <w:rPr>
-                              <w:b/>
-                            </w:rPr>
-                            <w:t>+</w:t>
-                          </w:r>
-                        </w:p>
-                      </w:txbxContent>
-                    </v:textbox>
-                  </v:shape>
-                  <v:shape id="Text Box 64" o:spid="_x0000_s1089" type="#_x0000_t202" style="position:absolute;left:914400;top:1028700;width:342900;height:228600;visibility:visible;mso-wrap-style:square;v-text-anchor:top" o:gfxdata="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" filled="f" stroked="f">
-                    <v:textbox>
-                      <w:txbxContent>
-                        <w:p>
-                          <w:pPr>
-                            <w:rPr>
-                              <w:b/>
-                            </w:rPr>
-                          </w:pPr>
-                          <w:r>
-                            <w:rPr>
-                              <w:b/>
-                            </w:rPr>
-                            <w:t>+</w:t>
-                          </w:r>
-                        </w:p>
-                      </w:txbxContent>
-                    </v:textbox>
-                  </v:shape>
-                  <v:shape id="Text Box 66" o:spid="_x0000_s1090" type="#_x0000_t202" style="position:absolute;left:2514600;top:172720;width:457200;height:284480;visibility:visible;mso-wrap-style:square;v-text-anchor:top" o:gfxdata="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" filled="f" stroked="f">
-                    <v:textbox>
-                      <w:txbxContent>
-                        <w:p>
-                          <w:r>
-                            <w:t>join</w:t>
-                          </w:r>
-                        </w:p>
-                      </w:txbxContent>
-                    </v:textbox>
-                  </v:shape>
-                  <v:shape id="Text Box 67" o:spid="_x0000_s1091" type="#_x0000_t202" style="position:absolute;left:2514600;top:1087120;width:457200;height:284480;visibility:visible;mso-wrap-style:square;v-text-anchor:top" o:gfxdata="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" filled="f" stroked="f">
-                    <v:textbox>
-                      <w:txbxContent>
-                        <w:p>
-                          <w:r>
-                            <w:t>join</w:t>
-                          </w:r>
-                        </w:p>
-                      </w:txbxContent>
-                    </v:textbox>
-                  </v:shape>
-                  <v:shape id="Text Box 68" o:spid="_x0000_s1092" type="#_x0000_t202" style="position:absolute;left:3771900;top:457200;width:457200;height:284480;visibility:visible;mso-wrap-style:square;v-text-anchor:top" o:gfxdata="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" filled="f" stroked="f">
-                    <v:textbox>
-                      <w:txbxContent>
-                        <w:p>
-                          <w:r>
-                            <w:t>pipe</w:t>
-                          </w:r>
-                        </w:p>
-                      </w:txbxContent>
-                    </v:textbox>
-                  </v:shape>
-                </v:group>
+                <v:shape id="Text Box 78" o:spid="_x0000_s1095" type="#_x0000_t202" style="position:absolute;left:1714500;top:316230;width:308610;height:228600;visibility:visible;mso-wrap-style:none;v-text-anchor:top" o:gfxdata="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" filled="f" stroked="f">
+                  <v:textbox>
+                    <w:txbxContent>
+                      <w:p>
+                        <w:r>
+                          <w:t>s2</w:t>
+                        </w:r>
+                      </w:p>
+                    </w:txbxContent>
+                  </v:textbox>
+                </v:shape>
+                <v:shape id="Text Box 79" o:spid="_x0000_s1096" type="#_x0000_t202" style="position:absolute;left:1714500;top:887730;width:308610;height:228600;visibility:visible;mso-wrap-style:none;v-text-anchor:top" o:gfxdata="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" filled="f" stroked="f">
+                  <v:textbox>
+                    <w:txbxContent>
+                      <w:p>
+                        <w:r>
+                          <w:t>s3</w:t>
+                        </w:r>
+                      </w:p>
+                    </w:txbxContent>
+                  </v:textbox>
+                </v:shape>
+                <v:shape id="Text Box 80" o:spid="_x0000_s1097" type="#_x0000_t202" style="position:absolute;left:3086100;top:316230;width:308610;height:228600;visibility:visible;mso-wrap-style:none;v-text-anchor:top" o:gfxdata="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" filled="f" stroked="f">
+                  <v:textbox>
+                    <w:txbxContent>
+                      <w:p>
+                        <w:r>
+                          <w:t>s4</w:t>
+                        </w:r>
+                      </w:p>
+                    </w:txbxContent>
+                  </v:textbox>
+                </v:shape>
+                <v:shape id="Text Box 82" o:spid="_x0000_s1098" type="#_x0000_t202" style="position:absolute;left:4572000;top:316230;width:308610;height:228600;visibility:visible;mso-wrap-style:none;v-text-anchor:top" o:gfxdata="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" filled="f" stroked="f">
+                  <v:textbox>
+                    <w:txbxContent>
+                      <w:p>
+                        <w:r>
+                          <w:t>s5</w:t>
+                        </w:r>
+                      </w:p>
+                    </w:txbxContent>
+                  </v:textbox>
+                </v:shape>
                 <w10:wrap type="through"/>
               </v:group>
             </w:pict>
@@ -12143,7 +12565,24 @@
       <w:pPr>
         <w:pStyle w:val="NoSpacing"/>
         <w:ind w:left="720"/>
-        <w:jc w:val="both"/>
+        <w:rPr>
+          <w:rFonts w:ascii="Times" w:hAnsi="Times"/>
+        </w:rPr>
+      </w:pPr>
+    </w:p>
+    <w:p>
+      <w:pPr>
+        <w:pStyle w:val="NoSpacing"/>
+        <w:ind w:left="720"/>
+        <w:rPr>
+          <w:rFonts w:ascii="Times" w:hAnsi="Times"/>
+        </w:rPr>
+      </w:pPr>
+    </w:p>
+    <w:p>
+      <w:pPr>
+        <w:pStyle w:val="NoSpacing"/>
+        <w:ind w:left="720"/>
         <w:rPr>
           <w:rFonts w:ascii="Times" w:hAnsi="Times"/>
         </w:rPr>
@@ -12182,7 +12621,6 @@
     <w:p>
       <w:pPr>
         <w:pStyle w:val="NoSpacing"/>
-        <w:ind w:left="720"/>
         <w:jc w:val="both"/>
         <w:rPr>
           <w:rFonts w:ascii="Times" w:hAnsi="Times"/>
@@ -12192,17 +12630,207 @@
     <w:p>
       <w:pPr>
         <w:pStyle w:val="NoSpacing"/>
-        <w:ind w:left="720"/>
         <w:jc w:val="both"/>
         <w:rPr>
           <w:rFonts w:ascii="Times" w:hAnsi="Times"/>
         </w:rPr>
       </w:pPr>
+      <w:r>
+        <w:rPr>
+          <w:rFonts w:ascii="Times" w:hAnsi="Times"/>
+        </w:rPr>
+        <w:t>In this example</w:t>
+      </w:r>
+      <w:r>
+        <w:rPr>
+          <w:rFonts w:ascii="Times" w:hAnsi="Times"/>
+        </w:rPr>
+        <w:t>,</w:t>
+      </w:r>
+      <w:r>
+        <w:rPr>
+          <w:rFonts w:ascii="Times" w:hAnsi="Times"/>
+        </w:rPr>
+        <w:t xml:space="preserve"> </w:t>
+      </w:r>
+      <w:r>
+        <w:rPr>
+          <w:rFonts w:ascii="Times" w:hAnsi="Times"/>
+        </w:rPr>
+        <w:t>t</w:t>
+      </w:r>
+      <w:r>
+        <w:rPr>
+          <w:rFonts w:ascii="Times" w:hAnsi="Times"/>
+        </w:rPr>
+        <w:t>he first stage</w:t>
+      </w:r>
+      <w:r>
+        <w:rPr>
+          <w:rFonts w:ascii="Times" w:hAnsi="Times"/>
+        </w:rPr>
+        <w:t>, s1,</w:t>
+      </w:r>
+      <w:r>
+        <w:rPr>
+          <w:rFonts w:ascii="Times" w:hAnsi="Times"/>
+        </w:rPr>
+        <w:t xml:space="preserve"> acts as a filter and checks if the event passed to it </w:t>
+      </w:r>
+      <w:r>
+        <w:rPr>
+          <w:rFonts w:ascii="Times" w:hAnsi="Times"/>
+        </w:rPr>
+        <w:t>belongs</w:t>
+      </w:r>
+      <w:r>
+        <w:rPr>
+          <w:rFonts w:ascii="Times" w:hAnsi="Times"/>
+        </w:rPr>
+        <w:t xml:space="preserve"> the domain/VM id</w:t>
+      </w:r>
+      <w:r>
+        <w:rPr>
+          <w:rFonts w:ascii="Times" w:hAnsi="Times"/>
+        </w:rPr>
+        <w:t xml:space="preserve"> setup for that stage</w:t>
+      </w:r>
+      <w:r>
+        <w:rPr>
+          <w:rFonts w:ascii="Times" w:hAnsi="Times"/>
+        </w:rPr>
+        <w:t>. If there’s a match</w:t>
+      </w:r>
+      <w:r>
+        <w:rPr>
+          <w:rFonts w:ascii="Times" w:hAnsi="Times"/>
+        </w:rPr>
+        <w:t>, then that event is passed unmodified t</w:t>
+      </w:r>
+      <w:r>
+        <w:rPr>
+          <w:rFonts w:ascii="Times" w:hAnsi="Times"/>
+        </w:rPr>
+        <w:t xml:space="preserve">o </w:t>
+      </w:r>
+      <w:r>
+        <w:rPr>
+          <w:rFonts w:ascii="Times" w:hAnsi="Times"/>
+        </w:rPr>
+        <w:t xml:space="preserve">branched </w:t>
+      </w:r>
+      <w:r>
+        <w:rPr>
+          <w:rFonts w:ascii="Times" w:hAnsi="Times"/>
+        </w:rPr>
+        <w:t>stage s2</w:t>
+      </w:r>
+      <w:r>
+        <w:rPr>
+          <w:rFonts w:ascii="Times" w:hAnsi="Times"/>
+        </w:rPr>
+        <w:t xml:space="preserve"> </w:t>
+      </w:r>
+      <w:r>
+        <w:rPr>
+          <w:rFonts w:ascii="Times" w:hAnsi="Times"/>
+        </w:rPr>
+        <w:t xml:space="preserve">and </w:t>
+      </w:r>
+      <w:r>
+        <w:rPr>
+          <w:rFonts w:ascii="Times" w:hAnsi="Times"/>
+        </w:rPr>
+        <w:t>s3 both</w:t>
+      </w:r>
+      <w:r>
+        <w:rPr>
+          <w:rFonts w:ascii="Times" w:hAnsi="Times"/>
+        </w:rPr>
+        <w:t xml:space="preserve">. Join is slightly more complicated as depending on which branches we are joining we may either decide to wait until all the branches produce a valid event (SPLIT) or until any branch produces a valid event (OR). In our case, </w:t>
+      </w:r>
+      <w:r>
+        <w:rPr>
+          <w:rFonts w:ascii="Times" w:hAnsi="Times"/>
+        </w:rPr>
+        <w:t xml:space="preserve">stage s4 (wait_time) requires two events to calculate the difference. So </w:t>
+      </w:r>
+      <w:r>
+        <w:rPr>
+          <w:rFonts w:ascii="Times" w:hAnsi="Times"/>
+        </w:rPr>
+        <w:t xml:space="preserve">we proceed with the execution of the pipeline </w:t>
+      </w:r>
+      <w:r>
+        <w:rPr>
+          <w:rFonts w:ascii="Times" w:hAnsi="Times"/>
+        </w:rPr>
+        <w:t>at the</w:t>
+      </w:r>
+      <w:r>
+        <w:rPr>
+          <w:rFonts w:ascii="Times" w:hAnsi="Times"/>
+        </w:rPr>
+        <w:t xml:space="preserve"> moment </w:t>
+      </w:r>
+      <w:r>
+        <w:rPr>
+          <w:rFonts w:ascii="Times" w:hAnsi="Times"/>
+        </w:rPr>
+        <w:t xml:space="preserve">when we have </w:t>
+      </w:r>
+      <w:r>
+        <w:rPr>
+          <w:rFonts w:ascii="Times" w:hAnsi="Times"/>
+        </w:rPr>
+        <w:t xml:space="preserve">valid input from </w:t>
+      </w:r>
+      <w:r>
+        <w:rPr>
+          <w:rFonts w:ascii="Times" w:hAnsi="Times"/>
+        </w:rPr>
+        <w:t>both</w:t>
+      </w:r>
+      <w:r>
+        <w:rPr>
+          <w:rFonts w:ascii="Times" w:hAnsi="Times"/>
+        </w:rPr>
+        <w:t xml:space="preserve"> </w:t>
+      </w:r>
+      <w:r>
+        <w:rPr>
+          <w:rFonts w:ascii="Times" w:hAnsi="Times"/>
+        </w:rPr>
+        <w:t>stages s2 and</w:t>
+      </w:r>
+      <w:r>
+        <w:rPr>
+          <w:rFonts w:ascii="Times" w:hAnsi="Times"/>
+        </w:rPr>
+        <w:t xml:space="preserve"> s3</w:t>
+      </w:r>
+      <w:r>
+        <w:rPr>
+          <w:rFonts w:ascii="Times" w:hAnsi="Times"/>
+        </w:rPr>
+        <w:t xml:space="preserve"> at some point</w:t>
+      </w:r>
+      <w:r>
+        <w:rPr>
+          <w:rFonts w:ascii="Times" w:hAnsi="Times"/>
+        </w:rPr>
+        <w:t>.</w:t>
+      </w:r>
+      <w:r>
+        <w:rPr>
+          <w:rFonts w:ascii="Times" w:hAnsi="Times"/>
+        </w:rPr>
+        <w:t xml:space="preserve"> Stage s5 is piped to s4, so execution is quite straightforward. But s4 sends a new event to s5, which contains the wait time data.</w:t>
+      </w:r>
     </w:p>
     <w:p>
       <w:pPr>
         <w:pStyle w:val="NoSpacing"/>
-        <w:ind w:left="720"/>
         <w:jc w:val="both"/>
         <w:rPr>
           <w:rFonts w:ascii="Times" w:hAnsi="Times"/>
@@ -12212,56 +12840,107 @@
     <w:p>
       <w:pPr>
         <w:pStyle w:val="NoSpacing"/>
-        <w:ind w:left="720"/>
+        <w:numPr>
+          <w:ilvl w:val="0"/>
+          <w:numId w:val="2"/>
+        </w:numPr>
+        <w:ind w:left="0"/>
         <w:jc w:val="both"/>
         <w:rPr>
           <w:rFonts w:ascii="Times" w:hAnsi="Times"/>
-        </w:rPr>
-      </w:pPr>
+          <w:b/>
+        </w:rPr>
+      </w:pPr>
+      <w:r>
+        <w:rPr>
+          <w:rFonts w:ascii="Times" w:hAnsi="Times"/>
+          <w:b/>
+          <w:sz w:val="24"/>
+          <w:szCs w:val="24"/>
+        </w:rPr>
+        <w:t>References</w:t>
+      </w:r>
     </w:p>
     <w:p>
       <w:pPr>
         <w:pStyle w:val="NoSpacing"/>
-        <w:ind w:left="720"/>
         <w:jc w:val="both"/>
         <w:rPr>
           <w:rFonts w:ascii="Times" w:hAnsi="Times"/>
-        </w:rPr>
-      </w:pPr>
-      <w:r>
-        <w:rPr>
-          <w:rFonts w:ascii="Times" w:hAnsi="Times"/>
-        </w:rPr>
-        <w:t>t</w:t>
-      </w:r>
-      <w:r>
-        <w:rPr>
-          <w:rFonts w:ascii="Times" w:hAnsi="Times"/>
-        </w:rPr>
-        <w:t>he first stage acts as a filter and checks if the event passed to it matches the domain/VM id. If there’s a match</w:t>
-      </w:r>
-      <w:r>
-        <w:rPr>
-          <w:rFonts w:ascii="Times" w:hAnsi="Times"/>
-        </w:rPr>
-        <w:t>, then that event is passed unmodified t</w:t>
-      </w:r>
-      <w:r>
-        <w:rPr>
-          <w:rFonts w:ascii="Times" w:hAnsi="Times"/>
-        </w:rPr>
-        <w:t xml:space="preserve"> </w:t>
+          <w:bCs/>
+        </w:rPr>
+      </w:pPr>
+      <w:r>
+        <w:rPr>
+          <w:rFonts w:ascii="Times" w:hAnsi="Times"/>
+        </w:rPr>
+        <w:t>[1</w:t>
+      </w:r>
+      <w:r>
+        <w:rPr>
+          <w:rFonts w:ascii="Times" w:hAnsi="Times"/>
+        </w:rPr>
+        <w:t xml:space="preserve">] </w:t>
+      </w:r>
+      <w:r>
+        <w:rPr>
+          <w:rFonts w:ascii="Times" w:hAnsi="Times"/>
+          <w:bCs/>
+        </w:rPr>
+        <w:t>Thinking Methodically about Performance</w:t>
+      </w:r>
+      <w:r>
+        <w:rPr>
+          <w:rFonts w:ascii="Times" w:hAnsi="Times"/>
+          <w:bCs/>
+        </w:rPr>
+        <w:t xml:space="preserve"> – Brendan Gregg, ACMQueue Dec 2012</w:t>
       </w:r>
     </w:p>
     <w:p>
       <w:pPr>
         <w:pStyle w:val="NoSpacing"/>
-        <w:ind w:left="720"/>
         <w:jc w:val="both"/>
         <w:rPr>
           <w:rFonts w:ascii="Times" w:hAnsi="Times"/>
-        </w:rPr>
-      </w:pPr>
+          <w:bCs/>
+        </w:rPr>
+      </w:pPr>
+      <w:r>
+        <w:rPr>
+          <w:rFonts w:ascii="Times" w:hAnsi="Times"/>
+          <w:bCs/>
+        </w:rPr>
+        <w:t xml:space="preserve">[2] </w:t>
+      </w:r>
+      <w:r>
+        <w:rPr>
+          <w:rFonts w:ascii="Times" w:hAnsi="Times"/>
+          <w:bCs/>
+        </w:rPr>
+        <w:t>A Universal Calculus for</w:t>
+      </w:r>
+      <w:r>
+        <w:rPr>
+          <w:rFonts w:ascii="Times" w:hAnsi="Times"/>
+          <w:bCs/>
+        </w:rPr>
+        <w:t xml:space="preserve"> </w:t>
+      </w:r>
+      <w:r>
+        <w:rPr>
+          <w:rFonts w:ascii="Times" w:hAnsi="Times"/>
+          <w:bCs/>
+        </w:rPr>
+        <w:t>Stream Processing Languages</w:t>
+      </w:r>
+      <w:r>
+        <w:rPr>
+          <w:rFonts w:ascii="Times" w:hAnsi="Times"/>
+          <w:bCs/>
+        </w:rPr>
+        <w:t xml:space="preserve"> – Robert Soule et al, ESOP 2010</w:t>
+      </w:r>
     </w:p>
     <w:p>
       <w:pPr>
@@ -12269,13 +12948,22 @@
         <w:jc w:val="both"/>
         <w:rPr>
           <w:rFonts w:ascii="Times" w:hAnsi="Times"/>
-        </w:rPr>
-      </w:pPr>
-      <w:r>
-        <w:rPr>
-          <w:rFonts w:ascii="Times" w:hAnsi="Times"/>
-        </w:rPr>
-        <w:t xml:space="preserve">{provide some details of runtime implementation: pipes, how you connect them, how execution is scheduled} </w:t>
+          <w:bCs/>
+        </w:rPr>
+      </w:pPr>
+      <w:r>
+        <w:rPr>
+          <w:rFonts w:ascii="Times" w:hAnsi="Times"/>
+          <w:bCs/>
+        </w:rPr>
+        <w:t>[3] Parsing expression grammars: a recognition-based syntactic foundation</w:t>
+      </w:r>
+      <w:r>
+        <w:rPr>
+          <w:rFonts w:ascii="Times" w:hAnsi="Times"/>
+          <w:bCs/>
+        </w:rPr>
+        <w:t xml:space="preserve"> – Bryan Ford, POPL ‘04</w:t>
       </w:r>
     </w:p>
     <w:p>
@@ -12284,8 +12972,46 @@
         <w:jc w:val="both"/>
         <w:rPr>
           <w:rFonts w:ascii="Times" w:hAnsi="Times"/>
-        </w:rPr>
-      </w:pPr>
+          <w:bCs/>
+        </w:rPr>
+      </w:pPr>
+      <w:r>
+        <w:rPr>
+          <w:rFonts w:ascii="Times" w:hAnsi="Times"/>
+          <w:bCs/>
+        </w:rPr>
+        <w:t xml:space="preserve">[4] </w:t>
+      </w:r>
+      <w:r>
+        <w:rPr>
+          <w:rFonts w:ascii="Times" w:hAnsi="Times"/>
+          <w:bCs/>
+        </w:rPr>
+        <w:t>Vembyr – Multi-Language PEG Parser Generator</w:t>
+      </w:r>
+      <w:r>
+        <w:rPr>
+          <w:rFonts w:ascii="Times" w:hAnsi="Times"/>
+          <w:bCs/>
+        </w:rPr>
+        <w:t xml:space="preserve"> [</w:t>
+      </w:r>
+      <w:r>
+        <w:rPr>
+          <w:rFonts w:ascii="Times" w:hAnsi="Times"/>
+          <w:bCs/>
+        </w:rPr>
+        <w:t>http://code.google.com/p/vembyr/</w:t>
+      </w:r>
+      <w:r>
+        <w:rPr>
+          <w:rFonts w:ascii="Times" w:hAnsi="Times"/>
+          <w:bCs/>
+        </w:rPr>
+        <w:t>]</w:t>
+      </w:r>
+      <w:bookmarkStart w:id="0" w:name="_GoBack"/>
+      <w:bookmarkEnd w:id="0"/>
     </w:p>
     <w:p>
       <w:pPr>
@@ -12293,335 +13019,16 @@
         <w:jc w:val="both"/>
         <w:rPr>
           <w:rFonts w:ascii="Times" w:hAnsi="Times"/>
-        </w:rPr>
-      </w:pPr>
-    </w:p>
-    <w:p>
-      <w:pPr>
-        <w:pStyle w:val="NoSpacing"/>
-        <w:rPr>
-          <w:rFonts w:ascii="Times" w:hAnsi="Times"/>
-        </w:rPr>
-      </w:pPr>
-      <w:r>
-        <w:rPr>
-          <w:rFonts w:ascii="Times" w:hAnsi="Times"/>
-        </w:rPr>
-        <w:t xml:space="preserve">However we envision that the basic workflow for the performance analysis involves the following examples: </w:t>
-      </w:r>
-    </w:p>
-    <w:p>
-      <w:pPr>
-        <w:pStyle w:val="NoSpacing"/>
-        <w:jc w:val="both"/>
-        <w:rPr>
-          <w:rFonts w:ascii="Times" w:hAnsi="Times"/>
-        </w:rPr>
-      </w:pPr>
-    </w:p>
-    <w:p>
-      <w:pPr>
-        <w:pStyle w:val="NoSpacing"/>
-        <w:rPr>
-          <w:rFonts w:ascii="Times" w:hAnsi="Times"/>
-        </w:rPr>
-      </w:pPr>
-      <w:r>
-        <w:rPr>
-          <w:rFonts w:ascii="Times" w:hAnsi="Times"/>
-        </w:rPr>
-        <w:t xml:space="preserve">For example, {describe examples which we have in the .txt file}. </w:t>
-      </w:r>
-    </w:p>
-    <w:p>
-      <w:pPr>
-        <w:pStyle w:val="NoSpacing"/>
-        <w:jc w:val="both"/>
-        <w:rPr>
-          <w:rFonts w:ascii="Times" w:hAnsi="Times"/>
-        </w:rPr>
-      </w:pPr>
-    </w:p>
-    <w:p>
-      <w:pPr>
-        <w:pStyle w:val="NoSpacing"/>
-        <w:rPr>
-          <w:rFonts w:ascii="Times" w:hAnsi="Times"/>
-        </w:rPr>
-      </w:pPr>
-      <w:r>
-        <w:rPr>
-          <w:rFonts w:ascii="Times" w:hAnsi="Times"/>
-        </w:rPr>
-        <w:t xml:space="preserve">1.1. Simple filtering -- </w:t>
-      </w:r>
-      <w:r>
-        <w:rPr>
-          <w:rFonts w:ascii="Times" w:hAnsi="Times"/>
-        </w:rPr>
-        <w:br/>
-        <w:t>----------------------</w:t>
-      </w:r>
-      <w:r>
-        <w:rPr>
-          <w:rFonts w:ascii="Times" w:hAnsi="Times"/>
-        </w:rPr>
-        <w:br/>
-      </w:r>
-      <w:r>
-        <w:rPr>
-          <w:rFonts w:ascii="Times" w:hAnsi="Times"/>
-        </w:rPr>
-        <w:br/>
-        <w:t>Filter event by virtual machine, and VCPU</w:t>
-      </w:r>
-      <w:r>
-        <w:rPr>
-          <w:rFonts w:ascii="Times" w:hAnsi="Times"/>
-        </w:rPr>
-        <w:br/>
-      </w:r>
-      <w:r>
-        <w:rPr>
-          <w:rFonts w:ascii="Times" w:hAnsi="Times"/>
-        </w:rPr>
-        <w:br/>
-        <w:t> vm(id) | vcpu(number) | event(id) | count()</w:t>
-      </w:r>
-    </w:p>
-    <w:p>
-      <w:pPr>
-        <w:pStyle w:val="NoSpacing"/>
-        <w:rPr>
-          <w:rFonts w:ascii="Times" w:hAnsi="Times"/>
-        </w:rPr>
-      </w:pPr>
-      <w:r>
-        <w:rPr>
-          <w:rFonts w:ascii="Times" w:hAnsi="Times"/>
-        </w:rPr>
-        <w:t xml:space="preserve">“vm”, “vcpu”, “event”, and “count” are standard analysis algorithms which we for now implement in C. Each analysis function takes an event as an argument, and might have additional arguments. The analysis algorithms are connected with the “|” pipe operator which connects two analysis algorithms sequentially. The “+” plus operator is used to connect analysis algorithms in parallel. Together with the pipe operator, the plus operator allow splitting and joining paralllel pipelines (see examples below). </w:t>
-      </w:r>
-    </w:p>
-    <w:p>
-      <w:pPr>
-        <w:pStyle w:val="NoSpacing"/>
-        <w:jc w:val="both"/>
-        <w:rPr>
-          <w:rFonts w:ascii="Times" w:hAnsi="Times"/>
-        </w:rPr>
-      </w:pPr>
-    </w:p>
-    <w:p>
-      <w:pPr>
-        <w:pStyle w:val="NoSpacing"/>
-        <w:rPr>
-          <w:rFonts w:ascii="Times" w:hAnsi="Times"/>
-        </w:rPr>
-      </w:pPr>
-      <w:r>
-        <w:rPr>
-          <w:rFonts w:ascii="Times" w:hAnsi="Times"/>
-        </w:rPr>
-        <w:t>1.3. Start on some conditions</w:t>
-      </w:r>
-      <w:r>
-        <w:rPr>
-          <w:rFonts w:ascii="Times" w:hAnsi="Times"/>
-        </w:rPr>
-        <w:br/>
-        <w:t xml:space="preserve">----------------------------- </w:t>
-      </w:r>
-      <w:r>
-        <w:rPr>
-          <w:rFonts w:ascii="Times" w:hAnsi="Times"/>
-        </w:rPr>
-        <w:br/>
-      </w:r>
-      <w:r>
-        <w:rPr>
-          <w:rFonts w:ascii="Times" w:hAnsi="Times"/>
-        </w:rPr>
-        <w:br/>
-        <w:t>Start wait analysis only when cpu utilization is greater than some percent</w:t>
-      </w:r>
-      <w:r>
-        <w:rPr>
-          <w:rFonts w:ascii="Times" w:hAnsi="Times"/>
-        </w:rPr>
-        <w:br/>
-      </w:r>
-      <w:r>
-        <w:rPr>
-          <w:rFonts w:ascii="Times" w:hAnsi="Times"/>
-        </w:rPr>
-        <w:br/>
-        <w:t> cpu_utilization_greater(percent) | wait_time(event_block, event_unblock)</w:t>
-      </w:r>
-      <w:r>
-        <w:rPr>
-          <w:rFonts w:ascii="Times" w:hAnsi="Times"/>
-        </w:rPr>
-        <w:br/>
-      </w:r>
-      <w:r>
-        <w:rPr>
-          <w:rFonts w:ascii="Times" w:hAnsi="Times"/>
-        </w:rPr>
-        <w:br/>
-      </w:r>
-      <w:r>
-        <w:rPr>
-          <w:rFonts w:ascii="Times" w:hAnsi="Times"/>
-        </w:rPr>
-        <w:br/>
-        <w:t>2. Annotating</w:t>
-      </w:r>
-      <w:r>
-        <w:rPr>
-          <w:rFonts w:ascii="Times" w:hAnsi="Times"/>
-        </w:rPr>
-        <w:br/>
-        <w:t>----------</w:t>
-      </w:r>
-      <w:r>
-        <w:rPr>
-          <w:rFonts w:ascii="Times" w:hAnsi="Times"/>
-        </w:rPr>
-        <w:br/>
-      </w:r>
-      <w:r>
-        <w:rPr>
-          <w:rFonts w:ascii="Times" w:hAnsi="Times"/>
-        </w:rPr>
-        <w:br/>
-        <w:t>Annotate CPU utilization with the current context</w:t>
-      </w:r>
-      <w:r>
-        <w:rPr>
-          <w:rFonts w:ascii="Times" w:hAnsi="Times"/>
-        </w:rPr>
-        <w:br/>
-      </w:r>
-      <w:r>
-        <w:rPr>
-          <w:rFonts w:ascii="Times" w:hAnsi="Times"/>
-        </w:rPr>
-        <w:lastRenderedPageBreak/>
-        <w:br/>
-        <w:t> vm(id) | (cpu_utilization() + context_tracker()) | pretty_print()</w:t>
-      </w:r>
-    </w:p>
-    <w:p>
-      <w:pPr>
-        <w:pStyle w:val="NoSpacing"/>
-        <w:jc w:val="both"/>
-        <w:rPr>
-          <w:rFonts w:ascii="Times" w:hAnsi="Times"/>
-        </w:rPr>
-      </w:pPr>
-    </w:p>
-    <w:p>
-      <w:pPr>
-        <w:pStyle w:val="NoSpacing"/>
-        <w:rPr>
-          <w:rFonts w:ascii="Times" w:hAnsi="Times"/>
-        </w:rPr>
-      </w:pPr>
-      <w:r>
-        <w:rPr>
-          <w:rFonts w:ascii="Times" w:hAnsi="Times"/>
-        </w:rPr>
-        <w:t>3. Building distributions</w:t>
-      </w:r>
-    </w:p>
-    <w:p>
-      <w:pPr>
-        <w:pStyle w:val="NoSpacing"/>
-        <w:jc w:val="both"/>
-        <w:rPr>
-          <w:rFonts w:ascii="Times" w:hAnsi="Times"/>
-        </w:rPr>
-      </w:pPr>
-    </w:p>
-    <w:p>
-      <w:pPr>
-        <w:pStyle w:val="NoSpacing"/>
-        <w:rPr>
-          <w:rFonts w:ascii="Times" w:hAnsi="Times"/>
-        </w:rPr>
-      </w:pPr>
-      <w:r>
-        <w:rPr>
-          <w:rFonts w:ascii="Times" w:hAnsi="Times"/>
-        </w:rPr>
-        <w:t>3.2. Averaging</w:t>
-      </w:r>
-      <w:r>
-        <w:rPr>
-          <w:rFonts w:ascii="Times" w:hAnsi="Times"/>
-        </w:rPr>
-        <w:br/>
-        <w:t>--------------</w:t>
-      </w:r>
-      <w:r>
-        <w:rPr>
-          <w:rFonts w:ascii="Times" w:hAnsi="Times"/>
-        </w:rPr>
-        <w:br/>
-      </w:r>
-      <w:r>
-        <w:rPr>
-          <w:rFonts w:ascii="Times" w:hAnsi="Times"/>
-        </w:rPr>
-        <w:br/>
-        <w:t>Average wait time</w:t>
-      </w:r>
-      <w:r>
-        <w:rPr>
-          <w:rFonts w:ascii="Times" w:hAnsi="Times"/>
-        </w:rPr>
-        <w:br/>
-      </w:r>
-      <w:r>
-        <w:rPr>
-          <w:rFonts w:ascii="Times" w:hAnsi="Times"/>
-        </w:rPr>
-        <w:br/>
-        <w:t> vm(id) | wait_time(event_block, event_unblock) | average()</w:t>
-      </w:r>
-      <w:r>
-        <w:rPr>
-          <w:rFonts w:ascii="Times" w:hAnsi="Times"/>
-        </w:rPr>
-        <w:br/>
-      </w:r>
-      <w:r>
-        <w:rPr>
-          <w:rFonts w:ascii="Times" w:hAnsi="Times"/>
-        </w:rPr>
-        <w:br/>
-        <w:t>3.3. Histograms</w:t>
-      </w:r>
-      <w:r>
-        <w:rPr>
-          <w:rFonts w:ascii="Times" w:hAnsi="Times"/>
-        </w:rPr>
-        <w:br/>
-        <w:t>----------------</w:t>
-      </w:r>
-      <w:r>
-        <w:rPr>
-          <w:rFonts w:ascii="Times" w:hAnsi="Times"/>
-        </w:rPr>
-        <w:br/>
-      </w:r>
-      <w:r>
-        <w:rPr>
-          <w:rFonts w:ascii="Times" w:hAnsi="Times"/>
-        </w:rPr>
-        <w:br/>
-        <w:t> vm(id) | wait_time(event_block, event_unblock) | histogram(step)   </w:t>
+          <w:b/>
+          <w:bCs/>
+        </w:rPr>
+      </w:pPr>
+      <w:r>
+        <w:rPr>
+          <w:rFonts w:ascii="Times" w:hAnsi="Times"/>
+          <w:bCs/>
+        </w:rPr>
+        <w:t xml:space="preserve"> </w:t>
       </w:r>
     </w:p>
     <w:p>
@@ -13021,6 +13428,92 @@
     </w:lvl>
   </w:abstractNum>
   <w:abstractNum w:abstractNumId="11">
+    <w:nsid w:val="137E0C8F"/>
+    <w:multiLevelType w:val="hybridMultilevel"/>
+    <w:tmpl w:val="06869B14"/>
+    <w:lvl w:ilvl="0" w:tplc="0409000F">
+      <w:start w:val="1"/>
+      <w:numFmt w:val="decimal"/>
+      <w:lvlText w:val="%1."/>
+      <w:lvlJc w:val="left"/>
+      <w:pPr>
+        <w:ind w:left="360" w:hanging="360"/>
+      </w:pPr>
+    </w:lvl>
+    <w:lvl w:ilvl="1" w:tplc="04090019" w:tentative="1">
+      <w:start w:val="1"/>
+      <w:numFmt w:val="lowerLetter"/>
+      <w:lvlText w:val="%2."/>
+      <w:lvlJc w:val="left"/>
+      <w:pPr>
+        <w:ind w:left="1080" w:hanging="360"/>
+      </w:pPr>
+    </w:lvl>
+    <w:lvl w:ilvl="2" w:tplc="0409001B" w:tentative="1">
+      <w:start w:val="1"/>
+      <w:numFmt w:val="lowerRoman"/>
+      <w:lvlText w:val="%3."/>
+      <w:lvlJc w:val="right"/>
+      <w:pPr>
+        <w:ind w:left="1800" w:hanging="180"/>
+      </w:pPr>
+    </w:lvl>
+    <w:lvl w:ilvl="3" w:tplc="0409000F" w:tentative="1">
+      <w:start w:val="1"/>
+      <w:numFmt w:val="decimal"/>
+      <w:lvlText w:val="%4."/>
+      <w:lvlJc w:val="left"/>
+      <w:pPr>
+        <w:ind w:left="2520" w:hanging="360"/>
+      </w:pPr>
+    </w:lvl>
+    <w:lvl w:ilvl="4" w:tplc="04090019" w:tentative="1">
+      <w:start w:val="1"/>
+      <w:numFmt w:val="lowerLetter"/>
+      <w:lvlText w:val="%5."/>
+      <w:lvlJc w:val="left"/>
+      <w:pPr>
+        <w:ind w:left="3240" w:hanging="360"/>
+      </w:pPr>
+    </w:lvl>
+    <w:lvl w:ilvl="5" w:tplc="0409001B" w:tentative="1">
+      <w:start w:val="1"/>
+      <w:numFmt w:val="lowerRoman"/>
+      <w:lvlText w:val="%6."/>
+      <w:lvlJc w:val="right"/>
+      <w:pPr>
+        <w:ind w:left="3960" w:hanging="180"/>
+      </w:pPr>
+    </w:lvl>
+    <w:lvl w:ilvl="6" w:tplc="0409000F" w:tentative="1">
+      <w:start w:val="1"/>
+      <w:numFmt w:val="decimal"/>
+      <w:lvlText w:val="%7."/>
+      <w:lvlJc w:val="left"/>
+      <w:pPr>
+        <w:ind w:left="4680" w:hanging="360"/>
+      </w:pPr>
+    </w:lvl>
+    <w:lvl w:ilvl="7" w:tplc="04090019" w:tentative="1">
+      <w:start w:val="1"/>
+      <w:numFmt w:val="lowerLetter"/>
+      <w:lvlText w:val="%8."/>
+      <w:lvlJc w:val="left"/>
+      <w:pPr>
+        <w:ind w:left="5400" w:hanging="360"/>
+      </w:pPr>
+    </w:lvl>
+    <w:lvl w:ilvl="8" w:tplc="0409001B" w:tentative="1">
+      <w:start w:val="1"/>
+      <w:numFmt w:val="lowerRoman"/>
+      <w:lvlText w:val="%9."/>
+      <w:lvlJc w:val="right"/>
+      <w:pPr>
+        <w:ind w:left="6120" w:hanging="180"/>
+      </w:pPr>
+    </w:lvl>
+  </w:abstractNum>
+  <w:abstractNum w:abstractNumId="12">
     <w:nsid w:val="1DF7397C"/>
     <w:multiLevelType w:val="hybridMultilevel"/>
     <w:tmpl w:val="D1F2F296"/>
@@ -13133,7 +13626,7 @@
       </w:rPr>
     </w:lvl>
   </w:abstractNum>
-  <w:abstractNum w:abstractNumId="12">
+  <w:abstractNum w:abstractNumId="13">
     <w:nsid w:val="355823C6"/>
     <w:multiLevelType w:val="hybridMultilevel"/>
     <w:tmpl w:val="15B08442"/>
@@ -13246,7 +13739,7 @@
       </w:rPr>
     </w:lvl>
   </w:abstractNum>
-  <w:abstractNum w:abstractNumId="13">
+  <w:abstractNum w:abstractNumId="14">
     <w:nsid w:val="3FFB321E"/>
     <w:multiLevelType w:val="hybridMultilevel"/>
     <w:tmpl w:val="B0B0F47A"/>
@@ -13359,7 +13852,7 @@
       </w:rPr>
     </w:lvl>
   </w:abstractNum>
-  <w:abstractNum w:abstractNumId="14">
+  <w:abstractNum w:abstractNumId="15">
     <w:nsid w:val="467D7AD1"/>
     <w:multiLevelType w:val="hybridMultilevel"/>
     <w:tmpl w:val="06EA797A"/>
@@ -13445,7 +13938,7 @@
       </w:pPr>
     </w:lvl>
   </w:abstractNum>
-  <w:abstractNum w:abstractNumId="15">
+  <w:abstractNum w:abstractNumId="16">
     <w:nsid w:val="49A9134E"/>
     <w:multiLevelType w:val="hybridMultilevel"/>
     <w:tmpl w:val="876CBC52"/>
@@ -13558,7 +14051,7 @@
       </w:rPr>
     </w:lvl>
   </w:abstractNum>
-  <w:abstractNum w:abstractNumId="16">
+  <w:abstractNum w:abstractNumId="17">
     <w:nsid w:val="4D5F70D4"/>
     <w:multiLevelType w:val="hybridMultilevel"/>
     <w:tmpl w:val="88B4FFB0"/>
@@ -13671,7 +14164,7 @@
       </w:rPr>
     </w:lvl>
   </w:abstractNum>
-  <w:abstractNum w:abstractNumId="17">
+  <w:abstractNum w:abstractNumId="18">
     <w:nsid w:val="4E1B35A2"/>
     <w:multiLevelType w:val="hybridMultilevel"/>
     <w:tmpl w:val="7ED89AEA"/>
@@ -13784,7 +14277,7 @@
       </w:rPr>
     </w:lvl>
   </w:abstractNum>
-  <w:abstractNum w:abstractNumId="18">
+  <w:abstractNum w:abstractNumId="19">
     <w:nsid w:val="59224210"/>
     <w:multiLevelType w:val="hybridMultilevel"/>
     <w:tmpl w:val="428095C0"/>
@@ -13897,7 +14390,7 @@
       </w:rPr>
     </w:lvl>
   </w:abstractNum>
-  <w:abstractNum w:abstractNumId="19">
+  <w:abstractNum w:abstractNumId="20">
     <w:nsid w:val="6A947413"/>
     <w:multiLevelType w:val="multilevel"/>
     <w:tmpl w:val="0409001F"/>
@@ -13983,7 +14476,7 @@
       </w:pPr>
     </w:lvl>
   </w:abstractNum>
-  <w:abstractNum w:abstractNumId="20">
+  <w:abstractNum w:abstractNumId="21">
     <w:nsid w:val="71ED6F5C"/>
     <w:multiLevelType w:val="hybridMultilevel"/>
     <w:tmpl w:val="06EA797A"/>
@@ -14069,11 +14562,97 @@
       </w:pPr>
     </w:lvl>
   </w:abstractNum>
+  <w:abstractNum w:abstractNumId="22">
+    <w:nsid w:val="7DD93FE3"/>
+    <w:multiLevelType w:val="hybridMultilevel"/>
+    <w:tmpl w:val="5B60EF5E"/>
+    <w:lvl w:ilvl="0" w:tplc="0409000F">
+      <w:start w:val="1"/>
+      <w:numFmt w:val="decimal"/>
+      <w:lvlText w:val="%1."/>
+      <w:lvlJc w:val="left"/>
+      <w:pPr>
+        <w:ind w:left="1080" w:hanging="360"/>
+      </w:pPr>
+    </w:lvl>
+    <w:lvl w:ilvl="1" w:tplc="04090019" w:tentative="1">
+      <w:start w:val="1"/>
+      <w:numFmt w:val="lowerLetter"/>
+      <w:lvlText w:val="%2."/>
+      <w:lvlJc w:val="left"/>
+      <w:pPr>
+        <w:ind w:left="1800" w:hanging="360"/>
+      </w:pPr>
+    </w:lvl>
+    <w:lvl w:ilvl="2" w:tplc="0409001B" w:tentative="1">
+      <w:start w:val="1"/>
+      <w:numFmt w:val="lowerRoman"/>
+      <w:lvlText w:val="%3."/>
+      <w:lvlJc w:val="right"/>
+      <w:pPr>
+        <w:ind w:left="2520" w:hanging="180"/>
+      </w:pPr>
+    </w:lvl>
+    <w:lvl w:ilvl="3" w:tplc="0409000F" w:tentative="1">
+      <w:start w:val="1"/>
+      <w:numFmt w:val="decimal"/>
+      <w:lvlText w:val="%4."/>
+      <w:lvlJc w:val="left"/>
+      <w:pPr>
+        <w:ind w:left="3240" w:hanging="360"/>
+      </w:pPr>
+    </w:lvl>
+    <w:lvl w:ilvl="4" w:tplc="04090019" w:tentative="1">
+      <w:start w:val="1"/>
+      <w:numFmt w:val="lowerLetter"/>
+      <w:lvlText w:val="%5."/>
+      <w:lvlJc w:val="left"/>
+      <w:pPr>
+        <w:ind w:left="3960" w:hanging="360"/>
+      </w:pPr>
+    </w:lvl>
+    <w:lvl w:ilvl="5" w:tplc="0409001B" w:tentative="1">
+      <w:start w:val="1"/>
+      <w:numFmt w:val="lowerRoman"/>
+      <w:lvlText w:val="%6."/>
+      <w:lvlJc w:val="right"/>
+      <w:pPr>
+        <w:ind w:left="4680" w:hanging="180"/>
+      </w:pPr>
+    </w:lvl>
+    <w:lvl w:ilvl="6" w:tplc="0409000F" w:tentative="1">
+      <w:start w:val="1"/>
+      <w:numFmt w:val="decimal"/>
+      <w:lvlText w:val="%7."/>
+      <w:lvlJc w:val="left"/>
+      <w:pPr>
+        <w:ind w:left="5400" w:hanging="360"/>
+      </w:pPr>
+    </w:lvl>
+    <w:lvl w:ilvl="7" w:tplc="04090019" w:tentative="1">
+      <w:start w:val="1"/>
+      <w:numFmt w:val="lowerLetter"/>
+      <w:lvlText w:val="%8."/>
+      <w:lvlJc w:val="left"/>
+      <w:pPr>
+        <w:ind w:left="6120" w:hanging="360"/>
+      </w:pPr>
+    </w:lvl>
+    <w:lvl w:ilvl="8" w:tplc="0409001B" w:tentative="1">
+      <w:start w:val="1"/>
+      <w:numFmt w:val="lowerRoman"/>
+      <w:lvlText w:val="%9."/>
+      <w:lvlJc w:val="right"/>
+      <w:pPr>
+        <w:ind w:left="6840" w:hanging="180"/>
+      </w:pPr>
+    </w:lvl>
+  </w:abstractNum>
   <w:num w:numId="1">
-    <w:abstractNumId w:val="15"/>
+    <w:abstractNumId w:val="16"/>
   </w:num>
   <w:num w:numId="2">
-    <w:abstractNumId w:val="19"/>
+    <w:abstractNumId w:val="20"/>
   </w:num>
   <w:num w:numId="3">
     <w:abstractNumId w:val="10"/>
@@ -14109,28 +14688,34 @@
     <w:abstractNumId w:val="0"/>
   </w:num>
   <w:num w:numId="14">
+    <w:abstractNumId w:val="12"/>
+  </w:num>
+  <w:num w:numId="15">
+    <w:abstractNumId w:val="15"/>
+  </w:num>
+  <w:num w:numId="16">
+    <w:abstractNumId w:val="21"/>
+  </w:num>
+  <w:num w:numId="17">
+    <w:abstractNumId w:val="19"/>
+  </w:num>
+  <w:num w:numId="18">
+    <w:abstractNumId w:val="17"/>
+  </w:num>
+  <w:num w:numId="19">
+    <w:abstractNumId w:val="18"/>
+  </w:num>
+  <w:num w:numId="20">
+    <w:abstractNumId w:val="14"/>
+  </w:num>
+  <w:num w:numId="21">
+    <w:abstractNumId w:val="13"/>
+  </w:num>
+  <w:num w:numId="22">
     <w:abstractNumId w:val="11"/>
   </w:num>
-  <w:num w:numId="15">
-    <w:abstractNumId w:val="14"/>
-  </w:num>
-  <w:num w:numId="16">
-    <w:abstractNumId w:val="20"/>
-  </w:num>
-  <w:num w:numId="17">
-    <w:abstractNumId w:val="18"/>
-  </w:num>
-  <w:num w:numId="18">
-    <w:abstractNumId w:val="16"/>
-  </w:num>
-  <w:num w:numId="19">
-    <w:abstractNumId w:val="17"/>
-  </w:num>
-  <w:num w:numId="20">
-    <w:abstractNumId w:val="13"/>
-  </w:num>
-  <w:num w:numId="21">
-    <w:abstractNumId w:val="12"/>
+  <w:num w:numId="23">
+    <w:abstractNumId w:val="22"/>
   </w:num>
 </w:numbering>
 </file>
@@ -14295,6 +14880,29 @@
     <w:name w:val="Normal"/>
     <w:qFormat/>
   </w:style>
+  <w:style w:type="paragraph" w:styleId="Heading1">
+    <w:name w:val="heading 1"/>
+    <w:basedOn w:val="Normal"/>
+    <w:next w:val="Normal"/>
+    <w:link w:val="Heading1Char"/>
+    <w:uiPriority w:val="9"/>
+    <w:qFormat/>
+    <w:rsid w:val="00BE78BD"/>
+    <w:pPr>
+      <w:keepNext/>
+      <w:keepLines/>
+      <w:spacing w:before="480" w:after="0"/>
+      <w:outlineLvl w:val="0"/>
+    </w:pPr>
+    <w:rPr>
+      <w:rFonts w:asciiTheme="majorHAnsi" w:eastAsiaTheme="majorEastAsia" w:hAnsiTheme="majorHAnsi" w:cstheme="majorBidi"/>
+      <w:b/>
+      <w:bCs/>
+      <w:color w:val="345A8A" w:themeColor="accent1" w:themeShade="B5"/>
+      <w:sz w:val="32"/>
+      <w:szCs w:val="32"/>
+    </w:rPr>
+  </w:style>
   <w:style w:type="character" w:default="1" w:styleId="DefaultParagraphFont">
     <w:name w:val="Default Paragraph Font"/>
     <w:uiPriority w:val="1"/>
@@ -14430,6 +15038,44 @@
     <w:link w:val="Footer"/>
     <w:uiPriority w:val="99"/>
     <w:rsid w:val="00500A84"/>
+  </w:style>
+  <w:style w:type="character" w:customStyle="1" w:styleId="Heading1Char">
+    <w:name w:val="Heading 1 Char"/>
+    <w:basedOn w:val="DefaultParagraphFont"/>
+    <w:link w:val="Heading1"/>
+    <w:uiPriority w:val="9"/>
+    <w:rsid w:val="00BE78BD"/>
+    <w:rPr>
+      <w:rFonts w:asciiTheme="majorHAnsi" w:eastAsiaTheme="majorEastAsia" w:hAnsiTheme="majorHAnsi" w:cstheme="majorBidi"/>
+      <w:b/>
+      <w:bCs/>
+      <w:color w:val="345A8A" w:themeColor="accent1" w:themeShade="B5"/>
+      <w:sz w:val="32"/>
+      <w:szCs w:val="32"/>
+    </w:rPr>
+  </w:style>
+  <w:style w:type="character" w:styleId="Hyperlink">
+    <w:name w:val="Hyperlink"/>
+    <w:basedOn w:val="DefaultParagraphFont"/>
+    <w:uiPriority w:val="99"/>
+    <w:unhideWhenUsed/>
+    <w:rsid w:val="00D178D5"/>
+    <w:rPr>
+      <w:color w:val="0000FF" w:themeColor="hyperlink"/>
+      <w:u w:val="single"/>
+    </w:rPr>
+  </w:style>
+  <w:style w:type="character" w:styleId="FollowedHyperlink">
+    <w:name w:val="FollowedHyperlink"/>
+    <w:basedOn w:val="DefaultParagraphFont"/>
+    <w:uiPriority w:val="99"/>
+    <w:semiHidden/>
+    <w:unhideWhenUsed/>
+    <w:rsid w:val="00A02561"/>
+    <w:rPr>
+      <w:color w:val="800080" w:themeColor="followedHyperlink"/>
+      <w:u w:val="single"/>
+    </w:rPr>
   </w:style>
 </w:styles>
 </file>
@@ -14594,6 +15240,29 @@
     <w:name w:val="Normal"/>
     <w:qFormat/>
   </w:style>
+  <w:style w:type="paragraph" w:styleId="Heading1">
+    <w:name w:val="heading 1"/>
+    <w:basedOn w:val="Normal"/>
+    <w:next w:val="Normal"/>
+    <w:link w:val="Heading1Char"/>
+    <w:uiPriority w:val="9"/>
+    <w:qFormat/>
+    <w:rsid w:val="00BE78BD"/>
+    <w:pPr>
+      <w:keepNext/>
+      <w:keepLines/>
+      <w:spacing w:before="480" w:after="0"/>
+      <w:outlineLvl w:val="0"/>
+    </w:pPr>
+    <w:rPr>
+      <w:rFonts w:asciiTheme="majorHAnsi" w:eastAsiaTheme="majorEastAsia" w:hAnsiTheme="majorHAnsi" w:cstheme="majorBidi"/>
+      <w:b/>
+      <w:bCs/>
+      <w:color w:val="345A8A" w:themeColor="accent1" w:themeShade="B5"/>
+      <w:sz w:val="32"/>
+      <w:szCs w:val="32"/>
+    </w:rPr>
+  </w:style>
   <w:style w:type="character" w:default="1" w:styleId="DefaultParagraphFont">
     <w:name w:val="Default Paragraph Font"/>
     <w:uiPriority w:val="1"/>
@@ -14729,6 +15398,44 @@
     <w:link w:val="Footer"/>
     <w:uiPriority w:val="99"/>
     <w:rsid w:val="00500A84"/>
+  </w:style>
+  <w:style w:type="character" w:customStyle="1" w:styleId="Heading1Char">
+    <w:name w:val="Heading 1 Char"/>
+    <w:basedOn w:val="DefaultParagraphFont"/>
+    <w:link w:val="Heading1"/>
+    <w:uiPriority w:val="9"/>
+    <w:rsid w:val="00BE78BD"/>
+    <w:rPr>
+      <w:rFonts w:asciiTheme="majorHAnsi" w:eastAsiaTheme="majorEastAsia" w:hAnsiTheme="majorHAnsi" w:cstheme="majorBidi"/>
+      <w:b/>
+      <w:bCs/>
+      <w:color w:val="345A8A" w:themeColor="accent1" w:themeShade="B5"/>
+      <w:sz w:val="32"/>
+      <w:szCs w:val="32"/>
+    </w:rPr>
+  </w:style>
+  <w:style w:type="character" w:styleId="Hyperlink">
+    <w:name w:val="Hyperlink"/>
+    <w:basedOn w:val="DefaultParagraphFont"/>
+    <w:uiPriority w:val="99"/>
+    <w:unhideWhenUsed/>
+    <w:rsid w:val="00D178D5"/>
+    <w:rPr>
+      <w:color w:val="0000FF" w:themeColor="hyperlink"/>
+      <w:u w:val="single"/>
+    </w:rPr>
+  </w:style>
+  <w:style w:type="character" w:styleId="FollowedHyperlink">
+    <w:name w:val="FollowedHyperlink"/>
+    <w:basedOn w:val="DefaultParagraphFont"/>
+    <w:uiPriority w:val="99"/>
+    <w:semiHidden/>
+    <w:unhideWhenUsed/>
+    <w:rsid w:val="00A02561"/>
+    <w:rPr>
+      <w:color w:val="800080" w:themeColor="followedHyperlink"/>
+      <w:u w:val="single"/>
+    </w:rPr>
   </w:style>
 </w:styles>
 </file>
@@ -15023,7 +15730,7 @@
 </file>
 
 <file path=customXml/itemProps1.xml><?xml version="1.0" encoding="utf-8"?>
-<ds:datastoreItem xmlns:ds="http://schemas.openxmlformats.org/officeDocument/2006/customXml" ds:itemID="{FBE8A658-85EE-7541-8DB5-584F3765EC45}">
+<ds:datastoreItem xmlns:ds="http://schemas.openxmlformats.org/officeDocument/2006/customXml" ds:itemID="{5EBCE7F0-07B2-C94A-8802-44654F302A69}">
   <ds:schemaRefs>
     <ds:schemaRef ds:uri="http://schemas.openxmlformats.org/officeDocument/2006/bibliography"/>
   </ds:schemaRefs>

</xml_diff>